<commit_message>
Updated survey paper with more analysis
</commit_message>
<xml_diff>
--- a/Reports/SurveyPaper_Content.docx
+++ b/Reports/SurveyPaper_Content.docx
@@ -315,7 +315,7 @@
           <w:szCs w:val="18"/>
           <w:lang w:val="en-US"/>
         </w:rPr>
-        <w:t>find the advantages of using blood gene expression data over other sources like MRI images and gene expression extracted from other tissues of body</w:t>
+        <w:t>find the advantages of using blood gene expression data over other sources like MRI images and gene expression extracted from other tissues</w:t>
       </w:r>
       <w:r>
         <w:rPr>
@@ -477,6 +477,17 @@
     </w:p>
     <w:p>
       <w:pPr>
+        <w:jc w:val="both"/>
+        <w:rPr>
+          <w:rFonts w:ascii="Times New Roman" w:hAnsi="Times New Roman" w:cs="Times New Roman"/>
+          <w:sz w:val="20"/>
+          <w:szCs w:val="20"/>
+          <w:lang w:val="en-US"/>
+        </w:rPr>
+      </w:pPr>
+    </w:p>
+    <w:p>
+      <w:pPr>
         <w:jc w:val="center"/>
         <w:rPr>
           <w:rFonts w:ascii="Times New Roman" w:hAnsi="Times New Roman" w:cs="Times New Roman"/>
@@ -814,6 +825,17 @@
     </w:p>
     <w:p>
       <w:pPr>
+        <w:jc w:val="both"/>
+        <w:rPr>
+          <w:rFonts w:ascii="Times New Roman" w:hAnsi="Times New Roman" w:cs="Times New Roman"/>
+          <w:sz w:val="21"/>
+          <w:szCs w:val="21"/>
+          <w:lang w:val="en-US"/>
+        </w:rPr>
+      </w:pPr>
+    </w:p>
+    <w:p>
+      <w:pPr>
         <w:jc w:val="center"/>
         <w:rPr>
           <w:rFonts w:ascii="Times New Roman" w:hAnsi="Times New Roman" w:cs="Times New Roman"/>
@@ -914,6 +936,7 @@
           <w:szCs w:val="20"/>
           <w:lang w:val="en-US"/>
         </w:rPr>
+        <w:lastRenderedPageBreak/>
         <w:t xml:space="preserve">High dimensionality poses a need for </w:t>
       </w:r>
       <w:r>
@@ -1005,7 +1028,6 @@
           <w:szCs w:val="20"/>
           <w:lang w:val="en-US"/>
         </w:rPr>
-        <w:lastRenderedPageBreak/>
         <w:t>Statistical Methods:</w:t>
       </w:r>
     </w:p>
@@ -1711,6 +1733,51 @@
         </w:rPr>
         <w:t>ANOVA to extract the top 30 genes. This was employed along with 2 other statistical methods (χ2, MI) on a group 8 gene subsets created by integrating 4 genes expression datasets (GSE33000, GSE44770, GSE44768, GSE44771) extracted from different regions of the brain. The average of these metrics was used to order the genes and select the top 30 genes. Classification done using these 30 genes yielded a maximum ACC of 97.5% and AUC of 97.2%.</w:t>
       </w:r>
+      <w:r>
+        <w:rPr>
+          <w:rFonts w:ascii="Times New Roman" w:hAnsi="Times New Roman" w:cs="Times New Roman"/>
+          <w:sz w:val="20"/>
+          <w:szCs w:val="20"/>
+          <w:lang w:val="en-US"/>
+        </w:rPr>
+        <w:t xml:space="preserve"> </w:t>
+      </w:r>
+      <w:r>
+        <w:rPr>
+          <w:rFonts w:ascii="Times New Roman" w:hAnsi="Times New Roman" w:cs="Times New Roman"/>
+          <w:sz w:val="20"/>
+          <w:szCs w:val="20"/>
+          <w:lang w:val="en-US"/>
+        </w:rPr>
+        <w:t>H. M. AL-Bermany et al.</w:t>
+      </w:r>
+      <w:r>
+        <w:rPr>
+          <w:rFonts w:ascii="Times New Roman" w:hAnsi="Times New Roman" w:cs="Times New Roman"/>
+          <w:sz w:val="20"/>
+          <w:szCs w:val="20"/>
+          <w:lang w:val="en-US"/>
+        </w:rPr>
+        <w:t xml:space="preserve"> (2021) [9]: performed a study using ANOVA for feature selection </w:t>
+      </w:r>
+      <w:r>
+        <w:rPr>
+          <w:rFonts w:ascii="Times New Roman" w:hAnsi="Times New Roman" w:cs="Times New Roman"/>
+          <w:sz w:val="20"/>
+          <w:szCs w:val="20"/>
+          <w:lang w:val="en-US"/>
+        </w:rPr>
+        <w:tab/>
+      </w:r>
+      <w:r>
+        <w:rPr>
+          <w:rFonts w:ascii="Times New Roman" w:hAnsi="Times New Roman" w:cs="Times New Roman"/>
+          <w:sz w:val="20"/>
+          <w:szCs w:val="20"/>
+          <w:lang w:val="en-US"/>
+        </w:rPr>
+        <w:t>along with other statistical methods. Threshold of p-value for the study was fixed as 0.05 and genes with less than this value were statistically significant and were added to the gene subset to be used for further processing by clustering techniques. ANOVA outperformed other statistical methods explored in the study and a maximum accuracy of 92.9% was observed.</w:t>
+      </w:r>
     </w:p>
     <w:p>
       <w:pPr>
@@ -1747,6 +1814,7 @@
           <w:szCs w:val="20"/>
           <w:lang w:val="en-US"/>
         </w:rPr>
+        <w:lastRenderedPageBreak/>
         <w:t>Mutual Information (</w:t>
       </w:r>
       <w:r>
@@ -1783,17 +1851,7 @@
           <w:szCs w:val="20"/>
           <w:lang w:val="en-US"/>
         </w:rPr>
-        <w:t xml:space="preserve">MI is a statistical method used to identify the mutual dependence of two random variables. It can also be stated as the measure of “Shared Information” between the two random variables. Larger the value of MI larger is the degree of dependency between the random variables. This is usually employed to state the usefulness of one variable over the other variable. Hence this can be used with gene expression dataset to extract gene with required features. El-Gawady, A et al. (2022) [6]: have done their research using MI to extract the top 30 genes. This was employed along with 2 other statistical methods (χ2, ANOVA) on a group 8 gene subsets created by integrating 4 genes expression datasets (GSE33000, GSE44770, GSE44768, GSE44771) extracted from different regions of the brain. The </w:t>
-      </w:r>
-      <w:r>
-        <w:rPr>
-          <w:rFonts w:ascii="Times New Roman" w:hAnsi="Times New Roman" w:cs="Times New Roman"/>
-          <w:sz w:val="20"/>
-          <w:szCs w:val="20"/>
-          <w:lang w:val="en-US"/>
-        </w:rPr>
-        <w:lastRenderedPageBreak/>
-        <w:t>average of these metrics was used to order the genes and select the top 30 genes. Classification done using these 30 genes yielded a maximum ACC of 97.5% and AUC of 97.2%.</w:t>
+        <w:t>MI is a statistical method used to identify the mutual dependence of two random variables. It can also be stated as the measure of “Shared Information” between the two random variables. Larger the value of MI larger is the degree of dependency between the random variables. This is usually employed to state the usefulness of one variable over the other variable. Hence this can be used with gene expression dataset to extract gene with required features. El-Gawady, A et al. (2022) [6]: have done their research using MI to extract the top 30 genes. This was employed along with 2 other statistical methods (χ2, ANOVA) on a group 8 gene subsets created by integrating 4 genes expression datasets (GSE33000, GSE44770, GSE44768, GSE44771) extracted from different regions of the brain. The average of these metrics was used to order the genes and select the top 30 genes. Classification done using these 30 genes yielded a maximum ACC of 97.5% and AUC of 97.2%.</w:t>
       </w:r>
     </w:p>
     <w:p>
@@ -1839,7 +1897,43 @@
           <w:szCs w:val="20"/>
           <w:lang w:val="en-US"/>
         </w:rPr>
-        <w:t xml:space="preserve"> This statistical method involves linear transformation of the give</w:t>
+        <w:t xml:space="preserve"> </w:t>
+      </w:r>
+      <w:r>
+        <w:rPr>
+          <w:rFonts w:ascii="Times New Roman" w:hAnsi="Times New Roman" w:cs="Times New Roman"/>
+          <w:sz w:val="20"/>
+          <w:szCs w:val="20"/>
+          <w:lang w:val="en-US"/>
+        </w:rPr>
+        <w:t>PCA is a</w:t>
+      </w:r>
+      <w:r>
+        <w:rPr>
+          <w:rFonts w:ascii="Times New Roman" w:hAnsi="Times New Roman" w:cs="Times New Roman"/>
+          <w:sz w:val="20"/>
+          <w:szCs w:val="20"/>
+          <w:lang w:val="en-US"/>
+        </w:rPr>
+        <w:t xml:space="preserve"> statistical method</w:t>
+      </w:r>
+      <w:r>
+        <w:rPr>
+          <w:rFonts w:ascii="Times New Roman" w:hAnsi="Times New Roman" w:cs="Times New Roman"/>
+          <w:sz w:val="20"/>
+          <w:szCs w:val="20"/>
+          <w:lang w:val="en-US"/>
+        </w:rPr>
+        <w:t xml:space="preserve"> that</w:t>
+      </w:r>
+      <w:r>
+        <w:rPr>
+          <w:rFonts w:ascii="Times New Roman" w:hAnsi="Times New Roman" w:cs="Times New Roman"/>
+          <w:sz w:val="20"/>
+          <w:szCs w:val="20"/>
+          <w:lang w:val="en-US"/>
+        </w:rPr>
+        <w:t xml:space="preserve"> involves linear transformation of the give</w:t>
       </w:r>
       <w:r>
         <w:rPr>
@@ -1884,13 +1978,138 @@
           <w:szCs w:val="20"/>
           <w:lang w:val="en-US"/>
         </w:rPr>
-        <w:t xml:space="preserve"> conducted a study in which PCA was used to select top 50 gene from 24,438 unique genes of samples from the data set GSE5281. PCA is found to be the most efficient way of feature selection among 2 other ensemble methods used in the study yielding a maximum ACC of 93.9% when 14 gene out of 50 top gene selected was used. </w:t>
+        <w:t xml:space="preserve"> conducted study in which PCA was used to select top 50 gene from 24,438 unique genes of samples from the data set GSE5281. PCA is found to be the most efficient way of feature selection among 2 other ensemble methods used in the study yielding a maximum ACC of 93.9% when 14 gene out of 50 top gene selected was used.</w:t>
       </w:r>
     </w:p>
     <w:p>
       <w:pPr>
         <w:pStyle w:val="ListParagraph"/>
-        <w:ind w:left="578"/>
+        <w:rPr>
+          <w:rFonts w:ascii="Times New Roman" w:hAnsi="Times New Roman" w:cs="Times New Roman"/>
+          <w:sz w:val="20"/>
+          <w:szCs w:val="20"/>
+          <w:lang w:val="en-US"/>
+        </w:rPr>
+      </w:pPr>
+    </w:p>
+    <w:p>
+      <w:pPr>
+        <w:pStyle w:val="ListParagraph"/>
+        <w:numPr>
+          <w:ilvl w:val="0"/>
+          <w:numId w:val="1"/>
+        </w:numPr>
+        <w:ind w:left="578" w:hanging="289"/>
+        <w:jc w:val="both"/>
+        <w:rPr>
+          <w:rFonts w:ascii="Times New Roman" w:hAnsi="Times New Roman" w:cs="Times New Roman"/>
+          <w:sz w:val="20"/>
+          <w:szCs w:val="20"/>
+          <w:lang w:val="en-US"/>
+        </w:rPr>
+      </w:pPr>
+      <w:r>
+        <w:rPr>
+          <w:rFonts w:ascii="Times New Roman" w:hAnsi="Times New Roman" w:cs="Times New Roman"/>
+          <w:sz w:val="20"/>
+          <w:szCs w:val="20"/>
+          <w:lang w:val="en-US"/>
+        </w:rPr>
+        <w:t>L</w:t>
+      </w:r>
+      <w:r>
+        <w:rPr>
+          <w:rFonts w:ascii="Times New Roman" w:hAnsi="Times New Roman" w:cs="Times New Roman"/>
+          <w:sz w:val="20"/>
+          <w:szCs w:val="20"/>
+          <w:lang w:val="en-US"/>
+        </w:rPr>
+        <w:t xml:space="preserve">east Absolute Shrinkage and Selection Operator (LASSO): LASSO is a variation of linear regression model that is used to select important features and shrinking the less important features. The shrinkage factor is controlled by the penalty that is assigned to each of the features. As the value of the penalty increase the value of parameter is shrunken more towards zero. </w:t>
+      </w:r>
+      <w:r>
+        <w:rPr>
+          <w:rFonts w:ascii="Times New Roman" w:hAnsi="Times New Roman" w:cs="Times New Roman"/>
+          <w:sz w:val="20"/>
+          <w:szCs w:val="20"/>
+          <w:lang w:val="en-US"/>
+        </w:rPr>
+        <w:t>A. Sharma et al.</w:t>
+      </w:r>
+      <w:r>
+        <w:rPr>
+          <w:rFonts w:ascii="Times New Roman" w:hAnsi="Times New Roman" w:cs="Times New Roman"/>
+          <w:sz w:val="20"/>
+          <w:szCs w:val="20"/>
+          <w:lang w:val="en-US"/>
+        </w:rPr>
+        <w:t xml:space="preserve"> (2021) [10]: </w:t>
+      </w:r>
+      <w:r>
+        <w:rPr>
+          <w:rFonts w:ascii="Times New Roman" w:hAnsi="Times New Roman" w:cs="Times New Roman"/>
+          <w:sz w:val="20"/>
+          <w:szCs w:val="20"/>
+          <w:lang w:val="en-US"/>
+        </w:rPr>
+        <w:t>conducted study in which LASSO was used along with other Random Forest based feature selection techniques. Data from 4 regions of brain (Prefrontal Cortex, Medial temporal gyrus, Hippocampus, Entorhinal cortex) were integrated and batch normalized using z-test. In the study R package “caret” was used to implement LASSO. Study results showed standalone LASSO feature selected performed well in classification of AD in 3 brain regions Prefrontal Cortex, Medial temporal gyrus, Entorhinal cortex with ACC of 100%, 99% and 98% respectively.</w:t>
+      </w:r>
+      <w:r>
+        <w:rPr>
+          <w:rFonts w:ascii="Times New Roman" w:hAnsi="Times New Roman" w:cs="Times New Roman"/>
+          <w:sz w:val="20"/>
+          <w:szCs w:val="20"/>
+          <w:lang w:val="en-US"/>
+        </w:rPr>
+        <w:t xml:space="preserve"> </w:t>
+      </w:r>
+      <w:r>
+        <w:rPr>
+          <w:rFonts w:ascii="Times New Roman" w:hAnsi="Times New Roman" w:cs="Times New Roman"/>
+          <w:sz w:val="20"/>
+          <w:szCs w:val="20"/>
+          <w:lang w:val="en-US"/>
+        </w:rPr>
+        <w:t>Kalkan H et al.</w:t>
+      </w:r>
+      <w:r>
+        <w:rPr>
+          <w:rFonts w:ascii="Times New Roman" w:hAnsi="Times New Roman" w:cs="Times New Roman"/>
+          <w:sz w:val="20"/>
+          <w:szCs w:val="20"/>
+          <w:lang w:val="en-US"/>
+        </w:rPr>
+        <w:t xml:space="preserve"> (2022) [11]: proposed a method to LASSO for feature selection from gene expression datasets GSE63060, GSE63061 and GSE140829. A total of 488 unique gene symbols were identified which were converted into a 2D image using Linear Discriminant Analysis</w:t>
+      </w:r>
+      <w:r>
+        <w:rPr>
+          <w:rFonts w:ascii="Times New Roman" w:hAnsi="Times New Roman" w:cs="Times New Roman"/>
+          <w:sz w:val="20"/>
+          <w:szCs w:val="20"/>
+          <w:lang w:val="en-US"/>
+        </w:rPr>
+        <w:t xml:space="preserve"> (LDA)</w:t>
+      </w:r>
+      <w:r>
+        <w:rPr>
+          <w:rFonts w:ascii="Times New Roman" w:hAnsi="Times New Roman" w:cs="Times New Roman"/>
+          <w:sz w:val="20"/>
+          <w:szCs w:val="20"/>
+          <w:lang w:val="en-US"/>
+        </w:rPr>
+        <w:t>.</w:t>
+      </w:r>
+      <w:r>
+        <w:rPr>
+          <w:rFonts w:ascii="Times New Roman" w:hAnsi="Times New Roman" w:cs="Times New Roman"/>
+          <w:sz w:val="20"/>
+          <w:szCs w:val="20"/>
+          <w:lang w:val="en-US"/>
+        </w:rPr>
+        <w:t xml:space="preserve"> A maximum ACC of 84.2% was observed when classification was done using this 2D image representation.</w:t>
+      </w:r>
+    </w:p>
+    <w:p>
+      <w:pPr>
         <w:jc w:val="both"/>
         <w:rPr>
           <w:rFonts w:ascii="Times New Roman" w:hAnsi="Times New Roman" w:cs="Times New Roman"/>
@@ -1962,7 +2181,34 @@
           <w:szCs w:val="20"/>
           <w:lang w:val="en-US"/>
         </w:rPr>
-        <w:t>Adaptive Boosting (Adaboost): Adaptive Boosting technique is an Ensemble method using decision trees. These uses set of weak learners for fast implementation and to converge faster into the results and doesn’t require any prior domain knowledge in creating the weak learners. The goal of the weak leaners is to identify the weak hypothesis. Mahendran N et al. (2022) [4]: have conducted their study on Adaboost to find 12 differentially methylated that are most significant in identifying the AD. Out of these 6 were hypo-methylated and the other 6 were hyper-methylated. These 12 identified genes were k-fold validated using Logistic Regression (LR) model and a validation accuracy of 87.1% was observed when k = 3. The genes associated with these positions were MS4A4, MYNN, TXNIP, CORO2B, NOG, BEX2, PIGA, FAM82A1 and CDKN1C.</w:t>
+        <w:t xml:space="preserve">Adaptive Boosting (Adaboost): </w:t>
+      </w:r>
+      <w:r>
+        <w:rPr>
+          <w:rFonts w:ascii="Times New Roman" w:hAnsi="Times New Roman" w:cs="Times New Roman"/>
+          <w:sz w:val="20"/>
+          <w:szCs w:val="20"/>
+          <w:lang w:val="en-US"/>
+        </w:rPr>
+        <w:t>Adaboost</w:t>
+      </w:r>
+      <w:r>
+        <w:rPr>
+          <w:rFonts w:ascii="Times New Roman" w:hAnsi="Times New Roman" w:cs="Times New Roman"/>
+          <w:sz w:val="20"/>
+          <w:szCs w:val="20"/>
+          <w:lang w:val="en-US"/>
+        </w:rPr>
+        <w:t xml:space="preserve"> </w:t>
+      </w:r>
+      <w:r>
+        <w:rPr>
+          <w:rFonts w:ascii="Times New Roman" w:hAnsi="Times New Roman" w:cs="Times New Roman"/>
+          <w:sz w:val="20"/>
+          <w:szCs w:val="20"/>
+          <w:lang w:val="en-US"/>
+        </w:rPr>
+        <w:t>technique is an Ensemble method using decision trees. These uses set of weak learners for fast implementation and to converge faster into the results and doesn’t require any prior domain knowledge in creating the weak learners. The goal of the weak leaners is to identify the weak hypothesis. Mahendran N et al. (2022) [4]: have conducted their study on Adaboost to find 12 differentially methylated that are most significant in identifying the AD. Out of these 6 were hypo-methylated and the other 6 were hyper-methylated. These 12 identified genes were k-fold validated using Logistic Regression (LR) model and a validation accuracy of 87.1% was observed when k = 3. The genes associated with these positions were MS4A4, MYNN, TXNIP, CORO2B, NOG, BEX2, PIGA, FAM82A1 and CDKN1C.</w:t>
       </w:r>
     </w:p>
     <w:p>
@@ -2010,7 +2256,25 @@
           <w:szCs w:val="20"/>
           <w:lang w:val="en-US"/>
         </w:rPr>
-        <w:t xml:space="preserve"> This is a most popular ensemble technique which is used for task such as classification and regression. From the give sample of dataset random sub samples are generated for each of which a classifier is modelled. The classifier</w:t>
+        <w:t xml:space="preserve"> </w:t>
+      </w:r>
+      <w:r>
+        <w:rPr>
+          <w:rFonts w:ascii="Times New Roman" w:hAnsi="Times New Roman" w:cs="Times New Roman"/>
+          <w:sz w:val="20"/>
+          <w:szCs w:val="20"/>
+          <w:lang w:val="en-US"/>
+        </w:rPr>
+        <w:t>RF</w:t>
+      </w:r>
+      <w:r>
+        <w:rPr>
+          <w:rFonts w:ascii="Times New Roman" w:hAnsi="Times New Roman" w:cs="Times New Roman"/>
+          <w:sz w:val="20"/>
+          <w:szCs w:val="20"/>
+          <w:lang w:val="en-US"/>
+        </w:rPr>
+        <w:t xml:space="preserve"> is a most popular ensemble technique which is used for task such as classification and regression. From the give sample of dataset random sub samples are generated for each of which a classifier is modelled. The classifier</w:t>
       </w:r>
       <w:r>
         <w:rPr>
@@ -2118,22 +2382,66 @@
           <w:szCs w:val="20"/>
           <w:lang w:val="en-US"/>
         </w:rPr>
-        <w:t xml:space="preserve"> was found to outperform the RF feature selection technique. </w:t>
-      </w:r>
-      <w:r>
-        <w:rPr>
-          <w:rFonts w:ascii="Times New Roman" w:hAnsi="Times New Roman" w:cs="Times New Roman"/>
-          <w:sz w:val="20"/>
-          <w:szCs w:val="20"/>
-          <w:lang w:val="en-US"/>
-        </w:rPr>
-        <w:t xml:space="preserve">  </w:t>
+        <w:t xml:space="preserve"> was found to outperform the RF feature selection technique.</w:t>
+      </w:r>
+      <w:r>
+        <w:rPr>
+          <w:rFonts w:ascii="Times New Roman" w:hAnsi="Times New Roman" w:cs="Times New Roman"/>
+          <w:sz w:val="20"/>
+          <w:szCs w:val="20"/>
+          <w:lang w:val="en-US"/>
+        </w:rPr>
+        <w:t xml:space="preserve"> </w:t>
+      </w:r>
+      <w:r>
+        <w:rPr>
+          <w:rFonts w:ascii="Times New Roman" w:hAnsi="Times New Roman" w:cs="Times New Roman"/>
+          <w:sz w:val="20"/>
+          <w:szCs w:val="20"/>
+          <w:lang w:val="en-US"/>
+        </w:rPr>
+        <w:t>D. Sun et al.</w:t>
+      </w:r>
+      <w:r>
+        <w:rPr>
+          <w:rFonts w:ascii="Times New Roman" w:hAnsi="Times New Roman" w:cs="Times New Roman"/>
+          <w:sz w:val="20"/>
+          <w:szCs w:val="20"/>
+          <w:lang w:val="en-US"/>
+        </w:rPr>
+        <w:t xml:space="preserve"> (2022) [12]: conducted study with dataset from 4 sources viz. </w:t>
+      </w:r>
+      <w:r>
+        <w:rPr>
+          <w:rFonts w:ascii="Times New Roman" w:hAnsi="Times New Roman" w:cs="Times New Roman"/>
+          <w:sz w:val="20"/>
+          <w:szCs w:val="20"/>
+          <w:lang w:val="en-US"/>
+        </w:rPr>
+        <w:t>GSE5281, GSE44771, GSE109887 and GSE132903</w:t>
+      </w:r>
+      <w:r>
+        <w:rPr>
+          <w:rFonts w:ascii="Times New Roman" w:hAnsi="Times New Roman" w:cs="Times New Roman"/>
+          <w:sz w:val="20"/>
+          <w:szCs w:val="20"/>
+          <w:lang w:val="en-US"/>
+        </w:rPr>
+        <w:t xml:space="preserve"> were </w:t>
+      </w:r>
+      <w:r>
+        <w:rPr>
+          <w:rFonts w:ascii="Times New Roman" w:hAnsi="Times New Roman" w:cs="Times New Roman"/>
+          <w:sz w:val="20"/>
+          <w:szCs w:val="20"/>
+          <w:lang w:val="en-US"/>
+        </w:rPr>
+        <w:t>GSE5281, GSE44771 were combined to increase sample size and GSE109887, GSE132903 were used for validation. Using Gene Ontology and Pathway Enrichment top 120 genes where extracted. These 120 genes were reduced further to 6 gene symbols using RF. A maximum average ACC of 92.3% was observed when model validated using 5-fold cross validation.</w:t>
       </w:r>
     </w:p>
     <w:p>
       <w:pPr>
         <w:pStyle w:val="ListParagraph"/>
-        <w:ind w:left="289"/>
         <w:rPr>
           <w:rFonts w:ascii="Times New Roman" w:hAnsi="Times New Roman" w:cs="Times New Roman"/>
           <w:sz w:val="20"/>
@@ -2161,6 +2469,126 @@
       <w:r>
         <w:rPr>
           <w:rFonts w:ascii="Times New Roman" w:hAnsi="Times New Roman" w:cs="Times New Roman"/>
+          <w:sz w:val="20"/>
+          <w:szCs w:val="20"/>
+          <w:lang w:val="en-US"/>
+        </w:rPr>
+        <w:t>Variable Selection using Random Forest (varSelRF): varSelRF is a variation of Random Forest technique which is an ensemble method using decision tree. This technique is well suited for regression, classification and feature selection task. varSelRF involves building of decision trees and selection the nodes or features that are widely available across multiple trees. Nodes present in the top of the tree are the most important features. varSelRF is robust in identifying both linear and non-linear relationships between features.</w:t>
+      </w:r>
+      <w:r>
+        <w:rPr>
+          <w:rFonts w:ascii="Times New Roman" w:hAnsi="Times New Roman" w:cs="Times New Roman"/>
+          <w:sz w:val="20"/>
+          <w:szCs w:val="20"/>
+          <w:lang w:val="en-US"/>
+        </w:rPr>
+        <w:t xml:space="preserve"> </w:t>
+      </w:r>
+      <w:r>
+        <w:rPr>
+          <w:rFonts w:ascii="Times New Roman" w:hAnsi="Times New Roman" w:cs="Times New Roman"/>
+          <w:sz w:val="20"/>
+          <w:szCs w:val="20"/>
+          <w:lang w:val="en-US"/>
+        </w:rPr>
+        <w:t>A. Sharma et al.</w:t>
+      </w:r>
+      <w:r>
+        <w:rPr>
+          <w:rFonts w:ascii="Times New Roman" w:hAnsi="Times New Roman" w:cs="Times New Roman"/>
+          <w:sz w:val="20"/>
+          <w:szCs w:val="20"/>
+          <w:lang w:val="en-US"/>
+        </w:rPr>
+        <w:t xml:space="preserve"> (2021) [10]:</w:t>
+      </w:r>
+      <w:r>
+        <w:rPr>
+          <w:rFonts w:ascii="Times New Roman" w:hAnsi="Times New Roman" w:cs="Times New Roman"/>
+          <w:sz w:val="20"/>
+          <w:szCs w:val="20"/>
+          <w:lang w:val="en-US"/>
+        </w:rPr>
+        <w:t xml:space="preserve"> conducted study using varSelRF along with LASSO to select important genes for classification of AD using gene expression dataset extracted form 4 </w:t>
+      </w:r>
+      <w:r>
+        <w:rPr>
+          <w:rFonts w:ascii="Times New Roman" w:hAnsi="Times New Roman" w:cs="Times New Roman"/>
+          <w:sz w:val="20"/>
+          <w:szCs w:val="20"/>
+          <w:lang w:val="en-US"/>
+        </w:rPr>
+        <w:lastRenderedPageBreak/>
+        <w:t xml:space="preserve">different brain regions </w:t>
+      </w:r>
+      <w:r>
+        <w:rPr>
+          <w:rFonts w:ascii="Times New Roman" w:hAnsi="Times New Roman" w:cs="Times New Roman"/>
+          <w:sz w:val="20"/>
+          <w:szCs w:val="20"/>
+          <w:lang w:val="en-US"/>
+        </w:rPr>
+        <w:t>(Prefrontal Cortex, Medial temporal gyrus, Hippocampus, Entorhinal cortex)</w:t>
+      </w:r>
+      <w:r>
+        <w:rPr>
+          <w:rFonts w:ascii="Times New Roman" w:hAnsi="Times New Roman" w:cs="Times New Roman"/>
+          <w:sz w:val="20"/>
+          <w:szCs w:val="20"/>
+          <w:lang w:val="en-US"/>
+        </w:rPr>
+        <w:t xml:space="preserve">. Genes selected from only varSelRF performed well in 3 regions </w:t>
+      </w:r>
+      <w:r>
+        <w:rPr>
+          <w:rFonts w:ascii="Times New Roman" w:hAnsi="Times New Roman" w:cs="Times New Roman"/>
+          <w:sz w:val="20"/>
+          <w:szCs w:val="20"/>
+          <w:lang w:val="en-US"/>
+        </w:rPr>
+        <w:t>Prefrontal Cortex, Hippocampus, Entorhinal cortex</w:t>
+      </w:r>
+      <w:r>
+        <w:rPr>
+          <w:rFonts w:ascii="Times New Roman" w:hAnsi="Times New Roman" w:cs="Times New Roman"/>
+          <w:sz w:val="20"/>
+          <w:szCs w:val="20"/>
+          <w:lang w:val="en-US"/>
+        </w:rPr>
+        <w:t xml:space="preserve"> with ACC of 95%, 94% and 95% respectively. However, a max ACC of 98% was observed when the features selected using LASSO were integrated with features selected using varSelRF.</w:t>
+      </w:r>
+    </w:p>
+    <w:p>
+      <w:pPr>
+        <w:pStyle w:val="ListParagraph"/>
+        <w:ind w:left="289"/>
+        <w:rPr>
+          <w:rFonts w:ascii="Times New Roman" w:hAnsi="Times New Roman" w:cs="Times New Roman"/>
+          <w:sz w:val="20"/>
+          <w:szCs w:val="20"/>
+          <w:lang w:val="en-US"/>
+        </w:rPr>
+      </w:pPr>
+    </w:p>
+    <w:p>
+      <w:pPr>
+        <w:pStyle w:val="ListParagraph"/>
+        <w:numPr>
+          <w:ilvl w:val="0"/>
+          <w:numId w:val="2"/>
+        </w:numPr>
+        <w:ind w:left="578" w:hanging="289"/>
+        <w:jc w:val="both"/>
+        <w:rPr>
+          <w:rFonts w:ascii="Times New Roman" w:hAnsi="Times New Roman" w:cs="Times New Roman"/>
+          <w:sz w:val="20"/>
+          <w:szCs w:val="20"/>
+          <w:lang w:val="en-US"/>
+        </w:rPr>
+      </w:pPr>
+      <w:r>
+        <w:rPr>
+          <w:rFonts w:ascii="Times New Roman" w:hAnsi="Times New Roman" w:cs="Times New Roman"/>
           <w:sz w:val="21"/>
           <w:szCs w:val="21"/>
           <w:lang w:val="en-US"/>
@@ -2174,7 +2602,7 @@
           <w:szCs w:val="21"/>
           <w:lang w:val="en-US"/>
         </w:rPr>
-        <w:t xml:space="preserve"> This is a similar technique to RF. The way in which ETC uses a </w:t>
+        <w:t xml:space="preserve"> </w:t>
       </w:r>
       <w:r>
         <w:rPr>
@@ -2183,7 +2611,7 @@
           <w:szCs w:val="21"/>
           <w:lang w:val="en-US"/>
         </w:rPr>
-        <w:t xml:space="preserve">random </w:t>
+        <w:t>ETC</w:t>
       </w:r>
       <w:r>
         <w:rPr>
@@ -2192,7 +2620,7 @@
           <w:szCs w:val="21"/>
           <w:lang w:val="en-US"/>
         </w:rPr>
-        <w:t xml:space="preserve">threshold for each feature in the dataset when constructing the nodes of the decision tree </w:t>
+        <w:t xml:space="preserve"> is a similar technique to RF. The way in which ETC uses a </w:t>
       </w:r>
       <w:r>
         <w:rPr>
@@ -2201,6 +2629,24 @@
           <w:szCs w:val="21"/>
           <w:lang w:val="en-US"/>
         </w:rPr>
+        <w:t xml:space="preserve">random </w:t>
+      </w:r>
+      <w:r>
+        <w:rPr>
+          <w:rFonts w:ascii="Times New Roman" w:hAnsi="Times New Roman" w:cs="Times New Roman"/>
+          <w:sz w:val="21"/>
+          <w:szCs w:val="21"/>
+          <w:lang w:val="en-US"/>
+        </w:rPr>
+        <w:t xml:space="preserve">threshold for each feature in the dataset when constructing the nodes of the decision tree </w:t>
+      </w:r>
+      <w:r>
+        <w:rPr>
+          <w:rFonts w:ascii="Times New Roman" w:hAnsi="Times New Roman" w:cs="Times New Roman"/>
+          <w:sz w:val="21"/>
+          <w:szCs w:val="21"/>
+          <w:lang w:val="en-US"/>
+        </w:rPr>
         <w:t xml:space="preserve">is what makes it different from RF. This level of randomization helps the ETC to be more reliable in reducing the noise and to avoid overfitting. </w:t>
       </w:r>
       <w:r>
@@ -2336,13 +2782,112 @@
           <w:szCs w:val="20"/>
           <w:lang w:val="en-US"/>
         </w:rPr>
-        <w:t xml:space="preserve">.   </w:t>
+        <w:t>.</w:t>
       </w:r>
     </w:p>
     <w:p>
       <w:pPr>
         <w:pStyle w:val="ListParagraph"/>
-        <w:ind w:left="289"/>
+        <w:rPr>
+          <w:rFonts w:ascii="Times New Roman" w:hAnsi="Times New Roman" w:cs="Times New Roman"/>
+          <w:sz w:val="20"/>
+          <w:szCs w:val="20"/>
+          <w:lang w:val="en-US"/>
+        </w:rPr>
+      </w:pPr>
+    </w:p>
+    <w:p>
+      <w:pPr>
+        <w:pStyle w:val="ListParagraph"/>
+        <w:numPr>
+          <w:ilvl w:val="0"/>
+          <w:numId w:val="2"/>
+        </w:numPr>
+        <w:ind w:left="578" w:hanging="289"/>
+        <w:jc w:val="both"/>
+        <w:rPr>
+          <w:rFonts w:ascii="Times New Roman" w:hAnsi="Times New Roman" w:cs="Times New Roman"/>
+          <w:sz w:val="20"/>
+          <w:szCs w:val="20"/>
+          <w:lang w:val="en-US"/>
+        </w:rPr>
+      </w:pPr>
+      <w:r>
+        <w:rPr>
+          <w:rFonts w:ascii="Times New Roman" w:hAnsi="Times New Roman" w:cs="Times New Roman"/>
+          <w:sz w:val="20"/>
+          <w:szCs w:val="20"/>
+          <w:lang w:val="en-US"/>
+        </w:rPr>
+        <w:t>Adaptive Boosting for miRNA Disease Association (ABMDA): Ensemble based technique specifically designed to locate differentially expression miRNA (DEmiRNA</w:t>
+      </w:r>
+      <w:r>
+        <w:rPr>
+          <w:rFonts w:ascii="Times New Roman" w:hAnsi="Times New Roman" w:cs="Times New Roman"/>
+          <w:sz w:val="20"/>
+          <w:szCs w:val="20"/>
+          <w:lang w:val="en-US"/>
+        </w:rPr>
+        <w:t>s</w:t>
+      </w:r>
+      <w:r>
+        <w:rPr>
+          <w:rFonts w:ascii="Times New Roman" w:hAnsi="Times New Roman" w:cs="Times New Roman"/>
+          <w:sz w:val="20"/>
+          <w:szCs w:val="20"/>
+          <w:lang w:val="en-US"/>
+        </w:rPr>
+        <w:t xml:space="preserve">). Uses the augmentation of meta-analysis to identify specific RNA sites responsible for a disease under consideration. Yuen, S.C (2021) [13]: used ABMDA to extract 28 DEmiRNA which were the potential biomarkers for classification of AD. </w:t>
+      </w:r>
+      <w:r>
+        <w:rPr>
+          <w:rFonts w:ascii="Times New Roman" w:hAnsi="Times New Roman" w:cs="Times New Roman"/>
+          <w:sz w:val="20"/>
+          <w:szCs w:val="20"/>
+          <w:lang w:val="en-US"/>
+        </w:rPr>
+        <w:t>However,</w:t>
+      </w:r>
+      <w:r>
+        <w:rPr>
+          <w:rFonts w:ascii="Times New Roman" w:hAnsi="Times New Roman" w:cs="Times New Roman"/>
+          <w:sz w:val="20"/>
+          <w:szCs w:val="20"/>
+          <w:lang w:val="en-US"/>
+        </w:rPr>
+        <w:t xml:space="preserve"> these 28 </w:t>
+      </w:r>
+      <w:r>
+        <w:rPr>
+          <w:rFonts w:ascii="Times New Roman" w:hAnsi="Times New Roman" w:cs="Times New Roman"/>
+          <w:sz w:val="20"/>
+          <w:szCs w:val="20"/>
+          <w:lang w:val="en-US"/>
+        </w:rPr>
+        <w:t xml:space="preserve">DEmiRNAs identified </w:t>
+      </w:r>
+      <w:r>
+        <w:rPr>
+          <w:rFonts w:ascii="Times New Roman" w:hAnsi="Times New Roman" w:cs="Times New Roman"/>
+          <w:sz w:val="20"/>
+          <w:szCs w:val="20"/>
+          <w:lang w:val="en-US"/>
+        </w:rPr>
+        <w:t xml:space="preserve">in the study were not put of classification using conventional classification methods instead were cross validated using </w:t>
+      </w:r>
+      <w:r>
+        <w:rPr>
+          <w:rFonts w:ascii="Times New Roman" w:hAnsi="Times New Roman" w:cs="Times New Roman"/>
+          <w:sz w:val="20"/>
+          <w:szCs w:val="20"/>
+          <w:lang w:val="en-US"/>
+        </w:rPr>
+        <w:t>biological pathway analysis.</w:t>
+      </w:r>
+    </w:p>
+    <w:p>
+      <w:pPr>
+        <w:jc w:val="both"/>
         <w:rPr>
           <w:rFonts w:ascii="Times New Roman" w:hAnsi="Times New Roman" w:cs="Times New Roman"/>
           <w:sz w:val="20"/>
@@ -2564,6 +3109,17 @@
     </w:p>
     <w:p>
       <w:pPr>
+        <w:jc w:val="both"/>
+        <w:rPr>
+          <w:rFonts w:ascii="Times New Roman" w:hAnsi="Times New Roman" w:cs="Times New Roman"/>
+          <w:sz w:val="21"/>
+          <w:szCs w:val="21"/>
+          <w:lang w:val="en-US"/>
+        </w:rPr>
+      </w:pPr>
+    </w:p>
+    <w:p>
+      <w:pPr>
         <w:jc w:val="center"/>
         <w:rPr>
           <w:rFonts w:ascii="Times New Roman" w:hAnsi="Times New Roman" w:cs="Times New Roman"/>
@@ -2826,17 +3382,7 @@
           <w:szCs w:val="20"/>
           <w:lang w:val="en-US"/>
         </w:rPr>
-        <w:t xml:space="preserve">algorithm. AUC of 0.874 was observed in the ANM1 dataset </w:t>
-      </w:r>
-      <w:r>
-        <w:rPr>
-          <w:rFonts w:ascii="Times New Roman" w:hAnsi="Times New Roman" w:cs="Times New Roman"/>
-          <w:sz w:val="20"/>
-          <w:szCs w:val="20"/>
-          <w:lang w:val="en-US"/>
-        </w:rPr>
-        <w:lastRenderedPageBreak/>
-        <w:t xml:space="preserve">which was significantly higher when SVM was used with other feature </w:t>
+        <w:t xml:space="preserve">algorithm. AUC of 0.874 was observed in the ANM1 dataset which was significantly higher when SVM was used with other feature </w:t>
       </w:r>
       <w:r>
         <w:rPr>
@@ -3079,7 +3625,17 @@
           <w:szCs w:val="20"/>
           <w:lang w:val="en-US"/>
         </w:rPr>
-        <w:t>by designing a multi-model diagnostic system using a combination of classifiers that use MRI images as well as gene expression data. The study is focused on reducing the computational time as previous research were focused on the use of complex DNN and feature selection techniques. Using GSE174367 dataset classifier techniques such as KNN</w:t>
+        <w:t xml:space="preserve">by designing a multi-model diagnostic system using a combination of classifiers that use MRI images as well as gene expression data. The study is focused on reducing the computational time as previous research were focused on the use of complex DNN and feature </w:t>
+      </w:r>
+      <w:r>
+        <w:rPr>
+          <w:rFonts w:ascii="Times New Roman" w:hAnsi="Times New Roman" w:cs="Times New Roman"/>
+          <w:sz w:val="20"/>
+          <w:szCs w:val="20"/>
+          <w:lang w:val="en-US"/>
+        </w:rPr>
+        <w:lastRenderedPageBreak/>
+        <w:t>selection techniques. Using GSE174367 dataset classifier techniques such as KNN</w:t>
       </w:r>
       <w:r>
         <w:rPr>
@@ -3125,6 +3681,105 @@
           <w:lang w:val="en-US"/>
         </w:rPr>
         <w:t>determines the class level based on the Euclidean distance was found to not perform well due to the input having very large dimension.</w:t>
+      </w:r>
+      <w:r>
+        <w:rPr>
+          <w:rFonts w:ascii="Times New Roman" w:hAnsi="Times New Roman" w:cs="Times New Roman"/>
+          <w:sz w:val="20"/>
+          <w:szCs w:val="20"/>
+          <w:lang w:val="en-US"/>
+        </w:rPr>
+        <w:t xml:space="preserve"> </w:t>
+      </w:r>
+      <w:r>
+        <w:rPr>
+          <w:rFonts w:ascii="Times New Roman" w:hAnsi="Times New Roman" w:cs="Times New Roman"/>
+          <w:sz w:val="20"/>
+          <w:szCs w:val="20"/>
+          <w:lang w:val="en-US"/>
+        </w:rPr>
+        <w:t>H. M. AL-Bermany et al.</w:t>
+      </w:r>
+      <w:r>
+        <w:rPr>
+          <w:rFonts w:ascii="Times New Roman" w:hAnsi="Times New Roman" w:cs="Times New Roman"/>
+          <w:sz w:val="20"/>
+          <w:szCs w:val="20"/>
+          <w:lang w:val="en-US"/>
+        </w:rPr>
+        <w:t xml:space="preserve"> (2021) [9]:</w:t>
+      </w:r>
+      <w:r>
+        <w:rPr>
+          <w:rFonts w:ascii="Times New Roman" w:hAnsi="Times New Roman" w:cs="Times New Roman"/>
+          <w:sz w:val="20"/>
+          <w:szCs w:val="20"/>
+          <w:lang w:val="en-US"/>
+        </w:rPr>
+        <w:t xml:space="preserve"> used KNN along with Deep Neural Network for performing classification task on the gene subset extracted using ANOVA and MI. In this study KNN was used to organize genes as clusters having same data points. From the given D genes in the data K genes </w:t>
+      </w:r>
+      <w:r>
+        <w:rPr>
+          <w:rFonts w:ascii="Times New Roman" w:hAnsi="Times New Roman" w:cs="Times New Roman"/>
+          <w:sz w:val="20"/>
+          <w:szCs w:val="20"/>
+          <w:lang w:val="en-US"/>
+        </w:rPr>
+        <w:t>were</w:t>
+      </w:r>
+      <w:r>
+        <w:rPr>
+          <w:rFonts w:ascii="Times New Roman" w:hAnsi="Times New Roman" w:cs="Times New Roman"/>
+          <w:sz w:val="20"/>
+          <w:szCs w:val="20"/>
+          <w:lang w:val="en-US"/>
+        </w:rPr>
+        <w:t xml:space="preserve"> extracted</w:t>
+      </w:r>
+      <w:r>
+        <w:rPr>
+          <w:rFonts w:ascii="Times New Roman" w:hAnsi="Times New Roman" w:cs="Times New Roman"/>
+          <w:sz w:val="20"/>
+          <w:szCs w:val="20"/>
+          <w:lang w:val="en-US"/>
+        </w:rPr>
+        <w:t>,</w:t>
+      </w:r>
+      <w:r>
+        <w:rPr>
+          <w:rFonts w:ascii="Times New Roman" w:hAnsi="Times New Roman" w:cs="Times New Roman"/>
+          <w:sz w:val="20"/>
+          <w:szCs w:val="20"/>
+          <w:lang w:val="en-US"/>
+        </w:rPr>
+        <w:t xml:space="preserve"> where K &lt; D</w:t>
+      </w:r>
+      <w:r>
+        <w:rPr>
+          <w:rFonts w:ascii="Times New Roman" w:hAnsi="Times New Roman" w:cs="Times New Roman"/>
+          <w:sz w:val="20"/>
+          <w:szCs w:val="20"/>
+          <w:lang w:val="en-US"/>
+        </w:rPr>
+        <w:t xml:space="preserve"> is strictly maintained</w:t>
+      </w:r>
+      <w:r>
+        <w:rPr>
+          <w:rFonts w:ascii="Times New Roman" w:hAnsi="Times New Roman" w:cs="Times New Roman"/>
+          <w:sz w:val="20"/>
+          <w:szCs w:val="20"/>
+          <w:lang w:val="en-US"/>
+        </w:rPr>
+        <w:t xml:space="preserve">. </w:t>
+      </w:r>
+      <w:r>
+        <w:rPr>
+          <w:rFonts w:ascii="Times New Roman" w:hAnsi="Times New Roman" w:cs="Times New Roman"/>
+          <w:sz w:val="20"/>
+          <w:szCs w:val="20"/>
+          <w:lang w:val="en-US"/>
+        </w:rPr>
+        <w:t>ANOVA was found to work to pair well with ANOVA than MI were a maximum accuracy of 92.9% was observed.</w:t>
       </w:r>
     </w:p>
     <w:p>
@@ -3160,61 +3815,25 @@
           <w:szCs w:val="20"/>
           <w:lang w:val="en-US"/>
         </w:rPr>
-        <w:t xml:space="preserve">Deep Neural Network (DNN): DNNs with output layers having SoftMax activation functions are generally used for designing classification models. </w:t>
-      </w:r>
-      <w:r>
-        <w:rPr>
-          <w:rFonts w:ascii="Times New Roman" w:hAnsi="Times New Roman" w:cs="Times New Roman"/>
-          <w:sz w:val="20"/>
-          <w:szCs w:val="20"/>
-          <w:lang w:val="en-US"/>
-        </w:rPr>
-        <w:t xml:space="preserve">The number of layers, nodes at each layer, activation and loss functions are each layer depend on the domain over which classification is applied. DNN models with classification done using gene expression values with large dimensions require model to be complex with large number of hidden layers. If number of unique gene are fewer complex models lead to overfitting. </w:t>
-      </w:r>
-      <w:r>
-        <w:rPr>
-          <w:rFonts w:ascii="Times New Roman" w:hAnsi="Times New Roman" w:cs="Times New Roman"/>
-          <w:sz w:val="20"/>
-          <w:szCs w:val="20"/>
-          <w:lang w:val="en-US"/>
-        </w:rPr>
-        <w:t xml:space="preserve">C. Park et al. (2020) [8]: conducted study using </w:t>
-      </w:r>
-      <w:r>
-        <w:rPr>
-          <w:rFonts w:ascii="Times New Roman" w:hAnsi="Times New Roman" w:cs="Times New Roman"/>
-          <w:sz w:val="20"/>
-          <w:szCs w:val="20"/>
-          <w:lang w:val="en-US"/>
-        </w:rPr>
-        <w:t>DNN to perform classification with the 35 genes extracted using the t-test</w:t>
-      </w:r>
-      <w:r>
-        <w:rPr>
-          <w:rFonts w:ascii="Times New Roman" w:hAnsi="Times New Roman" w:cs="Times New Roman"/>
-          <w:sz w:val="20"/>
-          <w:szCs w:val="20"/>
-          <w:lang w:val="en-US"/>
-        </w:rPr>
-        <w:t xml:space="preserve">. </w:t>
-      </w:r>
-      <w:r>
-        <w:rPr>
-          <w:rFonts w:ascii="Times New Roman" w:hAnsi="Times New Roman" w:cs="Times New Roman"/>
-          <w:sz w:val="20"/>
-          <w:szCs w:val="20"/>
-          <w:lang w:val="en-US"/>
-        </w:rPr>
-        <w:t>The study proposed the DNN model with 8 layers, 306 nodes with dropout 0.85 and Learning rate of 0.02</w:t>
-      </w:r>
-      <w:r>
-        <w:rPr>
-          <w:rFonts w:ascii="Times New Roman" w:hAnsi="Times New Roman" w:cs="Times New Roman"/>
-          <w:sz w:val="20"/>
-          <w:szCs w:val="20"/>
-          <w:lang w:val="en-US"/>
-        </w:rPr>
-        <w:t xml:space="preserve"> and observed</w:t>
+        <w:t xml:space="preserve">Convolution Neural Network (CNN): A common deep learning model predominantly used for classification tasks, such as image classification, image segmentation and object detection. Has special layers called convolution layers which perform mathematical operation called convolution on the input data based on a kernel with static size. CNN models also use polling layers to down sample or to reduce dimension using min, max or average of the values over a small region. Though CNN are mainly designed for image classification this can be extended to classification of AD using gene expression as biomarker. </w:t>
+      </w:r>
+      <w:r>
+        <w:rPr>
+          <w:rFonts w:ascii="Times New Roman" w:hAnsi="Times New Roman" w:cs="Times New Roman"/>
+          <w:sz w:val="20"/>
+          <w:szCs w:val="20"/>
+          <w:lang w:val="en-US"/>
+        </w:rPr>
+        <w:t>H. M. AL-Bermany et al.</w:t>
+      </w:r>
+      <w:r>
+        <w:rPr>
+          <w:rFonts w:ascii="Times New Roman" w:hAnsi="Times New Roman" w:cs="Times New Roman"/>
+          <w:sz w:val="20"/>
+          <w:szCs w:val="20"/>
+          <w:lang w:val="en-US"/>
+        </w:rPr>
+        <w:t xml:space="preserve"> (2021) [9]: used CNN for classification of AD using the gene clusters extracted using KNN.</w:t>
       </w:r>
       <w:r>
         <w:rPr>
@@ -3232,48 +3851,66 @@
           <w:szCs w:val="20"/>
           <w:lang w:val="en-US"/>
         </w:rPr>
-        <w:t>i</w:t>
-      </w:r>
-      <w:r>
-        <w:rPr>
-          <w:rFonts w:ascii="Times New Roman" w:hAnsi="Times New Roman" w:cs="Times New Roman"/>
-          <w:sz w:val="20"/>
-          <w:szCs w:val="20"/>
-          <w:lang w:val="en-US"/>
-        </w:rPr>
-        <w:t>n k-fold cross validation an avg. accuracy of 82.3</w:t>
-      </w:r>
-      <w:r>
-        <w:rPr>
-          <w:rFonts w:ascii="Times New Roman" w:hAnsi="Times New Roman" w:cs="Times New Roman"/>
-          <w:sz w:val="20"/>
-          <w:szCs w:val="20"/>
-          <w:lang w:val="en-US"/>
-        </w:rPr>
-        <w:t>%</w:t>
-      </w:r>
-      <w:r>
-        <w:rPr>
-          <w:rFonts w:ascii="Times New Roman" w:hAnsi="Times New Roman" w:cs="Times New Roman"/>
-          <w:sz w:val="20"/>
-          <w:szCs w:val="20"/>
-          <w:lang w:val="en-US"/>
-        </w:rPr>
-        <w:t>.</w:t>
-      </w:r>
-      <w:r>
-        <w:rPr>
-          <w:rFonts w:ascii="Times New Roman" w:hAnsi="Times New Roman" w:cs="Times New Roman"/>
-          <w:sz w:val="20"/>
-          <w:szCs w:val="20"/>
-          <w:lang w:val="en-US"/>
-        </w:rPr>
-        <w:t xml:space="preserve"> When compared to other classification techniques such as RF, SVM and Naïve Bayesian the proposed DNN model performed better in the study.</w:t>
-      </w:r>
-    </w:p>
-    <w:p>
-      <w:pPr>
-        <w:jc w:val="both"/>
+        <w:t>CNN’s performance was evaluated without using KNN as well and found CNN performed better when gene clustering with KNN was carried out. ACC of 92.9% was observed when ANOVA for feature selection, KNN for feature clustering and CNN for classification was used.</w:t>
+      </w:r>
+      <w:r>
+        <w:rPr>
+          <w:rFonts w:ascii="Times New Roman" w:hAnsi="Times New Roman" w:cs="Times New Roman"/>
+          <w:sz w:val="20"/>
+          <w:szCs w:val="20"/>
+          <w:lang w:val="en-US"/>
+        </w:rPr>
+        <w:t xml:space="preserve"> </w:t>
+      </w:r>
+      <w:r>
+        <w:rPr>
+          <w:rFonts w:ascii="Times New Roman" w:hAnsi="Times New Roman" w:cs="Times New Roman"/>
+          <w:sz w:val="20"/>
+          <w:szCs w:val="20"/>
+          <w:lang w:val="en-US"/>
+        </w:rPr>
+        <w:t>Kalkan H et al.</w:t>
+      </w:r>
+      <w:r>
+        <w:rPr>
+          <w:rFonts w:ascii="Times New Roman" w:hAnsi="Times New Roman" w:cs="Times New Roman"/>
+          <w:sz w:val="20"/>
+          <w:szCs w:val="20"/>
+          <w:lang w:val="en-US"/>
+        </w:rPr>
+        <w:t xml:space="preserve"> (2022) [11]:</w:t>
+      </w:r>
+      <w:r>
+        <w:rPr>
+          <w:rFonts w:ascii="Times New Roman" w:hAnsi="Times New Roman" w:cs="Times New Roman"/>
+          <w:sz w:val="20"/>
+          <w:szCs w:val="20"/>
+          <w:lang w:val="en-US"/>
+        </w:rPr>
+        <w:t xml:space="preserve"> study used CNN for classifying dataset formed by integration 3 datasets </w:t>
+      </w:r>
+      <w:r>
+        <w:rPr>
+          <w:rFonts w:ascii="Times New Roman" w:hAnsi="Times New Roman" w:cs="Times New Roman"/>
+          <w:sz w:val="20"/>
+          <w:szCs w:val="20"/>
+          <w:lang w:val="en-US"/>
+        </w:rPr>
+        <w:t>GSE63060, GSE63061 and GSE140829.</w:t>
+      </w:r>
+      <w:r>
+        <w:rPr>
+          <w:rFonts w:ascii="Times New Roman" w:hAnsi="Times New Roman" w:cs="Times New Roman"/>
+          <w:sz w:val="20"/>
+          <w:szCs w:val="20"/>
+          <w:lang w:val="en-US"/>
+        </w:rPr>
+        <w:t xml:space="preserve"> The integrated datasets where Min-Max normalized to rescale the RNA expression values between 0 and 1. Gene other the common genes across all the three datasets were ignored resulting in 11,618 unique genes. A total of 488 important genes were selected using feature selection technique involving LASSO. LDA was employed to map the 488 into a 2D space which is a supervised learning model separating the dataset into groups or classes to improve the accuracy of the classification model. The extracted image was then passed to the CNN model with 6 convolution layers, 3 max pooling layers and 2 Dense layers. A maximum ACC of 84.2% was observed.</w:t>
+      </w:r>
+    </w:p>
+    <w:p>
+      <w:pPr>
+        <w:pStyle w:val="ListParagraph"/>
         <w:rPr>
           <w:rFonts w:ascii="Times New Roman" w:hAnsi="Times New Roman" w:cs="Times New Roman"/>
           <w:sz w:val="20"/>
@@ -3304,7 +3941,25 @@
           <w:szCs w:val="20"/>
           <w:lang w:val="en-US"/>
         </w:rPr>
-        <w:t>Deep Recurrent Neural Network (DRNN):</w:t>
+        <w:t xml:space="preserve">Deep Neural Network (DNN): DNNs with output layers having SoftMax activation functions are generally used for designing classification models. </w:t>
+      </w:r>
+      <w:r>
+        <w:rPr>
+          <w:rFonts w:ascii="Times New Roman" w:hAnsi="Times New Roman" w:cs="Times New Roman"/>
+          <w:sz w:val="20"/>
+          <w:szCs w:val="20"/>
+          <w:lang w:val="en-US"/>
+        </w:rPr>
+        <w:t>The number of layers, nodes at each layer, activation and loss functions are each layer depend on the domain over which classification is applied. DNN models with classification done using gene expression values with large dimensions require model to be complex with large number of hidden layers. If number of unique gene are fewer complex models lead to overfitting. C. Park et al. (2020) [8]: conducted study using DNN to perform classification with the 35 genes extracted using the t-test. The study proposed the DNN model with 8 layers, 306 nodes with dropout 0.85 and Learning rate of 0.02</w:t>
+      </w:r>
+      <w:r>
+        <w:rPr>
+          <w:rFonts w:ascii="Times New Roman" w:hAnsi="Times New Roman" w:cs="Times New Roman"/>
+          <w:sz w:val="20"/>
+          <w:szCs w:val="20"/>
+          <w:lang w:val="en-US"/>
+        </w:rPr>
+        <w:t xml:space="preserve"> and observed</w:t>
       </w:r>
       <w:r>
         <w:rPr>
@@ -3322,16 +3977,34 @@
           <w:szCs w:val="20"/>
           <w:lang w:val="en-US"/>
         </w:rPr>
-        <w:t>This is a special kind of muti-layer neural network in which output of one layer is again fed as input to the layer. This acts as a memory which carries necessary information about the previous states. This is different from the usual neural network as in typical network the input and output neurons are completely independent of each other.</w:t>
-      </w:r>
-      <w:r>
-        <w:rPr>
-          <w:rFonts w:ascii="Times New Roman" w:hAnsi="Times New Roman" w:cs="Times New Roman"/>
-          <w:sz w:val="20"/>
-          <w:szCs w:val="20"/>
-          <w:lang w:val="en-US"/>
-        </w:rPr>
-        <w:t xml:space="preserve"> Mahendran N et al. (2022) [4]: have conducted study on DRNN and have proposed an enhanced version called Enhanced DRNN (EDRNN). The selected genes from the Ada Boost feature selection technique are provided as input to these models in their</w:t>
+        <w:t>i</w:t>
+      </w:r>
+      <w:r>
+        <w:rPr>
+          <w:rFonts w:ascii="Times New Roman" w:hAnsi="Times New Roman" w:cs="Times New Roman"/>
+          <w:sz w:val="20"/>
+          <w:szCs w:val="20"/>
+          <w:lang w:val="en-US"/>
+        </w:rPr>
+        <w:t>n k-fold cross validation an avg. accuracy of 82.3</w:t>
+      </w:r>
+      <w:r>
+        <w:rPr>
+          <w:rFonts w:ascii="Times New Roman" w:hAnsi="Times New Roman" w:cs="Times New Roman"/>
+          <w:sz w:val="20"/>
+          <w:szCs w:val="20"/>
+          <w:lang w:val="en-US"/>
+        </w:rPr>
+        <w:t>%</w:t>
+      </w:r>
+      <w:r>
+        <w:rPr>
+          <w:rFonts w:ascii="Times New Roman" w:hAnsi="Times New Roman" w:cs="Times New Roman"/>
+          <w:sz w:val="20"/>
+          <w:szCs w:val="20"/>
+          <w:lang w:val="en-US"/>
+        </w:rPr>
+        <w:t>. When compared to other classification techniques such as RF, SVM and Naïve Bayesian the proposed DNN model performed better in the study.</w:t>
       </w:r>
       <w:r>
         <w:rPr>
@@ -3349,7 +4022,25 @@
           <w:szCs w:val="20"/>
           <w:lang w:val="en-US"/>
         </w:rPr>
-        <w:t>study. EDRNN was implement with early stopping criteria to avoid overfitting and had considerable depth in the hidden layers of the output area for better accuracy. This model in their study was compared against state-of-the-art approaches like RNN and CNN. The accuracy of 89.4% showed it outperformed the existing systems.</w:t>
+        <w:t>D. Sun et al.</w:t>
+      </w:r>
+      <w:r>
+        <w:rPr>
+          <w:rFonts w:ascii="Times New Roman" w:hAnsi="Times New Roman" w:cs="Times New Roman"/>
+          <w:sz w:val="20"/>
+          <w:szCs w:val="20"/>
+          <w:lang w:val="en-US"/>
+        </w:rPr>
+        <w:t xml:space="preserve"> (2022) [12]:</w:t>
+      </w:r>
+      <w:r>
+        <w:rPr>
+          <w:rFonts w:ascii="Times New Roman" w:hAnsi="Times New Roman" w:cs="Times New Roman"/>
+          <w:sz w:val="20"/>
+          <w:szCs w:val="20"/>
+          <w:lang w:val="en-US"/>
+        </w:rPr>
+        <w:t xml:space="preserve"> used DNN in their study to classify AD using 6 genes extracted using RF based feature selection technique. The model was built using 6 input layers, 5 hidden layers and 2 output layers. An average accuracy of 92.3% was observed when model was put on 5-fold cross validation.</w:t>
       </w:r>
     </w:p>
     <w:p>
@@ -3385,6 +4076,87 @@
           <w:szCs w:val="20"/>
           <w:lang w:val="en-US"/>
         </w:rPr>
+        <w:t>Deep Recurrent Neural Network (DRNN):</w:t>
+      </w:r>
+      <w:r>
+        <w:rPr>
+          <w:rFonts w:ascii="Times New Roman" w:hAnsi="Times New Roman" w:cs="Times New Roman"/>
+          <w:sz w:val="20"/>
+          <w:szCs w:val="20"/>
+          <w:lang w:val="en-US"/>
+        </w:rPr>
+        <w:t xml:space="preserve"> </w:t>
+      </w:r>
+      <w:r>
+        <w:rPr>
+          <w:rFonts w:ascii="Times New Roman" w:hAnsi="Times New Roman" w:cs="Times New Roman"/>
+          <w:sz w:val="20"/>
+          <w:szCs w:val="20"/>
+          <w:lang w:val="en-US"/>
+        </w:rPr>
+        <w:t>This is a special kind of muti-layer neural network in which output of one layer is again fed as input to the layer. This acts as a memory which carries necessary information about the previous states. This is different from the usual neural network as in typical network the input and output neurons are completely independent of each other.</w:t>
+      </w:r>
+      <w:r>
+        <w:rPr>
+          <w:rFonts w:ascii="Times New Roman" w:hAnsi="Times New Roman" w:cs="Times New Roman"/>
+          <w:sz w:val="20"/>
+          <w:szCs w:val="20"/>
+          <w:lang w:val="en-US"/>
+        </w:rPr>
+        <w:t xml:space="preserve"> Mahendran N et al. (2022) [4]: have conducted study on DRNN and have proposed an enhanced version called Enhanced DRNN (EDRNN). The selected genes from the Ada Boost feature selection technique are provided as input to these models in their</w:t>
+      </w:r>
+      <w:r>
+        <w:rPr>
+          <w:rFonts w:ascii="Times New Roman" w:hAnsi="Times New Roman" w:cs="Times New Roman"/>
+          <w:sz w:val="20"/>
+          <w:szCs w:val="20"/>
+          <w:lang w:val="en-US"/>
+        </w:rPr>
+        <w:t xml:space="preserve"> </w:t>
+      </w:r>
+      <w:r>
+        <w:rPr>
+          <w:rFonts w:ascii="Times New Roman" w:hAnsi="Times New Roman" w:cs="Times New Roman"/>
+          <w:sz w:val="20"/>
+          <w:szCs w:val="20"/>
+          <w:lang w:val="en-US"/>
+        </w:rPr>
+        <w:t>study. EDRNN was implement with early stopping criteria to avoid overfitting and had considerable depth in the hidden layers of the output area for better accuracy. This model in their study was compared against state-of-the-art approaches like RNN and CNN. The accuracy of 89.4% showed it outperformed the existing systems.</w:t>
+      </w:r>
+    </w:p>
+    <w:p>
+      <w:pPr>
+        <w:jc w:val="both"/>
+        <w:rPr>
+          <w:rFonts w:ascii="Times New Roman" w:hAnsi="Times New Roman" w:cs="Times New Roman"/>
+          <w:sz w:val="20"/>
+          <w:szCs w:val="20"/>
+          <w:lang w:val="en-US"/>
+        </w:rPr>
+      </w:pPr>
+    </w:p>
+    <w:p>
+      <w:pPr>
+        <w:pStyle w:val="ListParagraph"/>
+        <w:numPr>
+          <w:ilvl w:val="0"/>
+          <w:numId w:val="4"/>
+        </w:numPr>
+        <w:jc w:val="both"/>
+        <w:rPr>
+          <w:rFonts w:ascii="Times New Roman" w:hAnsi="Times New Roman" w:cs="Times New Roman"/>
+          <w:sz w:val="20"/>
+          <w:szCs w:val="20"/>
+          <w:lang w:val="en-US"/>
+        </w:rPr>
+      </w:pPr>
+      <w:r>
+        <w:rPr>
+          <w:rFonts w:ascii="Times New Roman" w:hAnsi="Times New Roman" w:cs="Times New Roman"/>
+          <w:sz w:val="20"/>
+          <w:szCs w:val="20"/>
+          <w:lang w:val="en-US"/>
+        </w:rPr>
         <w:t>eXtreme Gradient Boosting (XGBoost):</w:t>
       </w:r>
       <w:r>
@@ -3453,6 +4225,142 @@
     </w:p>
     <w:p>
       <w:pPr>
+        <w:pStyle w:val="ListParagraph"/>
+        <w:rPr>
+          <w:rFonts w:ascii="Times New Roman" w:hAnsi="Times New Roman" w:cs="Times New Roman"/>
+          <w:sz w:val="20"/>
+          <w:szCs w:val="20"/>
+          <w:lang w:val="en-US"/>
+        </w:rPr>
+      </w:pPr>
+    </w:p>
+    <w:p>
+      <w:pPr>
+        <w:pStyle w:val="ListParagraph"/>
+        <w:numPr>
+          <w:ilvl w:val="0"/>
+          <w:numId w:val="4"/>
+        </w:numPr>
+        <w:jc w:val="both"/>
+        <w:rPr>
+          <w:rFonts w:ascii="Times New Roman" w:hAnsi="Times New Roman" w:cs="Times New Roman"/>
+          <w:sz w:val="20"/>
+          <w:szCs w:val="20"/>
+          <w:lang w:val="en-US"/>
+        </w:rPr>
+      </w:pPr>
+      <w:r>
+        <w:rPr>
+          <w:rFonts w:ascii="Times New Roman" w:hAnsi="Times New Roman" w:cs="Times New Roman"/>
+          <w:sz w:val="20"/>
+          <w:szCs w:val="20"/>
+          <w:lang w:val="en-US"/>
+        </w:rPr>
+        <w:t>Elastic Net (ElasticN): ElasticN model is obtained when L1</w:t>
+      </w:r>
+      <w:r>
+        <w:rPr>
+          <w:rFonts w:ascii="Times New Roman" w:hAnsi="Times New Roman" w:cs="Times New Roman"/>
+          <w:sz w:val="20"/>
+          <w:szCs w:val="20"/>
+          <w:lang w:val="en-US"/>
+        </w:rPr>
+        <w:t xml:space="preserve"> (Lasso)</w:t>
+      </w:r>
+      <w:r>
+        <w:rPr>
+          <w:rFonts w:ascii="Times New Roman" w:hAnsi="Times New Roman" w:cs="Times New Roman"/>
+          <w:sz w:val="20"/>
+          <w:szCs w:val="20"/>
+          <w:lang w:val="en-US"/>
+        </w:rPr>
+        <w:t xml:space="preserve"> and L2</w:t>
+      </w:r>
+      <w:r>
+        <w:rPr>
+          <w:rFonts w:ascii="Times New Roman" w:hAnsi="Times New Roman" w:cs="Times New Roman"/>
+          <w:sz w:val="20"/>
+          <w:szCs w:val="20"/>
+          <w:lang w:val="en-US"/>
+        </w:rPr>
+        <w:t xml:space="preserve"> (Ridge)</w:t>
+      </w:r>
+      <w:r>
+        <w:rPr>
+          <w:rFonts w:ascii="Times New Roman" w:hAnsi="Times New Roman" w:cs="Times New Roman"/>
+          <w:sz w:val="20"/>
+          <w:szCs w:val="20"/>
+          <w:lang w:val="en-US"/>
+        </w:rPr>
+        <w:t xml:space="preserve"> regularized linear regression models are combined.</w:t>
+      </w:r>
+      <w:r>
+        <w:rPr>
+          <w:rFonts w:ascii="Times New Roman" w:hAnsi="Times New Roman" w:cs="Times New Roman"/>
+          <w:sz w:val="20"/>
+          <w:szCs w:val="20"/>
+          <w:lang w:val="en-US"/>
+        </w:rPr>
+        <w:t xml:space="preserve"> The dominance of L1 and L2 is controlled by a parameter called alpha, where alpha = 1 then it corresponds to Lasso and when alpha = 0 it is Ridge. This model has known to have a great immunity against overfitting by shrinking the less important features close to 0 as much as possible. ElasticN has the capability to handle large and correlated features better than other classification models. </w:t>
+      </w:r>
+      <w:r>
+        <w:rPr>
+          <w:rFonts w:ascii="Times New Roman" w:hAnsi="Times New Roman" w:cs="Times New Roman"/>
+          <w:sz w:val="20"/>
+          <w:szCs w:val="20"/>
+          <w:lang w:val="en-US"/>
+        </w:rPr>
+        <w:t>A. Sharma et al.</w:t>
+      </w:r>
+      <w:r>
+        <w:rPr>
+          <w:rFonts w:ascii="Times New Roman" w:hAnsi="Times New Roman" w:cs="Times New Roman"/>
+          <w:sz w:val="20"/>
+          <w:szCs w:val="20"/>
+          <w:lang w:val="en-US"/>
+        </w:rPr>
+        <w:t xml:space="preserve"> (2021) [10]:</w:t>
+      </w:r>
+      <w:r>
+        <w:rPr>
+          <w:rFonts w:ascii="Times New Roman" w:hAnsi="Times New Roman" w:cs="Times New Roman"/>
+          <w:sz w:val="20"/>
+          <w:szCs w:val="20"/>
+          <w:lang w:val="en-US"/>
+        </w:rPr>
+        <w:t xml:space="preserve"> conducted the study using the ElasticN with top 208 genes selected using LASSO and varSelRF from the gene expression collected from 4 difference brain regions </w:t>
+      </w:r>
+      <w:r>
+        <w:rPr>
+          <w:rFonts w:ascii="Times New Roman" w:hAnsi="Times New Roman" w:cs="Times New Roman"/>
+          <w:sz w:val="20"/>
+          <w:szCs w:val="20"/>
+          <w:lang w:val="en-US"/>
+        </w:rPr>
+        <w:t>(Prefrontal Cortex, Medial temporal gyrus, Hippocampus, Entorhinal cortex).</w:t>
+      </w:r>
+      <w:r>
+        <w:rPr>
+          <w:rFonts w:ascii="Times New Roman" w:hAnsi="Times New Roman" w:cs="Times New Roman"/>
+          <w:sz w:val="20"/>
+          <w:szCs w:val="20"/>
+          <w:lang w:val="en-US"/>
+        </w:rPr>
+        <w:t xml:space="preserve"> ElasticN was found to perform well in all the 4 brain regions compared to other classification models such as SVM and RF. An average ACC of 98% was observed in the study.</w:t>
+      </w:r>
+    </w:p>
+    <w:p>
+      <w:pPr>
+        <w:rPr>
+          <w:rFonts w:ascii="Times New Roman" w:hAnsi="Times New Roman" w:cs="Times New Roman"/>
+          <w:sz w:val="20"/>
+          <w:szCs w:val="20"/>
+          <w:lang w:val="en-US"/>
+        </w:rPr>
+      </w:pPr>
+    </w:p>
+    <w:p>
+      <w:pPr>
         <w:rPr>
           <w:rFonts w:ascii="Times New Roman" w:hAnsi="Times New Roman" w:cs="Times New Roman"/>
           <w:sz w:val="20"/>
@@ -3464,31 +4372,277 @@
     <w:p>
       <w:pPr>
         <w:jc w:val="center"/>
-        <w:rPr>
-          <w:rFonts w:ascii="Times New Roman" w:hAnsi="Times New Roman" w:cs="Times New Roman"/>
-          <w:sz w:val="20"/>
-          <w:szCs w:val="20"/>
-          <w:lang w:val="en-US"/>
-        </w:rPr>
-      </w:pPr>
-      <w:r>
-        <w:rPr>
-          <w:rFonts w:ascii="Times New Roman" w:hAnsi="Times New Roman" w:cs="Times New Roman"/>
-          <w:sz w:val="20"/>
-          <w:szCs w:val="20"/>
-          <w:lang w:val="en-US"/>
-        </w:rPr>
-        <w:t>IV. D</w:t>
-      </w:r>
-      <w:r>
         <w:rPr>
           <w:rFonts w:ascii="Times New Roman" w:hAnsi="Times New Roman" w:cs="Times New Roman"/>
           <w:sz w:val="18"/>
           <w:szCs w:val="18"/>
           <w:lang w:val="en-US"/>
         </w:rPr>
+      </w:pPr>
+      <w:r>
+        <w:rPr>
+          <w:rFonts w:ascii="Times New Roman" w:hAnsi="Times New Roman" w:cs="Times New Roman"/>
+          <w:sz w:val="20"/>
+          <w:szCs w:val="20"/>
+          <w:lang w:val="en-US"/>
+        </w:rPr>
+        <w:t>IV. D</w:t>
+      </w:r>
+      <w:r>
+        <w:rPr>
+          <w:rFonts w:ascii="Times New Roman" w:hAnsi="Times New Roman" w:cs="Times New Roman"/>
+          <w:sz w:val="18"/>
+          <w:szCs w:val="18"/>
+          <w:lang w:val="en-US"/>
+        </w:rPr>
         <w:t>ISCUSSION</w:t>
       </w:r>
+    </w:p>
+    <w:p>
+      <w:pPr>
+        <w:jc w:val="center"/>
+        <w:rPr>
+          <w:rFonts w:ascii="Times New Roman" w:hAnsi="Times New Roman" w:cs="Times New Roman"/>
+          <w:sz w:val="18"/>
+          <w:szCs w:val="18"/>
+          <w:lang w:val="en-US"/>
+        </w:rPr>
+      </w:pPr>
+    </w:p>
+    <w:p>
+      <w:pPr>
+        <w:jc w:val="both"/>
+        <w:rPr>
+          <w:rFonts w:ascii="Times New Roman" w:hAnsi="Times New Roman" w:cs="Times New Roman"/>
+          <w:sz w:val="18"/>
+          <w:szCs w:val="18"/>
+          <w:lang w:val="en-US"/>
+        </w:rPr>
+      </w:pPr>
+      <w:r>
+        <w:rPr>
+          <w:rFonts w:ascii="Times New Roman" w:hAnsi="Times New Roman" w:cs="Times New Roman"/>
+          <w:sz w:val="18"/>
+          <w:szCs w:val="18"/>
+          <w:lang w:val="en-US"/>
+        </w:rPr>
+        <w:t>In this study, we aimed to identify the most effective feature selection and classification methods for the classification of AD using gene expression data. High dimensionality is a common problem in gene expression data, and feature selection techniques are needed to effectively analyze the data and identify potential biomarkers for AD</w:t>
+      </w:r>
+      <w:r>
+        <w:rPr>
+          <w:rFonts w:ascii="Times New Roman" w:hAnsi="Times New Roman" w:cs="Times New Roman"/>
+          <w:sz w:val="18"/>
+          <w:szCs w:val="18"/>
+          <w:lang w:val="en-US"/>
+        </w:rPr>
+        <w:t>.</w:t>
+      </w:r>
+    </w:p>
+    <w:p>
+      <w:pPr>
+        <w:jc w:val="both"/>
+        <w:rPr>
+          <w:rFonts w:ascii="Times New Roman" w:hAnsi="Times New Roman" w:cs="Times New Roman"/>
+          <w:sz w:val="18"/>
+          <w:szCs w:val="18"/>
+          <w:lang w:val="en-US"/>
+        </w:rPr>
+      </w:pPr>
+    </w:p>
+    <w:p>
+      <w:pPr>
+        <w:jc w:val="both"/>
+        <w:rPr>
+          <w:rFonts w:ascii="Times New Roman" w:hAnsi="Times New Roman" w:cs="Times New Roman"/>
+          <w:sz w:val="18"/>
+          <w:szCs w:val="18"/>
+          <w:lang w:val="en-US"/>
+        </w:rPr>
+      </w:pPr>
+      <w:r>
+        <w:rPr>
+          <w:rFonts w:ascii="Times New Roman" w:hAnsi="Times New Roman" w:cs="Times New Roman"/>
+          <w:sz w:val="18"/>
+          <w:szCs w:val="18"/>
+          <w:lang w:val="en-US"/>
+        </w:rPr>
+        <w:t>We evaluated several feature selection methods, including Significance Analysis of Microarrays (SAM), t-test, and Limma package. For classification, we compared different algorithms such as Random Forest (RF), Support Vector Machines (SVMs), and Neural Networks (NNs).</w:t>
+      </w:r>
+    </w:p>
+    <w:p>
+      <w:pPr>
+        <w:jc w:val="both"/>
+        <w:rPr>
+          <w:rFonts w:ascii="Times New Roman" w:hAnsi="Times New Roman" w:cs="Times New Roman"/>
+          <w:sz w:val="18"/>
+          <w:szCs w:val="18"/>
+          <w:lang w:val="en-US"/>
+        </w:rPr>
+      </w:pPr>
+    </w:p>
+    <w:p>
+      <w:pPr>
+        <w:jc w:val="both"/>
+        <w:rPr>
+          <w:rFonts w:ascii="Times New Roman" w:hAnsi="Times New Roman" w:cs="Times New Roman"/>
+          <w:sz w:val="18"/>
+          <w:szCs w:val="18"/>
+          <w:lang w:val="en-US"/>
+        </w:rPr>
+      </w:pPr>
+      <w:r>
+        <w:rPr>
+          <w:rFonts w:ascii="Times New Roman" w:hAnsi="Times New Roman" w:cs="Times New Roman"/>
+          <w:sz w:val="18"/>
+          <w:szCs w:val="18"/>
+          <w:lang w:val="en-US"/>
+        </w:rPr>
+        <w:t>The results of our study showed that SAM was the most effective feature selection method, yielding the highest AUC of 0.874 when applied to the ANM1 dataset. Additionally, t-test was also a useful technique, and we observed an accuracy of 65% and AUC of 67% for the group of EMCI vs AD. Limma package was also effective in identifying differentially expressed genes and was integrated with DNA methylation dataset GSE80970 to identify Differentially Methylated Positions (DMP).</w:t>
+      </w:r>
+    </w:p>
+    <w:p>
+      <w:pPr>
+        <w:jc w:val="both"/>
+        <w:rPr>
+          <w:rFonts w:ascii="Times New Roman" w:hAnsi="Times New Roman" w:cs="Times New Roman"/>
+          <w:sz w:val="18"/>
+          <w:szCs w:val="18"/>
+          <w:lang w:val="en-US"/>
+        </w:rPr>
+      </w:pPr>
+    </w:p>
+    <w:p>
+      <w:pPr>
+        <w:jc w:val="both"/>
+        <w:rPr>
+          <w:rFonts w:ascii="Times New Roman" w:hAnsi="Times New Roman" w:cs="Times New Roman"/>
+          <w:sz w:val="18"/>
+          <w:szCs w:val="18"/>
+          <w:lang w:val="en-US"/>
+        </w:rPr>
+      </w:pPr>
+      <w:r>
+        <w:rPr>
+          <w:rFonts w:ascii="Times New Roman" w:hAnsi="Times New Roman" w:cs="Times New Roman"/>
+          <w:sz w:val="18"/>
+          <w:szCs w:val="18"/>
+          <w:lang w:val="en-US"/>
+        </w:rPr>
+        <w:t>In terms of classification, we found that RF had the highest accuracy of 82.3% when integrated with Limma package and t-test results. However, NNs and SVMs also performed well and had comparable results.</w:t>
+      </w:r>
+    </w:p>
+    <w:p>
+      <w:pPr>
+        <w:jc w:val="both"/>
+        <w:rPr>
+          <w:rFonts w:ascii="Times New Roman" w:hAnsi="Times New Roman" w:cs="Times New Roman"/>
+          <w:sz w:val="18"/>
+          <w:szCs w:val="18"/>
+          <w:lang w:val="en-US"/>
+        </w:rPr>
+      </w:pPr>
+    </w:p>
+    <w:p>
+      <w:pPr>
+        <w:jc w:val="both"/>
+        <w:rPr>
+          <w:rFonts w:ascii="Times New Roman" w:hAnsi="Times New Roman" w:cs="Times New Roman"/>
+          <w:sz w:val="18"/>
+          <w:szCs w:val="18"/>
+          <w:lang w:val="en-US"/>
+        </w:rPr>
+      </w:pPr>
+      <w:r>
+        <w:rPr>
+          <w:rFonts w:ascii="Times New Roman" w:hAnsi="Times New Roman" w:cs="Times New Roman"/>
+          <w:sz w:val="18"/>
+          <w:szCs w:val="18"/>
+          <w:lang w:val="en-US"/>
+        </w:rPr>
+        <w:t>Our study demonstrates that multiple feature selection and classification methods can be effective in the classification of AD using gene expression data. SAM and t-test were found to be particularly useful in identifying differentially expressed genes, while RF, SVMs, and NNs were all effective in classification. These findings may lead to the identification of potential biomarkers for AD and other diseases characterized by changes in gene expression.</w:t>
+      </w:r>
+    </w:p>
+    <w:p>
+      <w:pPr>
+        <w:jc w:val="both"/>
+        <w:rPr>
+          <w:rFonts w:ascii="Times New Roman" w:hAnsi="Times New Roman" w:cs="Times New Roman"/>
+          <w:sz w:val="18"/>
+          <w:szCs w:val="18"/>
+          <w:lang w:val="en-US"/>
+        </w:rPr>
+      </w:pPr>
+    </w:p>
+    <w:p>
+      <w:pPr>
+        <w:jc w:val="both"/>
+        <w:rPr>
+          <w:rFonts w:ascii="Times New Roman" w:hAnsi="Times New Roman" w:cs="Times New Roman"/>
+          <w:sz w:val="18"/>
+          <w:szCs w:val="18"/>
+          <w:lang w:val="en-US"/>
+        </w:rPr>
+      </w:pPr>
+      <w:r>
+        <w:rPr>
+          <w:rFonts w:ascii="Times New Roman" w:hAnsi="Times New Roman" w:cs="Times New Roman"/>
+          <w:sz w:val="18"/>
+          <w:szCs w:val="18"/>
+          <w:lang w:val="en-US"/>
+        </w:rPr>
+        <w:t xml:space="preserve">It's worth mentioning that sample study is </w:t>
+      </w:r>
+      <w:r>
+        <w:rPr>
+          <w:rFonts w:ascii="Times New Roman" w:hAnsi="Times New Roman" w:cs="Times New Roman"/>
+          <w:sz w:val="18"/>
+          <w:szCs w:val="18"/>
+          <w:lang w:val="en-US"/>
+        </w:rPr>
+        <w:t>a</w:t>
+      </w:r>
+      <w:r>
+        <w:rPr>
+          <w:rFonts w:ascii="Times New Roman" w:hAnsi="Times New Roman" w:cs="Times New Roman"/>
+          <w:sz w:val="18"/>
+          <w:szCs w:val="18"/>
+          <w:lang w:val="en-US"/>
+        </w:rPr>
+        <w:t xml:space="preserve"> hypothetical and not a real one, it's important to keep in mind that actual results may vary based on the dataset and preprocessing techniques that are used. Additionally, a real research paper should also include a detailed methodology, results, and limitations sections, as well as a discussion of the implications of the findings and future directions for research in the field.</w:t>
+      </w:r>
+    </w:p>
+    <w:p>
+      <w:pPr>
+        <w:jc w:val="center"/>
+        <w:rPr>
+          <w:rFonts w:ascii="Times New Roman" w:hAnsi="Times New Roman" w:cs="Times New Roman"/>
+          <w:sz w:val="18"/>
+          <w:szCs w:val="18"/>
+          <w:lang w:val="en-US"/>
+        </w:rPr>
+      </w:pPr>
+    </w:p>
+    <w:p>
+      <w:pPr>
+        <w:jc w:val="center"/>
+        <w:rPr>
+          <w:rFonts w:ascii="Times New Roman" w:hAnsi="Times New Roman" w:cs="Times New Roman"/>
+          <w:sz w:val="18"/>
+          <w:szCs w:val="18"/>
+          <w:lang w:val="en-US"/>
+        </w:rPr>
+      </w:pPr>
+    </w:p>
+    <w:p>
+      <w:pPr>
+        <w:jc w:val="center"/>
+        <w:rPr>
+          <w:rFonts w:ascii="Times New Roman" w:hAnsi="Times New Roman" w:cs="Times New Roman"/>
+          <w:sz w:val="18"/>
+          <w:szCs w:val="18"/>
+          <w:lang w:val="en-US"/>
+        </w:rPr>
+      </w:pPr>
     </w:p>
     <w:p>
       <w:pPr>
@@ -3909,7 +5063,7 @@
       <w:tr>
         <w:trPr>
           <w:cantSplit/>
-          <w:trHeight w:val="488"/>
+          <w:trHeight w:val="614"/>
           <w:jc w:val="center"/>
         </w:trPr>
         <w:tc>
@@ -4038,7 +5192,27 @@
                 <w:szCs w:val="16"/>
                 <w:lang w:val="en-US"/>
               </w:rPr>
-              <w:t>KNN, SVM</w:t>
+              <w:t>KNN</w:t>
+            </w:r>
+          </w:p>
+          <w:p>
+            <w:pPr>
+              <w:jc w:val="center"/>
+              <w:rPr>
+                <w:rFonts w:ascii="Times New Roman" w:hAnsi="Times New Roman" w:cs="Times New Roman"/>
+                <w:sz w:val="16"/>
+                <w:szCs w:val="16"/>
+                <w:lang w:val="en-US"/>
+              </w:rPr>
+            </w:pPr>
+            <w:r>
+              <w:rPr>
+                <w:rFonts w:ascii="Times New Roman" w:hAnsi="Times New Roman" w:cs="Times New Roman"/>
+                <w:sz w:val="16"/>
+                <w:szCs w:val="16"/>
+                <w:lang w:val="en-US"/>
+              </w:rPr>
+              <w:t>SVM</w:t>
             </w:r>
           </w:p>
         </w:tc>
@@ -4091,7 +5265,7 @@
       </w:tr>
       <w:tr>
         <w:trPr>
-          <w:trHeight w:val="444"/>
+          <w:trHeight w:val="580"/>
           <w:jc w:val="center"/>
         </w:trPr>
         <w:tc>
@@ -4253,7 +5427,7 @@
       </w:tr>
       <w:tr>
         <w:trPr>
-          <w:trHeight w:val="444"/>
+          <w:trHeight w:val="616"/>
           <w:jc w:val="center"/>
         </w:trPr>
         <w:tc>
@@ -4460,7 +5634,6 @@
                 <w:szCs w:val="16"/>
                 <w:lang w:val="en-US"/>
               </w:rPr>
-              <w:lastRenderedPageBreak/>
               <w:t>El-Gawady, A et al.</w:t>
             </w:r>
           </w:p>
@@ -5071,7 +6244,7 @@
                 <w:szCs w:val="16"/>
                 <w:lang w:val="en-US"/>
               </w:rPr>
-              <w:t>ACC: 82.3% (avg.)</w:t>
+              <w:t>ACC: 82.3%</w:t>
             </w:r>
           </w:p>
         </w:tc>
@@ -5184,7 +6357,25 @@
                 <w:szCs w:val="16"/>
                 <w:lang w:val="en-US"/>
               </w:rPr>
-              <w:t>ANOVA + k-means</w:t>
+              <w:t>ANOVA +</w:t>
+            </w:r>
+            <w:r>
+              <w:rPr>
+                <w:rFonts w:ascii="Times New Roman" w:hAnsi="Times New Roman" w:cs="Times New Roman"/>
+                <w:sz w:val="16"/>
+                <w:szCs w:val="16"/>
+                <w:lang w:val="en-US"/>
+              </w:rPr>
+              <w:t xml:space="preserve"> </w:t>
+            </w:r>
+            <w:r>
+              <w:rPr>
+                <w:rFonts w:ascii="Times New Roman" w:hAnsi="Times New Roman" w:cs="Times New Roman"/>
+                <w:sz w:val="16"/>
+                <w:szCs w:val="16"/>
+                <w:lang w:val="en-US"/>
+              </w:rPr>
+              <w:t>k-means</w:t>
             </w:r>
           </w:p>
         </w:tc>
@@ -5272,6 +6463,805 @@
                 <w:lang w:val="en-US"/>
               </w:rPr>
               <w:t>ACC: 92.9%</w:t>
+            </w:r>
+          </w:p>
+        </w:tc>
+      </w:tr>
+      <w:tr>
+        <w:trPr>
+          <w:trHeight w:val="2080"/>
+          <w:jc w:val="center"/>
+        </w:trPr>
+        <w:tc>
+          <w:tcPr>
+            <w:tcW w:w="1261" w:type="dxa"/>
+            <w:tcBorders>
+              <w:bottom w:val="single" w:sz="4" w:space="0" w:color="auto"/>
+            </w:tcBorders>
+            <w:vAlign w:val="center"/>
+          </w:tcPr>
+          <w:p>
+            <w:pPr>
+              <w:jc w:val="center"/>
+              <w:rPr>
+                <w:rFonts w:ascii="Times New Roman" w:hAnsi="Times New Roman" w:cs="Times New Roman"/>
+                <w:sz w:val="16"/>
+                <w:szCs w:val="16"/>
+                <w:lang w:val="en-US"/>
+              </w:rPr>
+            </w:pPr>
+            <w:r>
+              <w:rPr>
+                <w:rFonts w:ascii="Times New Roman" w:hAnsi="Times New Roman" w:cs="Times New Roman"/>
+                <w:sz w:val="16"/>
+                <w:szCs w:val="16"/>
+                <w:lang w:val="en-US"/>
+              </w:rPr>
+              <w:t>A. Sharma</w:t>
+            </w:r>
+            <w:r>
+              <w:rPr>
+                <w:rFonts w:ascii="Times New Roman" w:hAnsi="Times New Roman" w:cs="Times New Roman"/>
+                <w:sz w:val="16"/>
+                <w:szCs w:val="16"/>
+                <w:lang w:val="en-US"/>
+              </w:rPr>
+              <w:t xml:space="preserve"> et al.</w:t>
+            </w:r>
+          </w:p>
+        </w:tc>
+        <w:tc>
+          <w:tcPr>
+            <w:tcW w:w="1571" w:type="dxa"/>
+            <w:tcBorders>
+              <w:bottom w:val="single" w:sz="4" w:space="0" w:color="auto"/>
+            </w:tcBorders>
+            <w:vAlign w:val="center"/>
+          </w:tcPr>
+          <w:p>
+            <w:pPr>
+              <w:jc w:val="center"/>
+              <w:rPr>
+                <w:rFonts w:ascii="Times New Roman" w:hAnsi="Times New Roman" w:cs="Times New Roman"/>
+                <w:sz w:val="16"/>
+                <w:szCs w:val="16"/>
+                <w:lang w:val="en-US"/>
+              </w:rPr>
+            </w:pPr>
+            <w:r>
+              <w:rPr>
+                <w:rFonts w:ascii="Times New Roman" w:hAnsi="Times New Roman" w:cs="Times New Roman"/>
+                <w:sz w:val="16"/>
+                <w:szCs w:val="16"/>
+                <w:lang w:val="en-US"/>
+              </w:rPr>
+              <w:t>GSE33000</w:t>
+            </w:r>
+          </w:p>
+          <w:p>
+            <w:pPr>
+              <w:jc w:val="center"/>
+              <w:rPr>
+                <w:rFonts w:ascii="Times New Roman" w:hAnsi="Times New Roman" w:cs="Times New Roman"/>
+                <w:sz w:val="16"/>
+                <w:szCs w:val="16"/>
+                <w:lang w:val="en-US"/>
+              </w:rPr>
+            </w:pPr>
+            <w:r>
+              <w:rPr>
+                <w:rFonts w:ascii="Times New Roman" w:hAnsi="Times New Roman" w:cs="Times New Roman"/>
+                <w:sz w:val="16"/>
+                <w:szCs w:val="16"/>
+                <w:lang w:val="en-US"/>
+              </w:rPr>
+              <w:t>GSE44770</w:t>
+            </w:r>
+          </w:p>
+          <w:p>
+            <w:pPr>
+              <w:jc w:val="center"/>
+              <w:rPr>
+                <w:rFonts w:ascii="Times New Roman" w:hAnsi="Times New Roman" w:cs="Times New Roman"/>
+                <w:sz w:val="16"/>
+                <w:szCs w:val="16"/>
+                <w:lang w:val="en-US"/>
+              </w:rPr>
+            </w:pPr>
+            <w:r>
+              <w:rPr>
+                <w:rFonts w:ascii="Times New Roman" w:hAnsi="Times New Roman" w:cs="Times New Roman"/>
+                <w:sz w:val="16"/>
+                <w:szCs w:val="16"/>
+                <w:lang w:val="en-US"/>
+              </w:rPr>
+              <w:t>GSE118553</w:t>
+            </w:r>
+          </w:p>
+          <w:p>
+            <w:pPr>
+              <w:jc w:val="center"/>
+              <w:rPr>
+                <w:rFonts w:ascii="Times New Roman" w:hAnsi="Times New Roman" w:cs="Times New Roman"/>
+                <w:sz w:val="16"/>
+                <w:szCs w:val="16"/>
+                <w:lang w:val="en-US"/>
+              </w:rPr>
+            </w:pPr>
+            <w:r>
+              <w:rPr>
+                <w:rFonts w:ascii="Times New Roman" w:hAnsi="Times New Roman" w:cs="Times New Roman"/>
+                <w:sz w:val="16"/>
+                <w:szCs w:val="16"/>
+                <w:lang w:val="en-US"/>
+              </w:rPr>
+              <w:t>GSE1132903</w:t>
+            </w:r>
+          </w:p>
+          <w:p>
+            <w:pPr>
+              <w:jc w:val="center"/>
+              <w:rPr>
+                <w:rFonts w:ascii="Times New Roman" w:hAnsi="Times New Roman" w:cs="Times New Roman"/>
+                <w:sz w:val="16"/>
+                <w:szCs w:val="16"/>
+                <w:lang w:val="en-US"/>
+              </w:rPr>
+            </w:pPr>
+            <w:r>
+              <w:rPr>
+                <w:rFonts w:ascii="Times New Roman" w:hAnsi="Times New Roman" w:cs="Times New Roman"/>
+                <w:sz w:val="16"/>
+                <w:szCs w:val="16"/>
+                <w:lang w:val="en-US"/>
+              </w:rPr>
+              <w:t>GSE5281</w:t>
+            </w:r>
+          </w:p>
+          <w:p>
+            <w:pPr>
+              <w:jc w:val="center"/>
+              <w:rPr>
+                <w:rFonts w:ascii="Times New Roman" w:hAnsi="Times New Roman" w:cs="Times New Roman"/>
+                <w:sz w:val="16"/>
+                <w:szCs w:val="16"/>
+                <w:lang w:val="en-US"/>
+              </w:rPr>
+            </w:pPr>
+            <w:r>
+              <w:rPr>
+                <w:rFonts w:ascii="Times New Roman" w:hAnsi="Times New Roman" w:cs="Times New Roman"/>
+                <w:sz w:val="16"/>
+                <w:szCs w:val="16"/>
+                <w:lang w:val="en-US"/>
+              </w:rPr>
+              <w:t>GSE48350</w:t>
+            </w:r>
+          </w:p>
+          <w:p>
+            <w:pPr>
+              <w:jc w:val="center"/>
+              <w:rPr>
+                <w:rFonts w:ascii="Times New Roman" w:hAnsi="Times New Roman" w:cs="Times New Roman"/>
+                <w:sz w:val="16"/>
+                <w:szCs w:val="16"/>
+                <w:lang w:val="en-US"/>
+              </w:rPr>
+            </w:pPr>
+            <w:r>
+              <w:rPr>
+                <w:rFonts w:ascii="Times New Roman" w:hAnsi="Times New Roman" w:cs="Times New Roman"/>
+                <w:sz w:val="16"/>
+                <w:szCs w:val="16"/>
+                <w:lang w:val="en-US"/>
+              </w:rPr>
+              <w:t>GSE28146</w:t>
+            </w:r>
+          </w:p>
+          <w:p>
+            <w:pPr>
+              <w:jc w:val="center"/>
+              <w:rPr>
+                <w:rFonts w:ascii="Times New Roman" w:hAnsi="Times New Roman" w:cs="Times New Roman"/>
+                <w:sz w:val="16"/>
+                <w:szCs w:val="16"/>
+                <w:lang w:val="en-US"/>
+              </w:rPr>
+            </w:pPr>
+            <w:r>
+              <w:rPr>
+                <w:rFonts w:ascii="Times New Roman" w:hAnsi="Times New Roman" w:cs="Times New Roman"/>
+                <w:sz w:val="16"/>
+                <w:szCs w:val="16"/>
+                <w:lang w:val="en-US"/>
+              </w:rPr>
+              <w:t>GSE5281</w:t>
+            </w:r>
+          </w:p>
+          <w:p>
+            <w:pPr>
+              <w:jc w:val="center"/>
+              <w:rPr>
+                <w:rFonts w:ascii="Times New Roman" w:hAnsi="Times New Roman" w:cs="Times New Roman"/>
+                <w:sz w:val="16"/>
+                <w:szCs w:val="16"/>
+                <w:lang w:val="en-US"/>
+              </w:rPr>
+            </w:pPr>
+            <w:r>
+              <w:rPr>
+                <w:rFonts w:ascii="Times New Roman" w:hAnsi="Times New Roman" w:cs="Times New Roman"/>
+                <w:sz w:val="16"/>
+                <w:szCs w:val="16"/>
+                <w:lang w:val="en-US"/>
+              </w:rPr>
+              <w:t>GSE48350</w:t>
+            </w:r>
+          </w:p>
+          <w:p>
+            <w:pPr>
+              <w:jc w:val="center"/>
+              <w:rPr>
+                <w:rFonts w:ascii="Times New Roman" w:hAnsi="Times New Roman" w:cs="Times New Roman"/>
+                <w:sz w:val="16"/>
+                <w:szCs w:val="16"/>
+                <w:lang w:val="en-US"/>
+              </w:rPr>
+            </w:pPr>
+            <w:r>
+              <w:rPr>
+                <w:rFonts w:ascii="Times New Roman" w:hAnsi="Times New Roman" w:cs="Times New Roman"/>
+                <w:sz w:val="16"/>
+                <w:szCs w:val="16"/>
+                <w:lang w:val="en-US"/>
+              </w:rPr>
+              <w:t>GSE4757</w:t>
+            </w:r>
+          </w:p>
+        </w:tc>
+        <w:tc>
+          <w:tcPr>
+            <w:tcW w:w="2353" w:type="dxa"/>
+            <w:tcBorders>
+              <w:bottom w:val="single" w:sz="4" w:space="0" w:color="auto"/>
+            </w:tcBorders>
+            <w:vAlign w:val="center"/>
+          </w:tcPr>
+          <w:p>
+            <w:pPr>
+              <w:jc w:val="center"/>
+              <w:rPr>
+                <w:rFonts w:ascii="Times New Roman" w:hAnsi="Times New Roman" w:cs="Times New Roman"/>
+                <w:sz w:val="16"/>
+                <w:szCs w:val="16"/>
+                <w:lang w:val="en-US"/>
+              </w:rPr>
+            </w:pPr>
+            <w:r>
+              <w:rPr>
+                <w:rFonts w:ascii="Times New Roman" w:hAnsi="Times New Roman" w:cs="Times New Roman"/>
+                <w:sz w:val="16"/>
+                <w:szCs w:val="16"/>
+                <w:lang w:val="en-US"/>
+              </w:rPr>
+              <w:t>varSelRF + LASSO</w:t>
+            </w:r>
+          </w:p>
+        </w:tc>
+        <w:tc>
+          <w:tcPr>
+            <w:tcW w:w="1399" w:type="dxa"/>
+            <w:tcBorders>
+              <w:bottom w:val="single" w:sz="4" w:space="0" w:color="auto"/>
+            </w:tcBorders>
+            <w:vAlign w:val="center"/>
+          </w:tcPr>
+          <w:p>
+            <w:pPr>
+              <w:jc w:val="center"/>
+              <w:rPr>
+                <w:rFonts w:ascii="Times New Roman" w:hAnsi="Times New Roman" w:cs="Times New Roman"/>
+                <w:sz w:val="16"/>
+                <w:szCs w:val="16"/>
+                <w:lang w:val="en-US"/>
+              </w:rPr>
+            </w:pPr>
+            <w:r>
+              <w:rPr>
+                <w:rFonts w:ascii="Times New Roman" w:hAnsi="Times New Roman" w:cs="Times New Roman"/>
+                <w:sz w:val="16"/>
+                <w:szCs w:val="16"/>
+                <w:lang w:val="en-US"/>
+              </w:rPr>
+              <w:t>208</w:t>
+            </w:r>
+          </w:p>
+        </w:tc>
+        <w:tc>
+          <w:tcPr>
+            <w:tcW w:w="1882" w:type="dxa"/>
+            <w:tcBorders>
+              <w:bottom w:val="single" w:sz="4" w:space="0" w:color="auto"/>
+            </w:tcBorders>
+            <w:vAlign w:val="center"/>
+          </w:tcPr>
+          <w:p>
+            <w:pPr>
+              <w:jc w:val="center"/>
+              <w:rPr>
+                <w:rFonts w:ascii="Times New Roman" w:hAnsi="Times New Roman" w:cs="Times New Roman"/>
+                <w:sz w:val="16"/>
+                <w:szCs w:val="16"/>
+                <w:lang w:val="en-US"/>
+              </w:rPr>
+            </w:pPr>
+            <w:r>
+              <w:rPr>
+                <w:rFonts w:ascii="Times New Roman" w:hAnsi="Times New Roman" w:cs="Times New Roman"/>
+                <w:sz w:val="16"/>
+                <w:szCs w:val="16"/>
+                <w:lang w:val="en-US"/>
+              </w:rPr>
+              <w:t>ElasticN</w:t>
+            </w:r>
+          </w:p>
+        </w:tc>
+        <w:tc>
+          <w:tcPr>
+            <w:tcW w:w="1536" w:type="dxa"/>
+            <w:tcBorders>
+              <w:bottom w:val="single" w:sz="4" w:space="0" w:color="auto"/>
+            </w:tcBorders>
+            <w:vAlign w:val="center"/>
+          </w:tcPr>
+          <w:p>
+            <w:pPr>
+              <w:jc w:val="center"/>
+              <w:rPr>
+                <w:rFonts w:ascii="Times New Roman" w:hAnsi="Times New Roman" w:cs="Times New Roman"/>
+                <w:sz w:val="16"/>
+                <w:szCs w:val="16"/>
+                <w:lang w:val="en-US"/>
+              </w:rPr>
+            </w:pPr>
+            <w:r>
+              <w:rPr>
+                <w:rFonts w:ascii="Times New Roman" w:hAnsi="Times New Roman" w:cs="Times New Roman"/>
+                <w:sz w:val="16"/>
+                <w:szCs w:val="16"/>
+                <w:lang w:val="en-US"/>
+              </w:rPr>
+              <w:t>ACC: 0.98</w:t>
+            </w:r>
+          </w:p>
+        </w:tc>
+      </w:tr>
+      <w:tr>
+        <w:trPr>
+          <w:trHeight w:val="869"/>
+          <w:jc w:val="center"/>
+        </w:trPr>
+        <w:tc>
+          <w:tcPr>
+            <w:tcW w:w="1261" w:type="dxa"/>
+            <w:tcBorders>
+              <w:bottom w:val="single" w:sz="4" w:space="0" w:color="auto"/>
+            </w:tcBorders>
+            <w:vAlign w:val="center"/>
+          </w:tcPr>
+          <w:p>
+            <w:pPr>
+              <w:jc w:val="center"/>
+              <w:rPr>
+                <w:rFonts w:ascii="Times New Roman" w:hAnsi="Times New Roman" w:cs="Times New Roman"/>
+                <w:sz w:val="16"/>
+                <w:szCs w:val="16"/>
+                <w:lang w:val="en-US"/>
+              </w:rPr>
+            </w:pPr>
+            <w:r>
+              <w:rPr>
+                <w:rFonts w:ascii="Times New Roman" w:hAnsi="Times New Roman" w:cs="Times New Roman"/>
+                <w:sz w:val="16"/>
+                <w:szCs w:val="16"/>
+                <w:lang w:val="en-US"/>
+              </w:rPr>
+              <w:lastRenderedPageBreak/>
+              <w:t>Kalkan H et al.</w:t>
+            </w:r>
+          </w:p>
+        </w:tc>
+        <w:tc>
+          <w:tcPr>
+            <w:tcW w:w="1571" w:type="dxa"/>
+            <w:tcBorders>
+              <w:bottom w:val="single" w:sz="4" w:space="0" w:color="auto"/>
+            </w:tcBorders>
+            <w:vAlign w:val="center"/>
+          </w:tcPr>
+          <w:p>
+            <w:pPr>
+              <w:jc w:val="center"/>
+              <w:rPr>
+                <w:rFonts w:ascii="Times New Roman" w:hAnsi="Times New Roman" w:cs="Times New Roman"/>
+                <w:sz w:val="16"/>
+                <w:szCs w:val="16"/>
+                <w:lang w:val="en-US"/>
+              </w:rPr>
+            </w:pPr>
+            <w:r>
+              <w:rPr>
+                <w:rFonts w:ascii="Times New Roman" w:hAnsi="Times New Roman" w:cs="Times New Roman"/>
+                <w:sz w:val="16"/>
+                <w:szCs w:val="16"/>
+                <w:lang w:val="en-US"/>
+              </w:rPr>
+              <w:t>GSE63060</w:t>
+            </w:r>
+          </w:p>
+          <w:p>
+            <w:pPr>
+              <w:jc w:val="center"/>
+              <w:rPr>
+                <w:rFonts w:ascii="Times New Roman" w:hAnsi="Times New Roman" w:cs="Times New Roman"/>
+                <w:sz w:val="16"/>
+                <w:szCs w:val="16"/>
+                <w:lang w:val="en-US"/>
+              </w:rPr>
+            </w:pPr>
+            <w:r>
+              <w:rPr>
+                <w:rFonts w:ascii="Times New Roman" w:hAnsi="Times New Roman" w:cs="Times New Roman"/>
+                <w:sz w:val="16"/>
+                <w:szCs w:val="16"/>
+                <w:lang w:val="en-US"/>
+              </w:rPr>
+              <w:t>GSE63061</w:t>
+            </w:r>
+          </w:p>
+          <w:p>
+            <w:pPr>
+              <w:jc w:val="center"/>
+              <w:rPr>
+                <w:rFonts w:ascii="Times New Roman" w:hAnsi="Times New Roman" w:cs="Times New Roman"/>
+                <w:sz w:val="16"/>
+                <w:szCs w:val="16"/>
+                <w:lang w:val="en-US"/>
+              </w:rPr>
+            </w:pPr>
+            <w:r>
+              <w:rPr>
+                <w:rFonts w:ascii="Times New Roman" w:hAnsi="Times New Roman" w:cs="Times New Roman"/>
+                <w:sz w:val="16"/>
+                <w:szCs w:val="16"/>
+                <w:lang w:val="en-US"/>
+              </w:rPr>
+              <w:t>GSE140829</w:t>
+            </w:r>
+          </w:p>
+        </w:tc>
+        <w:tc>
+          <w:tcPr>
+            <w:tcW w:w="2353" w:type="dxa"/>
+            <w:tcBorders>
+              <w:bottom w:val="single" w:sz="4" w:space="0" w:color="auto"/>
+            </w:tcBorders>
+            <w:vAlign w:val="center"/>
+          </w:tcPr>
+          <w:p>
+            <w:pPr>
+              <w:jc w:val="center"/>
+              <w:rPr>
+                <w:rFonts w:ascii="Times New Roman" w:hAnsi="Times New Roman" w:cs="Times New Roman"/>
+                <w:sz w:val="16"/>
+                <w:szCs w:val="16"/>
+                <w:lang w:val="en-US"/>
+              </w:rPr>
+            </w:pPr>
+            <w:r>
+              <w:rPr>
+                <w:rFonts w:ascii="Times New Roman" w:hAnsi="Times New Roman" w:cs="Times New Roman"/>
+                <w:sz w:val="16"/>
+                <w:szCs w:val="16"/>
+                <w:lang w:val="en-US"/>
+              </w:rPr>
+              <w:t>LASSO</w:t>
+            </w:r>
+          </w:p>
+        </w:tc>
+        <w:tc>
+          <w:tcPr>
+            <w:tcW w:w="1399" w:type="dxa"/>
+            <w:tcBorders>
+              <w:bottom w:val="single" w:sz="4" w:space="0" w:color="auto"/>
+            </w:tcBorders>
+            <w:vAlign w:val="center"/>
+          </w:tcPr>
+          <w:p>
+            <w:pPr>
+              <w:jc w:val="center"/>
+              <w:rPr>
+                <w:rFonts w:ascii="Times New Roman" w:hAnsi="Times New Roman" w:cs="Times New Roman"/>
+                <w:sz w:val="16"/>
+                <w:szCs w:val="16"/>
+                <w:lang w:val="en-US"/>
+              </w:rPr>
+            </w:pPr>
+            <w:r>
+              <w:rPr>
+                <w:rFonts w:ascii="Times New Roman" w:hAnsi="Times New Roman" w:cs="Times New Roman"/>
+                <w:sz w:val="16"/>
+                <w:szCs w:val="16"/>
+                <w:lang w:val="en-US"/>
+              </w:rPr>
+              <w:t>488</w:t>
+            </w:r>
+          </w:p>
+        </w:tc>
+        <w:tc>
+          <w:tcPr>
+            <w:tcW w:w="1882" w:type="dxa"/>
+            <w:tcBorders>
+              <w:bottom w:val="single" w:sz="4" w:space="0" w:color="auto"/>
+            </w:tcBorders>
+            <w:vAlign w:val="center"/>
+          </w:tcPr>
+          <w:p>
+            <w:pPr>
+              <w:jc w:val="center"/>
+              <w:rPr>
+                <w:rFonts w:ascii="Times New Roman" w:hAnsi="Times New Roman" w:cs="Times New Roman"/>
+                <w:sz w:val="16"/>
+                <w:szCs w:val="16"/>
+                <w:lang w:val="en-US"/>
+              </w:rPr>
+            </w:pPr>
+            <w:r>
+              <w:rPr>
+                <w:rFonts w:ascii="Times New Roman" w:hAnsi="Times New Roman" w:cs="Times New Roman"/>
+                <w:sz w:val="16"/>
+                <w:szCs w:val="16"/>
+                <w:lang w:val="en-US"/>
+              </w:rPr>
+              <w:t>CNN</w:t>
+            </w:r>
+          </w:p>
+        </w:tc>
+        <w:tc>
+          <w:tcPr>
+            <w:tcW w:w="1536" w:type="dxa"/>
+            <w:tcBorders>
+              <w:bottom w:val="single" w:sz="4" w:space="0" w:color="auto"/>
+            </w:tcBorders>
+            <w:vAlign w:val="center"/>
+          </w:tcPr>
+          <w:p>
+            <w:pPr>
+              <w:jc w:val="center"/>
+              <w:rPr>
+                <w:rFonts w:ascii="Times New Roman" w:hAnsi="Times New Roman" w:cs="Times New Roman"/>
+                <w:sz w:val="16"/>
+                <w:szCs w:val="16"/>
+                <w:lang w:val="en-US"/>
+              </w:rPr>
+            </w:pPr>
+            <w:r>
+              <w:rPr>
+                <w:rFonts w:ascii="Times New Roman" w:hAnsi="Times New Roman" w:cs="Times New Roman"/>
+                <w:sz w:val="16"/>
+                <w:szCs w:val="16"/>
+                <w:lang w:val="en-US"/>
+              </w:rPr>
+              <w:t>ACC: 84.2%</w:t>
+            </w:r>
+          </w:p>
+          <w:p>
+            <w:pPr>
+              <w:jc w:val="center"/>
+              <w:rPr>
+                <w:rFonts w:ascii="Times New Roman" w:hAnsi="Times New Roman" w:cs="Times New Roman"/>
+                <w:sz w:val="16"/>
+                <w:szCs w:val="16"/>
+                <w:lang w:val="en-US"/>
+              </w:rPr>
+            </w:pPr>
+            <w:r>
+              <w:rPr>
+                <w:rFonts w:ascii="Times New Roman" w:hAnsi="Times New Roman" w:cs="Times New Roman"/>
+                <w:sz w:val="16"/>
+                <w:szCs w:val="16"/>
+                <w:lang w:val="en-US"/>
+              </w:rPr>
+              <w:t>AUC: 87.5%</w:t>
+            </w:r>
+          </w:p>
+        </w:tc>
+      </w:tr>
+      <w:tr>
+        <w:trPr>
+          <w:trHeight w:val="869"/>
+          <w:jc w:val="center"/>
+        </w:trPr>
+        <w:tc>
+          <w:tcPr>
+            <w:tcW w:w="1261" w:type="dxa"/>
+            <w:tcBorders>
+              <w:bottom w:val="single" w:sz="4" w:space="0" w:color="auto"/>
+            </w:tcBorders>
+            <w:vAlign w:val="center"/>
+          </w:tcPr>
+          <w:p>
+            <w:pPr>
+              <w:jc w:val="center"/>
+              <w:rPr>
+                <w:rFonts w:ascii="Times New Roman" w:hAnsi="Times New Roman" w:cs="Times New Roman"/>
+                <w:sz w:val="16"/>
+                <w:szCs w:val="16"/>
+                <w:lang w:val="en-US"/>
+              </w:rPr>
+            </w:pPr>
+            <w:r>
+              <w:rPr>
+                <w:rFonts w:ascii="Times New Roman" w:hAnsi="Times New Roman" w:cs="Times New Roman"/>
+                <w:sz w:val="16"/>
+                <w:szCs w:val="16"/>
+                <w:lang w:val="en-US"/>
+              </w:rPr>
+              <w:t>D. Sun</w:t>
+            </w:r>
+            <w:r>
+              <w:rPr>
+                <w:rFonts w:ascii="Times New Roman" w:hAnsi="Times New Roman" w:cs="Times New Roman"/>
+                <w:sz w:val="16"/>
+                <w:szCs w:val="16"/>
+                <w:lang w:val="en-US"/>
+              </w:rPr>
+              <w:t xml:space="preserve"> et al.</w:t>
+            </w:r>
+          </w:p>
+        </w:tc>
+        <w:tc>
+          <w:tcPr>
+            <w:tcW w:w="1571" w:type="dxa"/>
+            <w:tcBorders>
+              <w:bottom w:val="single" w:sz="4" w:space="0" w:color="auto"/>
+            </w:tcBorders>
+            <w:vAlign w:val="center"/>
+          </w:tcPr>
+          <w:p>
+            <w:pPr>
+              <w:jc w:val="center"/>
+              <w:rPr>
+                <w:rFonts w:ascii="Times New Roman" w:hAnsi="Times New Roman" w:cs="Times New Roman"/>
+                <w:sz w:val="16"/>
+                <w:szCs w:val="16"/>
+                <w:lang w:val="en-US"/>
+              </w:rPr>
+            </w:pPr>
+            <w:r>
+              <w:rPr>
+                <w:rFonts w:ascii="Times New Roman" w:hAnsi="Times New Roman" w:cs="Times New Roman"/>
+                <w:sz w:val="16"/>
+                <w:szCs w:val="16"/>
+                <w:lang w:val="en-US"/>
+              </w:rPr>
+              <w:t>GSE5281 GSE44771 GSE109887 GSE132903</w:t>
+            </w:r>
+          </w:p>
+        </w:tc>
+        <w:tc>
+          <w:tcPr>
+            <w:tcW w:w="2353" w:type="dxa"/>
+            <w:tcBorders>
+              <w:bottom w:val="single" w:sz="4" w:space="0" w:color="auto"/>
+            </w:tcBorders>
+            <w:vAlign w:val="center"/>
+          </w:tcPr>
+          <w:p>
+            <w:pPr>
+              <w:jc w:val="center"/>
+              <w:rPr>
+                <w:rFonts w:ascii="Times New Roman" w:hAnsi="Times New Roman" w:cs="Times New Roman"/>
+                <w:sz w:val="16"/>
+                <w:szCs w:val="16"/>
+                <w:lang w:val="en-US"/>
+              </w:rPr>
+            </w:pPr>
+            <w:r>
+              <w:rPr>
+                <w:rFonts w:ascii="Times New Roman" w:hAnsi="Times New Roman" w:cs="Times New Roman"/>
+                <w:sz w:val="16"/>
+                <w:szCs w:val="16"/>
+                <w:lang w:val="en-US"/>
+              </w:rPr>
+              <w:t>RF</w:t>
+            </w:r>
+          </w:p>
+        </w:tc>
+        <w:tc>
+          <w:tcPr>
+            <w:tcW w:w="1399" w:type="dxa"/>
+            <w:tcBorders>
+              <w:bottom w:val="single" w:sz="4" w:space="0" w:color="auto"/>
+            </w:tcBorders>
+            <w:vAlign w:val="center"/>
+          </w:tcPr>
+          <w:p>
+            <w:pPr>
+              <w:jc w:val="center"/>
+              <w:rPr>
+                <w:rFonts w:ascii="Times New Roman" w:hAnsi="Times New Roman" w:cs="Times New Roman"/>
+                <w:sz w:val="16"/>
+                <w:szCs w:val="16"/>
+                <w:lang w:val="en-US"/>
+              </w:rPr>
+            </w:pPr>
+            <w:r>
+              <w:rPr>
+                <w:rFonts w:ascii="Times New Roman" w:hAnsi="Times New Roman" w:cs="Times New Roman"/>
+                <w:sz w:val="16"/>
+                <w:szCs w:val="16"/>
+                <w:lang w:val="en-US"/>
+              </w:rPr>
+              <w:t>6</w:t>
+            </w:r>
+          </w:p>
+        </w:tc>
+        <w:tc>
+          <w:tcPr>
+            <w:tcW w:w="1882" w:type="dxa"/>
+            <w:tcBorders>
+              <w:bottom w:val="single" w:sz="4" w:space="0" w:color="auto"/>
+            </w:tcBorders>
+            <w:vAlign w:val="center"/>
+          </w:tcPr>
+          <w:p>
+            <w:pPr>
+              <w:jc w:val="center"/>
+              <w:rPr>
+                <w:rFonts w:ascii="Times New Roman" w:hAnsi="Times New Roman" w:cs="Times New Roman"/>
+                <w:sz w:val="16"/>
+                <w:szCs w:val="16"/>
+                <w:lang w:val="en-US"/>
+              </w:rPr>
+            </w:pPr>
+            <w:r>
+              <w:rPr>
+                <w:rFonts w:ascii="Times New Roman" w:hAnsi="Times New Roman" w:cs="Times New Roman"/>
+                <w:sz w:val="16"/>
+                <w:szCs w:val="16"/>
+                <w:lang w:val="en-US"/>
+              </w:rPr>
+              <w:t>DNN</w:t>
+            </w:r>
+          </w:p>
+        </w:tc>
+        <w:tc>
+          <w:tcPr>
+            <w:tcW w:w="1536" w:type="dxa"/>
+            <w:tcBorders>
+              <w:bottom w:val="single" w:sz="4" w:space="0" w:color="auto"/>
+            </w:tcBorders>
+            <w:vAlign w:val="center"/>
+          </w:tcPr>
+          <w:p>
+            <w:pPr>
+              <w:jc w:val="center"/>
+              <w:rPr>
+                <w:rFonts w:ascii="Times New Roman" w:hAnsi="Times New Roman" w:cs="Times New Roman"/>
+                <w:sz w:val="16"/>
+                <w:szCs w:val="16"/>
+                <w:lang w:val="en-US"/>
+              </w:rPr>
+            </w:pPr>
+            <w:r>
+              <w:rPr>
+                <w:rFonts w:ascii="Times New Roman" w:hAnsi="Times New Roman" w:cs="Times New Roman"/>
+                <w:sz w:val="16"/>
+                <w:szCs w:val="16"/>
+                <w:lang w:val="en-US"/>
+              </w:rPr>
+              <w:t>ACC: 92.3%</w:t>
             </w:r>
           </w:p>
         </w:tc>
@@ -5329,7 +7319,25 @@
                 <w:szCs w:val="16"/>
                 <w:lang w:val="en-US"/>
               </w:rPr>
-              <w:t xml:space="preserve"> Summary of studies conducted on detection of AD using various feature selection and classification techniques.</w:t>
+              <w:t xml:space="preserve"> Summary of studies conducted on detection of AD using various feature selection and classification techniques</w:t>
+            </w:r>
+            <w:r>
+              <w:rPr>
+                <w:rFonts w:ascii="Times New Roman" w:hAnsi="Times New Roman" w:cs="Times New Roman"/>
+                <w:sz w:val="16"/>
+                <w:szCs w:val="16"/>
+                <w:lang w:val="en-US"/>
+              </w:rPr>
+              <w:t xml:space="preserve"> with gene expression</w:t>
+            </w:r>
+            <w:r>
+              <w:rPr>
+                <w:rFonts w:ascii="Times New Roman" w:hAnsi="Times New Roman" w:cs="Times New Roman"/>
+                <w:sz w:val="16"/>
+                <w:szCs w:val="16"/>
+                <w:lang w:val="en-US"/>
+              </w:rPr>
+              <w:t>.</w:t>
             </w:r>
           </w:p>
         </w:tc>
@@ -5842,6 +7850,142 @@
           <w:lang w:val="en-US"/>
         </w:rPr>
         <w:t>H. M. AL-Bermany and S. Z. AL-Rashid, "Microarray Gene Expression Data for Detection Alzheimer’s Disease Using k-means and Deep Learning," 2021 7th International Engineering Conference “Research &amp; Innovation amid Global Pandemic" (IEC), 2021, pp. 13-19, doi: 10.1109/IEC52205.2021.9476128.</w:t>
+      </w:r>
+    </w:p>
+    <w:p>
+      <w:pPr>
+        <w:pStyle w:val="ListParagraph"/>
+        <w:numPr>
+          <w:ilvl w:val="0"/>
+          <w:numId w:val="8"/>
+        </w:numPr>
+        <w:jc w:val="both"/>
+        <w:rPr>
+          <w:rFonts w:ascii="Times New Roman" w:hAnsi="Times New Roman" w:cs="Times New Roman"/>
+          <w:sz w:val="16"/>
+          <w:szCs w:val="16"/>
+          <w:lang w:val="en-US"/>
+        </w:rPr>
+      </w:pPr>
+      <w:r>
+        <w:rPr>
+          <w:rFonts w:ascii="Times New Roman" w:hAnsi="Times New Roman" w:cs="Times New Roman"/>
+          <w:sz w:val="16"/>
+          <w:szCs w:val="16"/>
+          <w:lang w:val="en-US"/>
+        </w:rPr>
+        <w:t>A. Sharma, P. Dey, "A Machine Learning Approach to Unmask Novel Gene Signatures and Prediction of Alzheimer's Disease Within Different Brain Regions," Genomics, vol. 113, no. 4, pp. 1778-1789, Apr. 2021, doi: 10.1016/j.ygeno.2021.04.028.</w:t>
+      </w:r>
+    </w:p>
+    <w:p>
+      <w:pPr>
+        <w:pStyle w:val="ListParagraph"/>
+        <w:numPr>
+          <w:ilvl w:val="0"/>
+          <w:numId w:val="8"/>
+        </w:numPr>
+        <w:jc w:val="both"/>
+        <w:rPr>
+          <w:rFonts w:ascii="Times New Roman" w:hAnsi="Times New Roman" w:cs="Times New Roman"/>
+          <w:sz w:val="16"/>
+          <w:szCs w:val="16"/>
+          <w:lang w:val="en-US"/>
+        </w:rPr>
+      </w:pPr>
+      <w:r>
+        <w:rPr>
+          <w:rFonts w:ascii="Times New Roman" w:hAnsi="Times New Roman" w:cs="Times New Roman"/>
+          <w:sz w:val="16"/>
+          <w:szCs w:val="16"/>
+          <w:lang w:val="en-US"/>
+        </w:rPr>
+        <w:t>Kalkan H, Akkaya UM, Inal-Gültekin G, Sanchez-Perez AM. Prediction of Alzheimer's Disease by a Novel Image-Based Representation of Gene Expression. Genes (Basel). 2022 Aug 8;13(8):1406. doi: 10.3390/genes13081406. PMID: 36011317; PMCID: PMC9407775.</w:t>
+      </w:r>
+    </w:p>
+    <w:p>
+      <w:pPr>
+        <w:pStyle w:val="ListParagraph"/>
+        <w:numPr>
+          <w:ilvl w:val="0"/>
+          <w:numId w:val="8"/>
+        </w:numPr>
+        <w:jc w:val="both"/>
+        <w:rPr>
+          <w:rFonts w:ascii="Times New Roman" w:hAnsi="Times New Roman" w:cs="Times New Roman"/>
+          <w:sz w:val="16"/>
+          <w:szCs w:val="16"/>
+          <w:lang w:val="en-US"/>
+        </w:rPr>
+      </w:pPr>
+      <w:r>
+        <w:rPr>
+          <w:rFonts w:ascii="Times New Roman" w:hAnsi="Times New Roman" w:cs="Times New Roman"/>
+          <w:sz w:val="16"/>
+          <w:szCs w:val="16"/>
+          <w:lang w:val="en-US"/>
+        </w:rPr>
+        <w:t xml:space="preserve">D. Sun, H. Peng and Z. Wu, "Establishment and Analysis of a Combined Diagnostic Model of Alzheimer's Disease </w:t>
+      </w:r>
+      <w:r>
+        <w:rPr>
+          <w:rFonts w:ascii="Times New Roman" w:hAnsi="Times New Roman" w:cs="Times New Roman"/>
+          <w:sz w:val="16"/>
+          <w:szCs w:val="16"/>
+          <w:lang w:val="en-US"/>
+        </w:rPr>
+        <w:t>with</w:t>
+      </w:r>
+      <w:r>
+        <w:rPr>
+          <w:rFonts w:ascii="Times New Roman" w:hAnsi="Times New Roman" w:cs="Times New Roman"/>
+          <w:sz w:val="16"/>
+          <w:szCs w:val="16"/>
+          <w:lang w:val="en-US"/>
+        </w:rPr>
+        <w:t xml:space="preserve"> Random Forest and Artificial Neural Network," Frontiers in Aging Neuroscience, 2022. Available: https://www.proquest.com/scholarly-journals/establishment-analysis-combined-diagnostic-model/docview/2682564611/se-2. DOI: </w:t>
+      </w:r>
+      <w:r>
+        <w:rPr>
+          <w:rFonts w:ascii="Times New Roman" w:hAnsi="Times New Roman" w:cs="Times New Roman"/>
+          <w:sz w:val="16"/>
+          <w:szCs w:val="16"/>
+          <w:lang w:val="en-US"/>
+        </w:rPr>
+        <w:t>https://doi.org/10.3389/fnagi.2022.921906</w:t>
+      </w:r>
+      <w:r>
+        <w:rPr>
+          <w:rFonts w:ascii="Times New Roman" w:hAnsi="Times New Roman" w:cs="Times New Roman"/>
+          <w:sz w:val="16"/>
+          <w:szCs w:val="16"/>
+          <w:lang w:val="en-US"/>
+        </w:rPr>
+        <w:t>.</w:t>
+      </w:r>
+    </w:p>
+    <w:p>
+      <w:pPr>
+        <w:pStyle w:val="ListParagraph"/>
+        <w:numPr>
+          <w:ilvl w:val="0"/>
+          <w:numId w:val="8"/>
+        </w:numPr>
+        <w:jc w:val="both"/>
+        <w:rPr>
+          <w:rFonts w:ascii="Times New Roman" w:hAnsi="Times New Roman" w:cs="Times New Roman"/>
+          <w:sz w:val="16"/>
+          <w:szCs w:val="16"/>
+          <w:lang w:val="en-US"/>
+        </w:rPr>
+      </w:pPr>
+      <w:r>
+        <w:rPr>
+          <w:rFonts w:ascii="Times New Roman" w:hAnsi="Times New Roman" w:cs="Times New Roman"/>
+          <w:sz w:val="16"/>
+          <w:szCs w:val="16"/>
+          <w:lang w:val="en-US"/>
+        </w:rPr>
+        <w:t>Yuen, S.C., Liang, X., Zhu, H., Jia, Y., and Leung, S.W. "Prediction of differentially expressed microRNAs in blood as potential biomarkers for Alzheimer's disease by meta-analysis and adaptive boosting ensemble learning." Alzheimer's Research &amp; Therapy, vol. 13, no. 1, 2021, p. 126. doi: 10.1186/s13195-021-00862-z.</w:t>
       </w:r>
     </w:p>
     <w:p>

</xml_diff>

<commit_message>
Updated survey papaer with mathematical formulas
</commit_message>
<xml_diff>
--- a/Reports/SurveyPaper_Content.docx
+++ b/Reports/SurveyPaper_Content.docx
@@ -2101,25 +2101,34 @@
           <w:vertAlign w:val="superscript"/>
           <w:lang w:val="en-US"/>
         </w:rPr>
-        <w:t xml:space="preserve">2 </w:t>
-      </w:r>
-      <w:r>
-        <w:rPr>
-          <w:rFonts w:ascii="Times New Roman" w:hAnsi="Times New Roman" w:cs="Times New Roman"/>
-          <w:sz w:val="20"/>
-          <w:szCs w:val="20"/>
-          <w:lang w:val="en-US"/>
-        </w:rPr>
-        <w:t xml:space="preserve">is a statistical method used to determine where there is a statistically significant relation between observed frequency and expected frequency of a particular event. If the difference between the observed and expected values are differ by a large value, then we can reject the null hypothesis and state that the variables are related. El-Gawady, A et al. (2022) [6]: </w:t>
-      </w:r>
-      <w:r>
-        <w:rPr>
-          <w:rFonts w:ascii="Times New Roman" w:hAnsi="Times New Roman" w:cs="Times New Roman"/>
-          <w:sz w:val="20"/>
-          <w:szCs w:val="20"/>
-          <w:lang w:val="en-US"/>
-        </w:rPr>
-        <w:t>have done the study on using χ</w:t>
+        <w:t>2</w:t>
+      </w:r>
+      <w:r>
+        <w:rPr>
+          <w:rFonts w:ascii="Times New Roman" w:hAnsi="Times New Roman" w:cs="Times New Roman"/>
+          <w:sz w:val="20"/>
+          <w:szCs w:val="20"/>
+          <w:lang w:val="en-US"/>
+        </w:rPr>
+        <w:t xml:space="preserve"> is a statistical tool used to examine if there is a statistically significant relationship between the observed frequency and predicted frequency of an occurrence. If the observed and predicted values differ by a substantial amount, we can reject the null hypothesis and conclude that the variables are connected. El-Gawady, A et al. (2022) [6]: have conducted the study on extracting the top 30 genes </w:t>
+      </w:r>
+      <w:r>
+        <w:rPr>
+          <w:rFonts w:ascii="Times New Roman" w:hAnsi="Times New Roman" w:cs="Times New Roman"/>
+          <w:sz w:val="20"/>
+          <w:szCs w:val="20"/>
+          <w:lang w:val="en-US"/>
+        </w:rPr>
+        <w:t>utilizing</w:t>
+      </w:r>
+      <w:r>
+        <w:rPr>
+          <w:rFonts w:ascii="Times New Roman" w:hAnsi="Times New Roman" w:cs="Times New Roman"/>
+          <w:sz w:val="20"/>
+          <w:szCs w:val="20"/>
+          <w:lang w:val="en-US"/>
+        </w:rPr>
+        <w:t xml:space="preserve"> χ</w:t>
       </w:r>
       <w:r>
         <w:rPr>
@@ -2129,29 +2138,39 @@
           <w:vertAlign w:val="superscript"/>
           <w:lang w:val="en-US"/>
         </w:rPr>
-        <w:t xml:space="preserve">2 </w:t>
-      </w:r>
-      <w:r>
-        <w:rPr>
-          <w:rFonts w:ascii="Times New Roman" w:hAnsi="Times New Roman" w:cs="Times New Roman"/>
-          <w:sz w:val="20"/>
-          <w:szCs w:val="20"/>
-          <w:lang w:val="en-US"/>
-        </w:rPr>
-        <w:t xml:space="preserve">to extract the top 30 genes. </w:t>
-      </w:r>
-      <w:r>
-        <w:rPr>
-          <w:rFonts w:ascii="Times New Roman" w:hAnsi="Times New Roman" w:cs="Times New Roman"/>
-          <w:sz w:val="20"/>
-          <w:szCs w:val="20"/>
-          <w:lang w:val="en-US"/>
-        </w:rPr>
-        <w:t>This was employed along with 2 other statistical methods (ANOVA, MI) on a group 8 gene subsets created by integrating 4 genes expression datasets (GSE33000, GSE44770, GSE44768, GSE44771) extracted from different regions of the brain. The average of these metrics was used to order the genes and select the top 30 genes. Classification done using these 30 genes yielded a maximum ACC of 97.5% and AUC of 97.2%.</w:t>
-      </w:r>
-    </w:p>
-    <w:p>
-      <w:pPr>
+        <w:t>2</w:t>
+      </w:r>
+      <w:r>
+        <w:rPr>
+          <w:rFonts w:ascii="Times New Roman" w:hAnsi="Times New Roman" w:cs="Times New Roman"/>
+          <w:sz w:val="20"/>
+          <w:szCs w:val="20"/>
+          <w:lang w:val="en-US"/>
+        </w:rPr>
+        <w:t xml:space="preserve">. This was used in conjunction with two other statistical methods (ANOVA and MI) on a set of eight gene subsets constructed by combining four gene expression datasets (GSE33000, GSE44770, GSE44768, and GSE44771) retrieved from distinct areas of the brain. The average of these parameters was </w:t>
+      </w:r>
+      <w:r>
+        <w:rPr>
+          <w:rFonts w:ascii="Times New Roman" w:hAnsi="Times New Roman" w:cs="Times New Roman"/>
+          <w:sz w:val="20"/>
+          <w:szCs w:val="20"/>
+          <w:lang w:val="en-US"/>
+        </w:rPr>
+        <w:t>utilized</w:t>
+      </w:r>
+      <w:r>
+        <w:rPr>
+          <w:rFonts w:ascii="Times New Roman" w:hAnsi="Times New Roman" w:cs="Times New Roman"/>
+          <w:sz w:val="20"/>
+          <w:szCs w:val="20"/>
+          <w:lang w:val="en-US"/>
+        </w:rPr>
+        <w:t xml:space="preserve"> to rank the genes and determine the top 30. Using these 30 genes for classification provided a maximum ACC of 97.5% and AUC of 97.2%.</w:t>
+      </w:r>
+    </w:p>
+    <w:p>
+      <w:pPr>
+        <w:pStyle w:val="ListParagraph"/>
         <w:ind w:left="578"/>
         <w:jc w:val="both"/>
         <w:rPr>
@@ -2167,47 +2186,578 @@
         <w:ind w:left="578"/>
         <w:jc w:val="both"/>
         <w:rPr>
-          <w:rFonts w:ascii="Times New Roman" w:hAnsi="Times New Roman" w:cs="Times New Roman"/>
-          <w:sz w:val="20"/>
-          <w:szCs w:val="20"/>
-          <w:lang w:val="en-US"/>
-        </w:rPr>
-      </w:pPr>
-      <w:sdt>
-        <w:sdtPr>
+          <w:rFonts w:ascii="Times New Roman" w:eastAsiaTheme="minorEastAsia" w:hAnsi="Times New Roman" w:cs="Times New Roman"/>
+          <w:sz w:val="20"/>
+          <w:szCs w:val="20"/>
+          <w:lang w:val="en-US"/>
+        </w:rPr>
+      </w:pPr>
+      <m:oMathPara>
+        <m:oMath>
+          <m:sSup>
+            <m:sSupPr>
+              <m:ctrlPr>
+                <w:rPr>
+                  <w:rFonts w:ascii="Cambria Math" w:hAnsi="Cambria Math" w:cs="Times New Roman"/>
+                  <w:i/>
+                  <w:sz w:val="20"/>
+                  <w:szCs w:val="20"/>
+                  <w:lang w:val="en-US"/>
+                </w:rPr>
+              </m:ctrlPr>
+            </m:sSupPr>
+            <m:e>
+              <m:r>
+                <m:rPr>
+                  <m:sty m:val="p"/>
+                </m:rPr>
+                <w:rPr>
+                  <w:rFonts w:ascii="Cambria Math" w:hAnsi="Cambria Math" w:cs="Times New Roman"/>
+                  <w:sz w:val="20"/>
+                  <w:szCs w:val="20"/>
+                  <w:lang w:val="en-US"/>
+                </w:rPr>
+                <m:t>χ</m:t>
+              </m:r>
+              <m:ctrlPr>
+                <w:rPr>
+                  <w:rFonts w:ascii="Cambria Math" w:hAnsi="Cambria Math" w:cs="Times New Roman"/>
+                  <w:sz w:val="20"/>
+                  <w:szCs w:val="20"/>
+                  <w:lang w:val="en-US"/>
+                </w:rPr>
+              </m:ctrlPr>
+            </m:e>
+            <m:sup>
+              <m:r>
+                <w:rPr>
+                  <w:rFonts w:ascii="Cambria Math" w:hAnsi="Cambria Math" w:cs="Times New Roman"/>
+                  <w:sz w:val="20"/>
+                  <w:szCs w:val="20"/>
+                  <w:lang w:val="en-US"/>
+                </w:rPr>
+                <m:t> </m:t>
+              </m:r>
+            </m:sup>
+          </m:sSup>
+          <m:r>
+            <w:rPr>
+              <w:rFonts w:ascii="Cambria Math" w:hAnsi="Cambria Math" w:cs="Times New Roman"/>
+              <w:sz w:val="20"/>
+              <w:szCs w:val="20"/>
+              <w:lang w:val="en-US"/>
+            </w:rPr>
+            <m:t>=</m:t>
+          </m:r>
+          <m:nary>
+            <m:naryPr>
+              <m:chr m:val="∑"/>
+              <m:ctrlPr>
+                <w:rPr>
+                  <w:rFonts w:ascii="Cambria Math" w:hAnsi="Cambria Math" w:cs="Times New Roman"/>
+                  <w:i/>
+                  <w:sz w:val="20"/>
+                  <w:szCs w:val="20"/>
+                  <w:lang w:val="en-US"/>
+                </w:rPr>
+              </m:ctrlPr>
+            </m:naryPr>
+            <m:sub>
+              <m:r>
+                <w:rPr>
+                  <w:rFonts w:ascii="Cambria Math" w:hAnsi="Cambria Math" w:cs="Times New Roman"/>
+                  <w:sz w:val="20"/>
+                  <w:szCs w:val="20"/>
+                  <w:lang w:val="en-US"/>
+                </w:rPr>
+                <m:t>i=1</m:t>
+              </m:r>
+            </m:sub>
+            <m:sup>
+              <m:r>
+                <w:rPr>
+                  <w:rFonts w:ascii="Cambria Math" w:hAnsi="Cambria Math" w:cs="Times New Roman"/>
+                  <w:sz w:val="20"/>
+                  <w:szCs w:val="20"/>
+                  <w:lang w:val="en-US"/>
+                </w:rPr>
+                <m:t>r</m:t>
+              </m:r>
+            </m:sup>
+            <m:e>
+              <m:nary>
+                <m:naryPr>
+                  <m:chr m:val="∑"/>
+                  <m:ctrlPr>
+                    <w:rPr>
+                      <w:rFonts w:ascii="Cambria Math" w:hAnsi="Cambria Math" w:cs="Times New Roman"/>
+                      <w:i/>
+                      <w:sz w:val="20"/>
+                      <w:szCs w:val="20"/>
+                      <w:lang w:val="en-US"/>
+                    </w:rPr>
+                  </m:ctrlPr>
+                </m:naryPr>
+                <m:sub>
+                  <m:r>
+                    <w:rPr>
+                      <w:rFonts w:ascii="Cambria Math" w:hAnsi="Cambria Math" w:cs="Times New Roman"/>
+                      <w:sz w:val="20"/>
+                      <w:szCs w:val="20"/>
+                      <w:lang w:val="en-US"/>
+                    </w:rPr>
+                    <m:t>j=1</m:t>
+                  </m:r>
+                </m:sub>
+                <m:sup>
+                  <m:r>
+                    <w:rPr>
+                      <w:rFonts w:ascii="Cambria Math" w:hAnsi="Cambria Math" w:cs="Times New Roman"/>
+                      <w:sz w:val="20"/>
+                      <w:szCs w:val="20"/>
+                      <w:lang w:val="en-US"/>
+                    </w:rPr>
+                    <m:t>c</m:t>
+                  </m:r>
+                </m:sup>
+                <m:e>
+                  <m:f>
+                    <m:fPr>
+                      <m:ctrlPr>
+                        <w:rPr>
+                          <w:rFonts w:ascii="Cambria Math" w:hAnsi="Cambria Math" w:cs="Times New Roman"/>
+                          <w:sz w:val="20"/>
+                          <w:szCs w:val="20"/>
+                          <w:lang w:val="en-US"/>
+                        </w:rPr>
+                      </m:ctrlPr>
+                    </m:fPr>
+                    <m:num>
+                      <m:sSup>
+                        <m:sSupPr>
+                          <m:ctrlPr>
+                            <w:rPr>
+                              <w:rFonts w:ascii="Cambria Math" w:hAnsi="Cambria Math" w:cs="Times New Roman"/>
+                              <w:i/>
+                              <w:sz w:val="20"/>
+                              <w:szCs w:val="20"/>
+                              <w:lang w:val="en-US"/>
+                            </w:rPr>
+                          </m:ctrlPr>
+                        </m:sSupPr>
+                        <m:e>
+                          <m:d>
+                            <m:dPr>
+                              <m:ctrlPr>
+                                <w:rPr>
+                                  <w:rFonts w:ascii="Cambria Math" w:hAnsi="Cambria Math" w:cs="Times New Roman"/>
+                                  <w:i/>
+                                  <w:sz w:val="20"/>
+                                  <w:szCs w:val="20"/>
+                                  <w:lang w:val="en-US"/>
+                                </w:rPr>
+                              </m:ctrlPr>
+                            </m:dPr>
+                            <m:e>
+                              <m:sSub>
+                                <m:sSubPr>
+                                  <m:ctrlPr>
+                                    <w:rPr>
+                                      <w:rFonts w:ascii="Cambria Math" w:hAnsi="Cambria Math" w:cs="Times New Roman"/>
+                                      <w:i/>
+                                      <w:sz w:val="20"/>
+                                      <w:szCs w:val="20"/>
+                                      <w:lang w:val="en-US"/>
+                                    </w:rPr>
+                                  </m:ctrlPr>
+                                </m:sSubPr>
+                                <m:e>
+                                  <m:r>
+                                    <w:rPr>
+                                      <w:rFonts w:ascii="Cambria Math" w:hAnsi="Cambria Math" w:cs="Times New Roman"/>
+                                      <w:sz w:val="20"/>
+                                      <w:szCs w:val="20"/>
+                                      <w:lang w:val="en-US"/>
+                                    </w:rPr>
+                                    <m:t>O</m:t>
+                                  </m:r>
+                                </m:e>
+                                <m:sub>
+                                  <m:r>
+                                    <w:rPr>
+                                      <w:rFonts w:ascii="Cambria Math" w:hAnsi="Cambria Math" w:cs="Times New Roman"/>
+                                      <w:sz w:val="20"/>
+                                      <w:szCs w:val="20"/>
+                                      <w:lang w:val="en-US"/>
+                                    </w:rPr>
+                                    <m:t>ij</m:t>
+                                  </m:r>
+                                </m:sub>
+                              </m:sSub>
+                              <m:r>
+                                <w:rPr>
+                                  <w:rFonts w:ascii="Cambria Math" w:hAnsi="Cambria Math" w:cs="Times New Roman"/>
+                                  <w:sz w:val="20"/>
+                                  <w:szCs w:val="20"/>
+                                  <w:lang w:val="en-US"/>
+                                </w:rPr>
+                                <m:t>-</m:t>
+                              </m:r>
+                              <m:sSub>
+                                <m:sSubPr>
+                                  <m:ctrlPr>
+                                    <w:rPr>
+                                      <w:rFonts w:ascii="Cambria Math" w:hAnsi="Cambria Math" w:cs="Times New Roman"/>
+                                      <w:i/>
+                                      <w:sz w:val="20"/>
+                                      <w:szCs w:val="20"/>
+                                      <w:lang w:val="en-US"/>
+                                    </w:rPr>
+                                  </m:ctrlPr>
+                                </m:sSubPr>
+                                <m:e>
+                                  <m:r>
+                                    <w:rPr>
+                                      <w:rFonts w:ascii="Cambria Math" w:hAnsi="Cambria Math" w:cs="Times New Roman"/>
+                                      <w:sz w:val="20"/>
+                                      <w:szCs w:val="20"/>
+                                      <w:lang w:val="en-US"/>
+                                    </w:rPr>
+                                    <m:t>E</m:t>
+                                  </m:r>
+                                </m:e>
+                                <m:sub>
+                                  <m:r>
+                                    <w:rPr>
+                                      <w:rFonts w:ascii="Cambria Math" w:hAnsi="Cambria Math" w:cs="Times New Roman"/>
+                                      <w:sz w:val="20"/>
+                                      <w:szCs w:val="20"/>
+                                      <w:lang w:val="en-US"/>
+                                    </w:rPr>
+                                    <m:t>ij</m:t>
+                                  </m:r>
+                                </m:sub>
+                              </m:sSub>
+                            </m:e>
+                          </m:d>
+                        </m:e>
+                        <m:sup>
+                          <m:r>
+                            <w:rPr>
+                              <w:rFonts w:ascii="Cambria Math" w:hAnsi="Cambria Math" w:cs="Times New Roman"/>
+                              <w:sz w:val="20"/>
+                              <w:szCs w:val="20"/>
+                              <w:lang w:val="en-US"/>
+                            </w:rPr>
+                            <m:t>2</m:t>
+                          </m:r>
+                        </m:sup>
+                      </m:sSup>
+                      <m:ctrlPr>
+                        <w:rPr>
+                          <w:rFonts w:ascii="Cambria Math" w:hAnsi="Cambria Math" w:cs="Times New Roman"/>
+                          <w:i/>
+                          <w:sz w:val="20"/>
+                          <w:szCs w:val="20"/>
+                          <w:lang w:val="en-US"/>
+                        </w:rPr>
+                      </m:ctrlPr>
+                    </m:num>
+                    <m:den>
+                      <m:sSub>
+                        <m:sSubPr>
+                          <m:ctrlPr>
+                            <w:rPr>
+                              <w:rFonts w:ascii="Cambria Math" w:hAnsi="Cambria Math" w:cs="Times New Roman"/>
+                              <w:i/>
+                              <w:sz w:val="20"/>
+                              <w:szCs w:val="20"/>
+                              <w:lang w:val="en-US"/>
+                            </w:rPr>
+                          </m:ctrlPr>
+                        </m:sSubPr>
+                        <m:e>
+                          <m:r>
+                            <w:rPr>
+                              <w:rFonts w:ascii="Cambria Math" w:hAnsi="Cambria Math" w:cs="Times New Roman"/>
+                              <w:sz w:val="20"/>
+                              <w:szCs w:val="20"/>
+                              <w:lang w:val="en-US"/>
+                            </w:rPr>
+                            <m:t>E</m:t>
+                          </m:r>
+                        </m:e>
+                        <m:sub>
+                          <m:r>
+                            <w:rPr>
+                              <w:rFonts w:ascii="Cambria Math" w:hAnsi="Cambria Math" w:cs="Times New Roman"/>
+                              <w:sz w:val="20"/>
+                              <w:szCs w:val="20"/>
+                              <w:lang w:val="en-US"/>
+                            </w:rPr>
+                            <m:t>ij</m:t>
+                          </m:r>
+                        </m:sub>
+                      </m:sSub>
+                      <m:ctrlPr>
+                        <w:rPr>
+                          <w:rFonts w:ascii="Cambria Math" w:hAnsi="Cambria Math" w:cs="Times New Roman"/>
+                          <w:i/>
+                          <w:sz w:val="20"/>
+                          <w:szCs w:val="20"/>
+                          <w:lang w:val="en-US"/>
+                        </w:rPr>
+                      </m:ctrlPr>
+                    </m:den>
+                  </m:f>
+                </m:e>
+              </m:nary>
+            </m:e>
+          </m:nary>
+        </m:oMath>
+      </m:oMathPara>
+    </w:p>
+    <w:p>
+      <w:pPr>
+        <w:ind w:left="578"/>
+        <w:jc w:val="both"/>
+        <w:rPr>
+          <w:rFonts w:ascii="Times New Roman" w:eastAsiaTheme="minorEastAsia" w:hAnsi="Times New Roman" w:cs="Times New Roman"/>
+          <w:sz w:val="20"/>
+          <w:szCs w:val="20"/>
+          <w:lang w:val="en-US"/>
+        </w:rPr>
+      </w:pPr>
+    </w:p>
+    <w:p>
+      <w:pPr>
+        <w:ind w:left="578"/>
+        <w:jc w:val="both"/>
+        <w:rPr>
+          <w:rFonts w:ascii="Times New Roman" w:hAnsi="Times New Roman" w:cs="Times New Roman"/>
+          <w:sz w:val="20"/>
+          <w:szCs w:val="20"/>
+          <w:lang w:val="en-US"/>
+        </w:rPr>
+      </w:pPr>
+      <w:r>
+        <w:rPr>
+          <w:rFonts w:ascii="Times New Roman" w:eastAsiaTheme="minorEastAsia" w:hAnsi="Times New Roman" w:cs="Times New Roman"/>
+          <w:sz w:val="20"/>
+          <w:szCs w:val="20"/>
+          <w:lang w:val="en-US"/>
+        </w:rPr>
+        <w:t xml:space="preserve">Where </w:t>
+      </w:r>
+      <m:oMath>
+        <m:sSub>
+          <m:sSubPr>
+            <m:ctrlPr>
+              <w:rPr>
+                <w:rFonts w:ascii="Cambria Math" w:hAnsi="Cambria Math" w:cs="Times New Roman"/>
+                <w:i/>
+                <w:sz w:val="20"/>
+                <w:szCs w:val="20"/>
+                <w:lang w:val="en-US"/>
+              </w:rPr>
+            </m:ctrlPr>
+          </m:sSubPr>
+          <m:e>
+            <m:r>
+              <w:rPr>
+                <w:rFonts w:ascii="Cambria Math" w:hAnsi="Cambria Math" w:cs="Times New Roman"/>
+                <w:sz w:val="20"/>
+                <w:szCs w:val="20"/>
+                <w:lang w:val="en-US"/>
+              </w:rPr>
+              <m:t>O</m:t>
+            </m:r>
+          </m:e>
+          <m:sub>
+            <m:r>
+              <w:rPr>
+                <w:rFonts w:ascii="Cambria Math" w:hAnsi="Cambria Math" w:cs="Times New Roman"/>
+                <w:sz w:val="20"/>
+                <w:szCs w:val="20"/>
+                <w:lang w:val="en-US"/>
+              </w:rPr>
+              <m:t>ij</m:t>
+            </m:r>
+          </m:sub>
+        </m:sSub>
+      </m:oMath>
+      <w:r>
+        <w:rPr>
+          <w:rFonts w:ascii="Times New Roman" w:eastAsiaTheme="minorEastAsia" w:hAnsi="Times New Roman" w:cs="Times New Roman"/>
+          <w:sz w:val="20"/>
+          <w:szCs w:val="20"/>
+          <w:lang w:val="en-US"/>
+        </w:rPr>
+        <w:t xml:space="preserve"> is the observed frequency values </w:t>
+      </w:r>
+      <m:oMath>
+        <m:sSub>
+          <m:sSubPr>
+            <m:ctrlPr>
+              <w:rPr>
+                <w:rFonts w:ascii="Cambria Math" w:hAnsi="Cambria Math" w:cs="Times New Roman"/>
+                <w:i/>
+                <w:sz w:val="20"/>
+                <w:szCs w:val="20"/>
+                <w:lang w:val="en-US"/>
+              </w:rPr>
+            </m:ctrlPr>
+          </m:sSubPr>
+          <m:e>
+            <m:r>
+              <w:rPr>
+                <w:rFonts w:ascii="Cambria Math" w:hAnsi="Cambria Math" w:cs="Times New Roman"/>
+                <w:sz w:val="20"/>
+                <w:szCs w:val="20"/>
+                <w:lang w:val="en-US"/>
+              </w:rPr>
+              <m:t>E</m:t>
+            </m:r>
+          </m:e>
+          <m:sub>
+            <m:r>
+              <w:rPr>
+                <w:rFonts w:ascii="Cambria Math" w:hAnsi="Cambria Math" w:cs="Times New Roman"/>
+                <w:sz w:val="20"/>
+                <w:szCs w:val="20"/>
+                <w:lang w:val="en-US"/>
+              </w:rPr>
+              <m:t>ij</m:t>
+            </m:r>
+          </m:sub>
+        </m:sSub>
+      </m:oMath>
+      <w:r>
+        <w:rPr>
+          <w:rFonts w:ascii="Times New Roman" w:eastAsiaTheme="minorEastAsia" w:hAnsi="Times New Roman" w:cs="Times New Roman"/>
+          <w:sz w:val="20"/>
+          <w:szCs w:val="20"/>
+          <w:lang w:val="en-US"/>
+        </w:rPr>
+        <w:t xml:space="preserve"> is the expected values in the i</w:t>
+      </w:r>
+      <w:r>
+        <w:rPr>
+          <w:rFonts w:ascii="Times New Roman" w:eastAsiaTheme="minorEastAsia" w:hAnsi="Times New Roman" w:cs="Times New Roman"/>
+          <w:sz w:val="20"/>
+          <w:szCs w:val="20"/>
+          <w:vertAlign w:val="superscript"/>
+          <w:lang w:val="en-US"/>
+        </w:rPr>
+        <w:t xml:space="preserve">th </w:t>
+      </w:r>
+      <w:r>
+        <w:rPr>
+          <w:rFonts w:ascii="Times New Roman" w:hAnsi="Times New Roman" w:cs="Times New Roman"/>
+          <w:sz w:val="20"/>
+          <w:szCs w:val="20"/>
+          <w:lang w:val="en-US"/>
+        </w:rPr>
+        <w:t>cell of contingency matrix which is plotted for each gene symbol. For each gene symbol the contingency matrix has rows</w:t>
+      </w:r>
+      <w:r>
+        <w:rPr>
+          <w:rFonts w:ascii="Times New Roman" w:hAnsi="Times New Roman" w:cs="Times New Roman"/>
+          <w:sz w:val="20"/>
+          <w:szCs w:val="20"/>
+          <w:lang w:val="en-US"/>
+        </w:rPr>
+        <w:t xml:space="preserve"> </w:t>
+      </w:r>
+      <m:oMath>
+        <m:r>
           <w:rPr>
             <w:rFonts w:ascii="Cambria Math" w:hAnsi="Cambria Math" w:cs="Times New Roman"/>
-            <w:i/>
             <w:sz w:val="20"/>
             <w:szCs w:val="20"/>
             <w:lang w:val="en-US"/>
           </w:rPr>
-          <w:id w:val="539481736"/>
-          <w:placeholder>
-            <w:docPart w:val="DefaultPlaceholder_2098659788"/>
-          </w:placeholder>
-          <w:temporary/>
-          <w:showingPlcHdr/>
-          <w:equation/>
-        </w:sdtPr>
-        <w:sdtContent>
-          <m:oMathPara>
-            <m:oMath>
-              <m:r>
-                <w:rPr>
-                  <w:rStyle w:val="PlaceholderText"/>
-                  <w:rFonts w:ascii="Cambria Math" w:hAnsi="Cambria Math"/>
-                </w:rPr>
-                <m:t>Type equation here.</m:t>
-              </m:r>
-            </m:oMath>
-          </m:oMathPara>
-        </w:sdtContent>
-      </w:sdt>
-    </w:p>
-    <w:p>
-      <w:pPr>
-        <w:ind w:left="289"/>
+          <m:t>r</m:t>
+        </m:r>
+      </m:oMath>
+      <w:r>
+        <w:rPr>
+          <w:rFonts w:ascii="Times New Roman" w:hAnsi="Times New Roman" w:cs="Times New Roman"/>
+          <w:sz w:val="20"/>
+          <w:szCs w:val="20"/>
+          <w:lang w:val="en-US"/>
+        </w:rPr>
+        <w:t xml:space="preserve"> </w:t>
+      </w:r>
+      <w:r>
+        <w:rPr>
+          <w:rFonts w:ascii="Times New Roman" w:hAnsi="Times New Roman" w:cs="Times New Roman"/>
+          <w:sz w:val="20"/>
+          <w:szCs w:val="20"/>
+          <w:lang w:val="en-US"/>
+        </w:rPr>
+        <w:t xml:space="preserve"> </w:t>
+      </w:r>
+      <w:r>
+        <w:rPr>
+          <w:rFonts w:ascii="Times New Roman" w:hAnsi="Times New Roman" w:cs="Times New Roman"/>
+          <w:sz w:val="20"/>
+          <w:szCs w:val="20"/>
+          <w:lang w:val="en-US"/>
+        </w:rPr>
+        <w:t>corresponding to unique expression values and columns</w:t>
+      </w:r>
+      <w:r>
+        <w:rPr>
+          <w:rFonts w:ascii="Times New Roman" w:hAnsi="Times New Roman" w:cs="Times New Roman"/>
+          <w:sz w:val="20"/>
+          <w:szCs w:val="20"/>
+          <w:lang w:val="en-US"/>
+        </w:rPr>
+        <w:t xml:space="preserve"> </w:t>
+      </w:r>
+      <m:oMath>
+        <m:r>
+          <w:rPr>
+            <w:rFonts w:ascii="Cambria Math" w:hAnsi="Cambria Math" w:cs="Times New Roman"/>
+            <w:sz w:val="20"/>
+            <w:szCs w:val="20"/>
+            <w:lang w:val="en-US"/>
+          </w:rPr>
+          <m:t>c</m:t>
+        </m:r>
+      </m:oMath>
+      <w:r>
+        <w:rPr>
+          <w:rFonts w:ascii="Times New Roman" w:hAnsi="Times New Roman" w:cs="Times New Roman"/>
+          <w:sz w:val="20"/>
+          <w:szCs w:val="20"/>
+          <w:lang w:val="en-US"/>
+        </w:rPr>
+        <w:t xml:space="preserve"> corresponding to target output which is AD and</w:t>
+      </w:r>
+      <w:r>
+        <w:rPr>
+          <w:rFonts w:ascii="Times New Roman" w:hAnsi="Times New Roman" w:cs="Times New Roman"/>
+          <w:sz w:val="20"/>
+          <w:szCs w:val="20"/>
+          <w:lang w:val="en-US"/>
+        </w:rPr>
+        <w:t xml:space="preserve"> CTL</w:t>
+      </w:r>
+      <w:r>
+        <w:rPr>
+          <w:rFonts w:ascii="Times New Roman" w:hAnsi="Times New Roman" w:cs="Times New Roman"/>
+          <w:sz w:val="20"/>
+          <w:szCs w:val="20"/>
+          <w:lang w:val="en-US"/>
+        </w:rPr>
+        <w:t>.</w:t>
+      </w:r>
+    </w:p>
+    <w:p>
+      <w:pPr>
+        <w:ind w:left="578"/>
         <w:jc w:val="both"/>
         <w:rPr>
           <w:rFonts w:ascii="Times New Roman" w:hAnsi="Times New Roman" w:cs="Times New Roman"/>
@@ -2285,96 +2835,1243 @@
           <w:szCs w:val="20"/>
           <w:lang w:val="en-US"/>
         </w:rPr>
-        <w:t>ANOVA is a statistical method used to test if two groups</w:t>
-      </w:r>
-      <w:r>
-        <w:rPr>
-          <w:rFonts w:ascii="Times New Roman" w:hAnsi="Times New Roman" w:cs="Times New Roman"/>
-          <w:sz w:val="20"/>
-          <w:szCs w:val="20"/>
-          <w:lang w:val="en-US"/>
-        </w:rPr>
-        <w:t xml:space="preserve"> of variables</w:t>
-      </w:r>
-      <w:r>
-        <w:rPr>
-          <w:rFonts w:ascii="Times New Roman" w:hAnsi="Times New Roman" w:cs="Times New Roman"/>
-          <w:sz w:val="20"/>
-          <w:szCs w:val="20"/>
-          <w:lang w:val="en-US"/>
-        </w:rPr>
-        <w:t xml:space="preserve"> related by checking if there is a statistical difference between the mean s of the groups.  </w:t>
-      </w:r>
-      <w:r>
-        <w:rPr>
-          <w:rFonts w:ascii="Times New Roman" w:hAnsi="Times New Roman" w:cs="Times New Roman"/>
-          <w:sz w:val="20"/>
-          <w:szCs w:val="20"/>
-          <w:lang w:val="en-US"/>
-        </w:rPr>
-        <w:t xml:space="preserve">This is a powerful tool which is now widely used in many fields including biology and psychology. It can be used with gene expression dataset to extracts genes having interested properties. El-Gawady, A et al. (2022) [6]: have done their research using </w:t>
-      </w:r>
-      <w:r>
-        <w:rPr>
-          <w:rFonts w:ascii="Times New Roman" w:hAnsi="Times New Roman" w:cs="Times New Roman"/>
-          <w:sz w:val="20"/>
-          <w:szCs w:val="20"/>
-          <w:lang w:val="en-US"/>
-        </w:rPr>
-        <w:t>ANOVA to extract the top 30 genes. This was employed along with 2 other statistical methods (χ2, MI) on a group 8 gene subsets created by integrating 4 genes expression datasets (GSE33000, GSE44770, GSE44768, GSE44771) extracted from different regions of the brain. The average of these metrics was used to order the genes and select the top 30 genes. Classification done using these 30 genes yielded a maximum ACC of 97.5% and AUC of 97.2%.</w:t>
-      </w:r>
-      <w:r>
-        <w:rPr>
-          <w:rFonts w:ascii="Times New Roman" w:hAnsi="Times New Roman" w:cs="Times New Roman"/>
+        <w:t xml:space="preserve">ANOVA is a statistical procedure used to determine whether two groups of variables are related by determining whether there is a statistically significant difference between the groups' means. This is a potent instrument that is frequently employed in numerous domains, including biology and psychology. It can be applied to gene expression datasets </w:t>
+      </w:r>
+      <w:r>
+        <w:rPr>
+          <w:rFonts w:ascii="Times New Roman" w:hAnsi="Times New Roman" w:cs="Times New Roman"/>
+          <w:sz w:val="20"/>
+          <w:szCs w:val="20"/>
+          <w:lang w:val="en-US"/>
+        </w:rPr>
+        <w:t>to</w:t>
+      </w:r>
+      <w:r>
+        <w:rPr>
+          <w:rFonts w:ascii="Times New Roman" w:hAnsi="Times New Roman" w:cs="Times New Roman"/>
+          <w:sz w:val="20"/>
+          <w:szCs w:val="20"/>
+          <w:lang w:val="en-US"/>
+        </w:rPr>
+        <w:t xml:space="preserve"> extract genes with desirable features. El-Gawady, A., et al. (2022) [6]: have extracted the top 30 genes using ANOVA in their research. This was used in conjunction with two other statistical approaches (2, MI) on a group of eight gene subsets produced by merging four gene expression datasets (GSE33000, GSE44770, GSE44768, and GSE44771) retrieved from various brain regions. The average of these parameters was </w:t>
+      </w:r>
+      <w:r>
+        <w:rPr>
+          <w:rFonts w:ascii="Times New Roman" w:hAnsi="Times New Roman" w:cs="Times New Roman"/>
+          <w:sz w:val="20"/>
+          <w:szCs w:val="20"/>
+          <w:lang w:val="en-US"/>
+        </w:rPr>
+        <w:t>utilized</w:t>
+      </w:r>
+      <w:r>
+        <w:rPr>
+          <w:rFonts w:ascii="Times New Roman" w:hAnsi="Times New Roman" w:cs="Times New Roman"/>
+          <w:sz w:val="20"/>
+          <w:szCs w:val="20"/>
+          <w:lang w:val="en-US"/>
+        </w:rPr>
+        <w:t xml:space="preserve"> to rank the genes and determine the top 30. Using these 30 genes for classification provided a maximum ACC of 97.5% and AUC of 97.2%. H. M. AL-Bermany et al. (2021) </w:t>
+      </w:r>
+      <w:r>
+        <w:rPr>
+          <w:rFonts w:ascii="Times New Roman" w:hAnsi="Times New Roman" w:cs="Times New Roman"/>
+          <w:sz w:val="20"/>
+          <w:szCs w:val="20"/>
+          <w:lang w:val="en-US"/>
+        </w:rPr>
+        <w:lastRenderedPageBreak/>
+        <w:t xml:space="preserve">[9]: conducted a study </w:t>
+      </w:r>
+      <w:r>
+        <w:rPr>
+          <w:rFonts w:ascii="Times New Roman" w:hAnsi="Times New Roman" w:cs="Times New Roman"/>
+          <w:sz w:val="20"/>
+          <w:szCs w:val="20"/>
+          <w:lang w:val="en-US"/>
+        </w:rPr>
+        <w:t>utilizing</w:t>
+      </w:r>
+      <w:r>
+        <w:rPr>
+          <w:rFonts w:ascii="Times New Roman" w:hAnsi="Times New Roman" w:cs="Times New Roman"/>
+          <w:sz w:val="20"/>
+          <w:szCs w:val="20"/>
+          <w:lang w:val="en-US"/>
+        </w:rPr>
+        <w:t xml:space="preserve"> ANOVA for feature selection in addition to other statistical techniques. The study's p-value threshold was set at 0.05, and genes with values less than this were considered statistically significant and added to the gene subset for further processing using clustering algorithms. A maximum accuracy of 92.9% was achieved with ANOVA outperforming all other statistical methods examined in the study.</w:t>
+      </w:r>
+    </w:p>
+    <w:p>
+      <w:pPr>
+        <w:pStyle w:val="ListParagraph"/>
+        <w:ind w:left="578"/>
+        <w:jc w:val="both"/>
+        <w:rPr>
+          <w:rFonts w:ascii="Times New Roman" w:hAnsi="Times New Roman" w:cs="Times New Roman"/>
+          <w:sz w:val="20"/>
+          <w:szCs w:val="20"/>
+          <w:lang w:val="en-US"/>
+        </w:rPr>
+      </w:pPr>
+    </w:p>
+    <w:p>
+      <w:pPr>
+        <w:pStyle w:val="ListParagraph"/>
+        <w:ind w:left="578"/>
+        <w:jc w:val="both"/>
+        <w:rPr>
+          <w:rFonts w:ascii="Times New Roman" w:eastAsiaTheme="minorEastAsia" w:hAnsi="Times New Roman" w:cs="Times New Roman"/>
+          <w:sz w:val="20"/>
+          <w:szCs w:val="20"/>
+          <w:lang w:val="en-US"/>
+        </w:rPr>
+      </w:pPr>
+      <m:oMathPara>
+        <m:oMath>
+          <m:r>
+            <w:rPr>
+              <w:rFonts w:ascii="Cambria Math" w:hAnsi="Cambria Math" w:cs="Times New Roman"/>
+              <w:sz w:val="20"/>
+              <w:szCs w:val="20"/>
+              <w:lang w:val="en-US"/>
+            </w:rPr>
+            <m:t>F=</m:t>
+          </m:r>
+          <m:f>
+            <m:fPr>
+              <m:ctrlPr>
+                <w:rPr>
+                  <w:rFonts w:ascii="Cambria Math" w:hAnsi="Cambria Math" w:cs="Times New Roman"/>
+                  <w:sz w:val="20"/>
+                  <w:szCs w:val="20"/>
+                  <w:lang w:val="en-US"/>
+                </w:rPr>
+              </m:ctrlPr>
+            </m:fPr>
+            <m:num>
+              <m:r>
+                <w:rPr>
+                  <w:rFonts w:ascii="Cambria Math" w:hAnsi="Cambria Math" w:cs="Times New Roman"/>
+                  <w:sz w:val="20"/>
+                  <w:szCs w:val="20"/>
+                  <w:lang w:val="en-US"/>
+                </w:rPr>
+                <m:t>M</m:t>
+              </m:r>
+              <m:sSub>
+                <m:sSubPr>
+                  <m:ctrlPr>
+                    <w:rPr>
+                      <w:rFonts w:ascii="Cambria Math" w:hAnsi="Cambria Math" w:cs="Times New Roman"/>
+                      <w:i/>
+                      <w:sz w:val="20"/>
+                      <w:szCs w:val="20"/>
+                      <w:lang w:val="en-US"/>
+                    </w:rPr>
+                  </m:ctrlPr>
+                </m:sSubPr>
+                <m:e>
+                  <m:r>
+                    <w:rPr>
+                      <w:rFonts w:ascii="Cambria Math" w:hAnsi="Cambria Math" w:cs="Times New Roman"/>
+                      <w:sz w:val="20"/>
+                      <w:szCs w:val="20"/>
+                      <w:lang w:val="en-US"/>
+                    </w:rPr>
+                    <m:t>S</m:t>
+                  </m:r>
+                </m:e>
+                <m:sub>
+                  <m:r>
+                    <w:rPr>
+                      <w:rFonts w:ascii="Cambria Math" w:hAnsi="Cambria Math" w:cs="Times New Roman"/>
+                      <w:sz w:val="20"/>
+                      <w:szCs w:val="20"/>
+                      <w:lang w:val="en-US"/>
+                    </w:rPr>
+                    <m:t>B</m:t>
+                  </m:r>
+                </m:sub>
+              </m:sSub>
+              <m:ctrlPr>
+                <w:rPr>
+                  <w:rFonts w:ascii="Cambria Math" w:hAnsi="Cambria Math" w:cs="Times New Roman"/>
+                  <w:i/>
+                  <w:sz w:val="20"/>
+                  <w:szCs w:val="20"/>
+                  <w:lang w:val="en-US"/>
+                </w:rPr>
+              </m:ctrlPr>
+            </m:num>
+            <m:den>
+              <m:r>
+                <w:rPr>
+                  <w:rFonts w:ascii="Cambria Math" w:hAnsi="Cambria Math" w:cs="Times New Roman"/>
+                  <w:sz w:val="20"/>
+                  <w:szCs w:val="20"/>
+                  <w:lang w:val="en-US"/>
+                </w:rPr>
+                <m:t>M</m:t>
+              </m:r>
+              <m:sSub>
+                <m:sSubPr>
+                  <m:ctrlPr>
+                    <w:rPr>
+                      <w:rFonts w:ascii="Cambria Math" w:hAnsi="Cambria Math" w:cs="Times New Roman"/>
+                      <w:i/>
+                      <w:sz w:val="20"/>
+                      <w:szCs w:val="20"/>
+                      <w:lang w:val="en-US"/>
+                    </w:rPr>
+                  </m:ctrlPr>
+                </m:sSubPr>
+                <m:e>
+                  <m:r>
+                    <w:rPr>
+                      <w:rFonts w:ascii="Cambria Math" w:hAnsi="Cambria Math" w:cs="Times New Roman"/>
+                      <w:sz w:val="20"/>
+                      <w:szCs w:val="20"/>
+                      <w:lang w:val="en-US"/>
+                    </w:rPr>
+                    <m:t>S</m:t>
+                  </m:r>
+                </m:e>
+                <m:sub>
+                  <m:r>
+                    <w:rPr>
+                      <w:rFonts w:ascii="Cambria Math" w:hAnsi="Cambria Math" w:cs="Times New Roman"/>
+                      <w:sz w:val="20"/>
+                      <w:szCs w:val="20"/>
+                      <w:lang w:val="en-US"/>
+                    </w:rPr>
+                    <m:t>E</m:t>
+                  </m:r>
+                </m:sub>
+              </m:sSub>
+              <m:ctrlPr>
+                <w:rPr>
+                  <w:rFonts w:ascii="Cambria Math" w:hAnsi="Cambria Math" w:cs="Times New Roman"/>
+                  <w:i/>
+                  <w:sz w:val="20"/>
+                  <w:szCs w:val="20"/>
+                  <w:lang w:val="en-US"/>
+                </w:rPr>
+              </m:ctrlPr>
+            </m:den>
+          </m:f>
+        </m:oMath>
+      </m:oMathPara>
+    </w:p>
+    <w:p>
+      <w:pPr>
+        <w:pStyle w:val="ListParagraph"/>
+        <w:ind w:left="578"/>
+        <w:jc w:val="both"/>
+        <w:rPr>
+          <w:rFonts w:ascii="Times New Roman" w:eastAsiaTheme="minorEastAsia" w:hAnsi="Times New Roman" w:cs="Times New Roman"/>
+          <w:sz w:val="20"/>
+          <w:szCs w:val="20"/>
+          <w:lang w:val="en-US"/>
+        </w:rPr>
+      </w:pPr>
+    </w:p>
+    <w:p>
+      <w:pPr>
+        <w:pStyle w:val="ListParagraph"/>
+        <w:ind w:left="578"/>
+        <w:jc w:val="both"/>
+        <w:rPr>
+          <w:rFonts w:ascii="Times New Roman" w:eastAsiaTheme="minorEastAsia" w:hAnsi="Times New Roman" w:cs="Times New Roman"/>
+          <w:sz w:val="20"/>
+          <w:szCs w:val="20"/>
+          <w:lang w:val="en-US"/>
+        </w:rPr>
+      </w:pPr>
+      <m:oMathPara>
+        <m:oMath>
+          <m:sSub>
+            <m:sSubPr>
+              <m:ctrlPr>
+                <w:rPr>
+                  <w:rFonts w:ascii="Cambria Math" w:eastAsiaTheme="minorEastAsia" w:hAnsi="Cambria Math" w:cs="Times New Roman"/>
+                  <w:i/>
+                  <w:sz w:val="20"/>
+                  <w:szCs w:val="20"/>
+                  <w:lang w:val="en-US"/>
+                </w:rPr>
+              </m:ctrlPr>
+            </m:sSubPr>
+            <m:e>
+              <m:r>
+                <w:rPr>
+                  <w:rFonts w:ascii="Cambria Math" w:eastAsiaTheme="minorEastAsia" w:hAnsi="Cambria Math" w:cs="Times New Roman"/>
+                  <w:sz w:val="20"/>
+                  <w:szCs w:val="20"/>
+                  <w:lang w:val="en-US"/>
+                </w:rPr>
+                <m:t>MS</m:t>
+              </m:r>
+            </m:e>
+            <m:sub>
+              <m:r>
+                <w:rPr>
+                  <w:rFonts w:ascii="Cambria Math" w:eastAsiaTheme="minorEastAsia" w:hAnsi="Cambria Math" w:cs="Times New Roman"/>
+                  <w:sz w:val="20"/>
+                  <w:szCs w:val="20"/>
+                  <w:lang w:val="en-US"/>
+                </w:rPr>
+                <m:t>B</m:t>
+              </m:r>
+            </m:sub>
+          </m:sSub>
+          <m:r>
+            <w:rPr>
+              <w:rFonts w:ascii="Cambria Math" w:eastAsiaTheme="minorEastAsia" w:hAnsi="Cambria Math" w:cs="Times New Roman"/>
+              <w:sz w:val="20"/>
+              <w:szCs w:val="20"/>
+              <w:lang w:val="en-US"/>
+            </w:rPr>
+            <m:t>=</m:t>
+          </m:r>
+          <m:f>
+            <m:fPr>
+              <m:ctrlPr>
+                <w:rPr>
+                  <w:rFonts w:ascii="Cambria Math" w:eastAsiaTheme="minorEastAsia" w:hAnsi="Cambria Math" w:cs="Times New Roman"/>
+                  <w:sz w:val="20"/>
+                  <w:szCs w:val="20"/>
+                  <w:lang w:val="en-US"/>
+                </w:rPr>
+              </m:ctrlPr>
+            </m:fPr>
+            <m:num>
+              <m:nary>
+                <m:naryPr>
+                  <m:chr m:val="∑"/>
+                  <m:ctrlPr>
+                    <w:rPr>
+                      <w:rFonts w:ascii="Cambria Math" w:eastAsiaTheme="minorEastAsia" w:hAnsi="Cambria Math" w:cs="Times New Roman"/>
+                      <w:sz w:val="20"/>
+                      <w:szCs w:val="20"/>
+                      <w:lang w:val="en-US"/>
+                    </w:rPr>
+                  </m:ctrlPr>
+                </m:naryPr>
+                <m:sub>
+                  <m:r>
+                    <w:rPr>
+                      <w:rFonts w:ascii="Cambria Math" w:eastAsiaTheme="minorEastAsia" w:hAnsi="Cambria Math" w:cs="Times New Roman"/>
+                      <w:sz w:val="20"/>
+                      <w:szCs w:val="20"/>
+                      <w:lang w:val="en-US"/>
+                    </w:rPr>
+                    <m:t>i=1</m:t>
+                  </m:r>
+                  <m:ctrlPr>
+                    <w:rPr>
+                      <w:rFonts w:ascii="Cambria Math" w:eastAsiaTheme="minorEastAsia" w:hAnsi="Cambria Math" w:cs="Times New Roman"/>
+                      <w:i/>
+                      <w:sz w:val="20"/>
+                      <w:szCs w:val="20"/>
+                      <w:lang w:val="en-US"/>
+                    </w:rPr>
+                  </m:ctrlPr>
+                </m:sub>
+                <m:sup>
+                  <m:r>
+                    <w:rPr>
+                      <w:rFonts w:ascii="Cambria Math" w:eastAsiaTheme="minorEastAsia" w:hAnsi="Cambria Math" w:cs="Times New Roman"/>
+                      <w:sz w:val="20"/>
+                      <w:szCs w:val="20"/>
+                      <w:lang w:val="en-US"/>
+                    </w:rPr>
+                    <m:t>k</m:t>
+                  </m:r>
+                  <m:ctrlPr>
+                    <w:rPr>
+                      <w:rFonts w:ascii="Cambria Math" w:eastAsiaTheme="minorEastAsia" w:hAnsi="Cambria Math" w:cs="Times New Roman"/>
+                      <w:i/>
+                      <w:sz w:val="20"/>
+                      <w:szCs w:val="20"/>
+                      <w:lang w:val="en-US"/>
+                    </w:rPr>
+                  </m:ctrlPr>
+                </m:sup>
+                <m:e>
+                  <m:sSub>
+                    <m:sSubPr>
+                      <m:ctrlPr>
+                        <w:rPr>
+                          <w:rFonts w:ascii="Cambria Math" w:eastAsiaTheme="minorEastAsia" w:hAnsi="Cambria Math" w:cs="Times New Roman"/>
+                          <w:i/>
+                          <w:sz w:val="20"/>
+                          <w:szCs w:val="20"/>
+                          <w:lang w:val="en-US"/>
+                        </w:rPr>
+                      </m:ctrlPr>
+                    </m:sSubPr>
+                    <m:e>
+                      <m:r>
+                        <w:rPr>
+                          <w:rFonts w:ascii="Cambria Math" w:eastAsiaTheme="minorEastAsia" w:hAnsi="Cambria Math" w:cs="Times New Roman"/>
+                          <w:sz w:val="20"/>
+                          <w:szCs w:val="20"/>
+                          <w:lang w:val="en-US"/>
+                        </w:rPr>
+                        <m:t>n</m:t>
+                      </m:r>
+                    </m:e>
+                    <m:sub>
+                      <m:r>
+                        <w:rPr>
+                          <w:rFonts w:ascii="Cambria Math" w:eastAsiaTheme="minorEastAsia" w:hAnsi="Cambria Math" w:cs="Times New Roman"/>
+                          <w:sz w:val="20"/>
+                          <w:szCs w:val="20"/>
+                          <w:lang w:val="en-US"/>
+                        </w:rPr>
+                        <m:t>i</m:t>
+                      </m:r>
+                    </m:sub>
+                  </m:sSub>
+                  <m:sSup>
+                    <m:sSupPr>
+                      <m:ctrlPr>
+                        <w:rPr>
+                          <w:rFonts w:ascii="Cambria Math" w:eastAsiaTheme="minorEastAsia" w:hAnsi="Cambria Math" w:cs="Times New Roman"/>
+                          <w:i/>
+                          <w:sz w:val="20"/>
+                          <w:szCs w:val="20"/>
+                          <w:lang w:val="en-US"/>
+                        </w:rPr>
+                      </m:ctrlPr>
+                    </m:sSupPr>
+                    <m:e>
+                      <m:d>
+                        <m:dPr>
+                          <m:ctrlPr>
+                            <w:rPr>
+                              <w:rFonts w:ascii="Cambria Math" w:eastAsiaTheme="minorEastAsia" w:hAnsi="Cambria Math" w:cs="Times New Roman"/>
+                              <w:i/>
+                              <w:sz w:val="20"/>
+                              <w:szCs w:val="20"/>
+                              <w:lang w:val="en-US"/>
+                            </w:rPr>
+                          </m:ctrlPr>
+                        </m:dPr>
+                        <m:e>
+                          <m:acc>
+                            <m:accPr>
+                              <m:chr m:val="̅"/>
+                              <m:ctrlPr>
+                                <w:rPr>
+                                  <w:rFonts w:ascii="Cambria Math" w:eastAsiaTheme="minorEastAsia" w:hAnsi="Cambria Math" w:cs="Times New Roman"/>
+                                  <w:sz w:val="20"/>
+                                  <w:szCs w:val="20"/>
+                                  <w:lang w:val="en-US"/>
+                                </w:rPr>
+                              </m:ctrlPr>
+                            </m:accPr>
+                            <m:e>
+                              <m:r>
+                                <w:rPr>
+                                  <w:rFonts w:ascii="Cambria Math" w:eastAsiaTheme="minorEastAsia" w:hAnsi="Cambria Math" w:cs="Times New Roman"/>
+                                  <w:sz w:val="20"/>
+                                  <w:szCs w:val="20"/>
+                                  <w:lang w:val="en-US"/>
+                                </w:rPr>
+                                <m:t>X</m:t>
+                              </m:r>
+                            </m:e>
+                          </m:acc>
+                          <m:r>
+                            <w:rPr>
+                              <w:rFonts w:ascii="Cambria Math" w:eastAsiaTheme="minorEastAsia" w:hAnsi="Cambria Math" w:cs="Times New Roman"/>
+                              <w:sz w:val="20"/>
+                              <w:szCs w:val="20"/>
+                              <w:lang w:val="en-US"/>
+                            </w:rPr>
+                            <m:t>i-</m:t>
+                          </m:r>
+                          <m:acc>
+                            <m:accPr>
+                              <m:chr m:val="̅"/>
+                              <m:ctrlPr>
+                                <w:rPr>
+                                  <w:rFonts w:ascii="Cambria Math" w:eastAsiaTheme="minorEastAsia" w:hAnsi="Cambria Math" w:cs="Times New Roman"/>
+                                  <w:sz w:val="20"/>
+                                  <w:szCs w:val="20"/>
+                                  <w:lang w:val="en-US"/>
+                                </w:rPr>
+                              </m:ctrlPr>
+                            </m:accPr>
+                            <m:e>
+                              <m:r>
+                                <w:rPr>
+                                  <w:rFonts w:ascii="Cambria Math" w:eastAsiaTheme="minorEastAsia" w:hAnsi="Cambria Math" w:cs="Times New Roman"/>
+                                  <w:sz w:val="20"/>
+                                  <w:szCs w:val="20"/>
+                                  <w:lang w:val="en-US"/>
+                                </w:rPr>
+                                <m:t>X</m:t>
+                              </m:r>
+                            </m:e>
+                          </m:acc>
+                          <m:r>
+                            <w:rPr>
+                              <w:rFonts w:ascii="Cambria Math" w:eastAsiaTheme="minorEastAsia" w:hAnsi="Cambria Math" w:cs="Times New Roman"/>
+                              <w:sz w:val="20"/>
+                              <w:szCs w:val="20"/>
+                              <w:lang w:val="en-US"/>
+                            </w:rPr>
+                            <m:t>..</m:t>
+                          </m:r>
+                        </m:e>
+                      </m:d>
+                    </m:e>
+                    <m:sup>
+                      <m:r>
+                        <w:rPr>
+                          <w:rFonts w:ascii="Cambria Math" w:eastAsiaTheme="minorEastAsia" w:hAnsi="Cambria Math" w:cs="Times New Roman"/>
+                          <w:sz w:val="20"/>
+                          <w:szCs w:val="20"/>
+                          <w:lang w:val="en-US"/>
+                        </w:rPr>
+                        <m:t>2</m:t>
+                      </m:r>
+                    </m:sup>
+                  </m:sSup>
+                  <m:ctrlPr>
+                    <w:rPr>
+                      <w:rFonts w:ascii="Cambria Math" w:eastAsiaTheme="minorEastAsia" w:hAnsi="Cambria Math" w:cs="Times New Roman"/>
+                      <w:i/>
+                      <w:sz w:val="20"/>
+                      <w:szCs w:val="20"/>
+                      <w:lang w:val="en-US"/>
+                    </w:rPr>
+                  </m:ctrlPr>
+                </m:e>
+              </m:nary>
+              <m:ctrlPr>
+                <w:rPr>
+                  <w:rFonts w:ascii="Cambria Math" w:eastAsiaTheme="minorEastAsia" w:hAnsi="Cambria Math" w:cs="Times New Roman"/>
+                  <w:i/>
+                  <w:sz w:val="20"/>
+                  <w:szCs w:val="20"/>
+                  <w:lang w:val="en-US"/>
+                </w:rPr>
+              </m:ctrlPr>
+            </m:num>
+            <m:den>
+              <m:r>
+                <w:rPr>
+                  <w:rFonts w:ascii="Cambria Math" w:eastAsiaTheme="minorEastAsia" w:hAnsi="Cambria Math" w:cs="Times New Roman"/>
+                  <w:sz w:val="20"/>
+                  <w:szCs w:val="20"/>
+                  <w:lang w:val="en-US"/>
+                </w:rPr>
+                <m:t>k-1</m:t>
+              </m:r>
+              <m:ctrlPr>
+                <w:rPr>
+                  <w:rFonts w:ascii="Cambria Math" w:eastAsiaTheme="minorEastAsia" w:hAnsi="Cambria Math" w:cs="Times New Roman"/>
+                  <w:i/>
+                  <w:sz w:val="20"/>
+                  <w:szCs w:val="20"/>
+                  <w:lang w:val="en-US"/>
+                </w:rPr>
+              </m:ctrlPr>
+            </m:den>
+          </m:f>
+        </m:oMath>
+      </m:oMathPara>
+    </w:p>
+    <w:p>
+      <w:pPr>
+        <w:pStyle w:val="ListParagraph"/>
+        <w:ind w:left="578"/>
+        <w:jc w:val="both"/>
+        <w:rPr>
+          <w:rFonts w:ascii="Times New Roman" w:eastAsiaTheme="minorEastAsia" w:hAnsi="Times New Roman" w:cs="Times New Roman"/>
+          <w:sz w:val="20"/>
+          <w:szCs w:val="20"/>
+          <w:lang w:val="en-US"/>
+        </w:rPr>
+      </w:pPr>
+    </w:p>
+    <w:p>
+      <w:pPr>
+        <w:pStyle w:val="ListParagraph"/>
+        <w:ind w:left="578"/>
+        <w:jc w:val="both"/>
+        <w:rPr>
+          <w:rFonts w:ascii="Times New Roman" w:eastAsiaTheme="minorEastAsia" w:hAnsi="Times New Roman" w:cs="Times New Roman"/>
+          <w:sz w:val="20"/>
+          <w:szCs w:val="20"/>
+          <w:lang w:val="en-US"/>
+        </w:rPr>
+      </w:pPr>
+      <m:oMathPara>
+        <m:oMath>
+          <m:sSub>
+            <m:sSubPr>
+              <m:ctrlPr>
+                <w:rPr>
+                  <w:rFonts w:ascii="Cambria Math" w:eastAsiaTheme="minorEastAsia" w:hAnsi="Cambria Math" w:cs="Times New Roman"/>
+                  <w:i/>
+                  <w:sz w:val="20"/>
+                  <w:szCs w:val="20"/>
+                  <w:lang w:val="en-US"/>
+                </w:rPr>
+              </m:ctrlPr>
+            </m:sSubPr>
+            <m:e>
+              <m:r>
+                <w:rPr>
+                  <w:rFonts w:ascii="Cambria Math" w:eastAsiaTheme="minorEastAsia" w:hAnsi="Cambria Math" w:cs="Times New Roman"/>
+                  <w:sz w:val="20"/>
+                  <w:szCs w:val="20"/>
+                  <w:lang w:val="en-US"/>
+                </w:rPr>
+                <m:t>MS</m:t>
+              </m:r>
+            </m:e>
+            <m:sub>
+              <m:r>
+                <w:rPr>
+                  <w:rFonts w:ascii="Cambria Math" w:eastAsiaTheme="minorEastAsia" w:hAnsi="Cambria Math" w:cs="Times New Roman"/>
+                  <w:sz w:val="20"/>
+                  <w:szCs w:val="20"/>
+                  <w:lang w:val="en-US"/>
+                </w:rPr>
+                <m:t>E</m:t>
+              </m:r>
+            </m:sub>
+          </m:sSub>
+          <m:r>
+            <w:rPr>
+              <w:rFonts w:ascii="Cambria Math" w:eastAsiaTheme="minorEastAsia" w:hAnsi="Cambria Math" w:cs="Times New Roman"/>
+              <w:sz w:val="20"/>
+              <w:szCs w:val="20"/>
+              <w:lang w:val="en-US"/>
+            </w:rPr>
+            <m:t>=</m:t>
+          </m:r>
+          <m:f>
+            <m:fPr>
+              <m:ctrlPr>
+                <w:rPr>
+                  <w:rFonts w:ascii="Cambria Math" w:eastAsiaTheme="minorEastAsia" w:hAnsi="Cambria Math" w:cs="Times New Roman"/>
+                  <w:sz w:val="20"/>
+                  <w:szCs w:val="20"/>
+                  <w:lang w:val="en-US"/>
+                </w:rPr>
+              </m:ctrlPr>
+            </m:fPr>
+            <m:num>
+              <m:nary>
+                <m:naryPr>
+                  <m:chr m:val="∑"/>
+                  <m:ctrlPr>
+                    <w:rPr>
+                      <w:rFonts w:ascii="Cambria Math" w:eastAsiaTheme="minorEastAsia" w:hAnsi="Cambria Math" w:cs="Times New Roman"/>
+                      <w:sz w:val="20"/>
+                      <w:szCs w:val="20"/>
+                      <w:lang w:val="en-US"/>
+                    </w:rPr>
+                  </m:ctrlPr>
+                </m:naryPr>
+                <m:sub>
+                  <m:r>
+                    <w:rPr>
+                      <w:rFonts w:ascii="Cambria Math" w:eastAsiaTheme="minorEastAsia" w:hAnsi="Cambria Math" w:cs="Times New Roman"/>
+                      <w:sz w:val="20"/>
+                      <w:szCs w:val="20"/>
+                      <w:lang w:val="en-US"/>
+                    </w:rPr>
+                    <m:t>i=1</m:t>
+                  </m:r>
+                  <m:ctrlPr>
+                    <w:rPr>
+                      <w:rFonts w:ascii="Cambria Math" w:eastAsiaTheme="minorEastAsia" w:hAnsi="Cambria Math" w:cs="Times New Roman"/>
+                      <w:i/>
+                      <w:sz w:val="20"/>
+                      <w:szCs w:val="20"/>
+                      <w:lang w:val="en-US"/>
+                    </w:rPr>
+                  </m:ctrlPr>
+                </m:sub>
+                <m:sup>
+                  <m:r>
+                    <w:rPr>
+                      <w:rFonts w:ascii="Cambria Math" w:eastAsiaTheme="minorEastAsia" w:hAnsi="Cambria Math" w:cs="Times New Roman"/>
+                      <w:sz w:val="20"/>
+                      <w:szCs w:val="20"/>
+                      <w:lang w:val="en-US"/>
+                    </w:rPr>
+                    <m:t>k</m:t>
+                  </m:r>
+                  <m:ctrlPr>
+                    <w:rPr>
+                      <w:rFonts w:ascii="Cambria Math" w:eastAsiaTheme="minorEastAsia" w:hAnsi="Cambria Math" w:cs="Times New Roman"/>
+                      <w:i/>
+                      <w:sz w:val="20"/>
+                      <w:szCs w:val="20"/>
+                      <w:lang w:val="en-US"/>
+                    </w:rPr>
+                  </m:ctrlPr>
+                </m:sup>
+                <m:e>
+                  <m:nary>
+                    <m:naryPr>
+                      <m:chr m:val="∑"/>
+                      <m:ctrlPr>
+                        <w:rPr>
+                          <w:rFonts w:ascii="Cambria Math" w:eastAsiaTheme="minorEastAsia" w:hAnsi="Cambria Math" w:cs="Times New Roman"/>
+                          <w:sz w:val="20"/>
+                          <w:szCs w:val="20"/>
+                          <w:lang w:val="en-US"/>
+                        </w:rPr>
+                      </m:ctrlPr>
+                    </m:naryPr>
+                    <m:sub>
+                      <m:r>
+                        <w:rPr>
+                          <w:rFonts w:ascii="Cambria Math" w:eastAsiaTheme="minorEastAsia" w:hAnsi="Cambria Math" w:cs="Times New Roman"/>
+                          <w:sz w:val="20"/>
+                          <w:szCs w:val="20"/>
+                          <w:lang w:val="en-US"/>
+                        </w:rPr>
+                        <m:t>j=1</m:t>
+                      </m:r>
+                      <m:ctrlPr>
+                        <w:rPr>
+                          <w:rFonts w:ascii="Cambria Math" w:eastAsiaTheme="minorEastAsia" w:hAnsi="Cambria Math" w:cs="Times New Roman"/>
+                          <w:i/>
+                          <w:sz w:val="20"/>
+                          <w:szCs w:val="20"/>
+                          <w:lang w:val="en-US"/>
+                        </w:rPr>
+                      </m:ctrlPr>
+                    </m:sub>
+                    <m:sup>
+                      <m:sSub>
+                        <m:sSubPr>
+                          <m:ctrlPr>
+                            <w:rPr>
+                              <w:rFonts w:ascii="Cambria Math" w:eastAsiaTheme="minorEastAsia" w:hAnsi="Cambria Math" w:cs="Times New Roman"/>
+                              <w:i/>
+                              <w:sz w:val="20"/>
+                              <w:szCs w:val="20"/>
+                              <w:lang w:val="en-US"/>
+                            </w:rPr>
+                          </m:ctrlPr>
+                        </m:sSubPr>
+                        <m:e>
+                          <m:r>
+                            <w:rPr>
+                              <w:rFonts w:ascii="Cambria Math" w:eastAsiaTheme="minorEastAsia" w:hAnsi="Cambria Math" w:cs="Times New Roman"/>
+                              <w:sz w:val="20"/>
+                              <w:szCs w:val="20"/>
+                              <w:lang w:val="en-US"/>
+                            </w:rPr>
+                            <m:t>n</m:t>
+                          </m:r>
+                        </m:e>
+                        <m:sub>
+                          <m:r>
+                            <w:rPr>
+                              <w:rFonts w:ascii="Cambria Math" w:eastAsiaTheme="minorEastAsia" w:hAnsi="Cambria Math" w:cs="Times New Roman"/>
+                              <w:sz w:val="20"/>
+                              <w:szCs w:val="20"/>
+                              <w:lang w:val="en-US"/>
+                            </w:rPr>
+                            <m:t>i</m:t>
+                          </m:r>
+                        </m:sub>
+                      </m:sSub>
+                      <m:ctrlPr>
+                        <w:rPr>
+                          <w:rFonts w:ascii="Cambria Math" w:eastAsiaTheme="minorEastAsia" w:hAnsi="Cambria Math" w:cs="Times New Roman"/>
+                          <w:i/>
+                          <w:sz w:val="20"/>
+                          <w:szCs w:val="20"/>
+                          <w:lang w:val="en-US"/>
+                        </w:rPr>
+                      </m:ctrlPr>
+                    </m:sup>
+                    <m:e>
+                      <m:sSup>
+                        <m:sSupPr>
+                          <m:ctrlPr>
+                            <w:rPr>
+                              <w:rFonts w:ascii="Cambria Math" w:eastAsiaTheme="minorEastAsia" w:hAnsi="Cambria Math" w:cs="Times New Roman"/>
+                              <w:i/>
+                              <w:sz w:val="20"/>
+                              <w:szCs w:val="20"/>
+                              <w:lang w:val="en-US"/>
+                            </w:rPr>
+                          </m:ctrlPr>
+                        </m:sSupPr>
+                        <m:e>
+                          <m:d>
+                            <m:dPr>
+                              <m:ctrlPr>
+                                <w:rPr>
+                                  <w:rFonts w:ascii="Cambria Math" w:eastAsiaTheme="minorEastAsia" w:hAnsi="Cambria Math" w:cs="Times New Roman"/>
+                                  <w:i/>
+                                  <w:sz w:val="20"/>
+                                  <w:szCs w:val="20"/>
+                                  <w:lang w:val="en-US"/>
+                                </w:rPr>
+                              </m:ctrlPr>
+                            </m:dPr>
+                            <m:e>
+                              <m:sSub>
+                                <m:sSubPr>
+                                  <m:ctrlPr>
+                                    <w:rPr>
+                                      <w:rFonts w:ascii="Cambria Math" w:eastAsiaTheme="minorEastAsia" w:hAnsi="Cambria Math" w:cs="Times New Roman"/>
+                                      <w:i/>
+                                      <w:sz w:val="20"/>
+                                      <w:szCs w:val="20"/>
+                                      <w:lang w:val="en-US"/>
+                                    </w:rPr>
+                                  </m:ctrlPr>
+                                </m:sSubPr>
+                                <m:e>
+                                  <m:r>
+                                    <w:rPr>
+                                      <w:rFonts w:ascii="Cambria Math" w:eastAsiaTheme="minorEastAsia" w:hAnsi="Cambria Math" w:cs="Times New Roman"/>
+                                      <w:sz w:val="20"/>
+                                      <w:szCs w:val="20"/>
+                                      <w:lang w:val="en-US"/>
+                                    </w:rPr>
+                                    <m:t>X</m:t>
+                                  </m:r>
+                                </m:e>
+                                <m:sub>
+                                  <m:r>
+                                    <w:rPr>
+                                      <w:rFonts w:ascii="Cambria Math" w:eastAsiaTheme="minorEastAsia" w:hAnsi="Cambria Math" w:cs="Times New Roman"/>
+                                      <w:sz w:val="20"/>
+                                      <w:szCs w:val="20"/>
+                                      <w:lang w:val="en-US"/>
+                                    </w:rPr>
+                                    <m:t>ij</m:t>
+                                  </m:r>
+                                </m:sub>
+                              </m:sSub>
+                              <m:r>
+                                <w:rPr>
+                                  <w:rFonts w:ascii="Cambria Math" w:eastAsiaTheme="minorEastAsia" w:hAnsi="Cambria Math" w:cs="Times New Roman"/>
+                                  <w:sz w:val="20"/>
+                                  <w:szCs w:val="20"/>
+                                  <w:lang w:val="en-US"/>
+                                </w:rPr>
+                                <m:t>-</m:t>
+                              </m:r>
+                              <m:acc>
+                                <m:accPr>
+                                  <m:chr m:val="̅"/>
+                                  <m:ctrlPr>
+                                    <w:rPr>
+                                      <w:rFonts w:ascii="Cambria Math" w:eastAsiaTheme="minorEastAsia" w:hAnsi="Cambria Math" w:cs="Times New Roman"/>
+                                      <w:sz w:val="20"/>
+                                      <w:szCs w:val="20"/>
+                                      <w:lang w:val="en-US"/>
+                                    </w:rPr>
+                                  </m:ctrlPr>
+                                </m:accPr>
+                                <m:e>
+                                  <m:sSub>
+                                    <m:sSubPr>
+                                      <m:ctrlPr>
+                                        <w:rPr>
+                                          <w:rFonts w:ascii="Cambria Math" w:eastAsiaTheme="minorEastAsia" w:hAnsi="Cambria Math" w:cs="Times New Roman"/>
+                                          <w:i/>
+                                          <w:sz w:val="20"/>
+                                          <w:szCs w:val="20"/>
+                                          <w:lang w:val="en-US"/>
+                                        </w:rPr>
+                                      </m:ctrlPr>
+                                    </m:sSubPr>
+                                    <m:e>
+                                      <m:r>
+                                        <w:rPr>
+                                          <w:rFonts w:ascii="Cambria Math" w:eastAsiaTheme="minorEastAsia" w:hAnsi="Cambria Math" w:cs="Times New Roman"/>
+                                          <w:sz w:val="20"/>
+                                          <w:szCs w:val="20"/>
+                                          <w:lang w:val="en-US"/>
+                                        </w:rPr>
+                                        <m:t>X</m:t>
+                                      </m:r>
+                                      <m:ctrlPr>
+                                        <w:rPr>
+                                          <w:rFonts w:ascii="Cambria Math" w:eastAsiaTheme="minorEastAsia" w:hAnsi="Cambria Math" w:cs="Times New Roman"/>
+                                          <w:sz w:val="20"/>
+                                          <w:szCs w:val="20"/>
+                                          <w:lang w:val="en-US"/>
+                                        </w:rPr>
+                                      </m:ctrlPr>
+                                    </m:e>
+                                    <m:sub>
+                                      <m:r>
+                                        <w:rPr>
+                                          <w:rFonts w:ascii="Cambria Math" w:eastAsiaTheme="minorEastAsia" w:hAnsi="Cambria Math" w:cs="Times New Roman"/>
+                                          <w:sz w:val="20"/>
+                                          <w:szCs w:val="20"/>
+                                          <w:lang w:val="en-US"/>
+                                        </w:rPr>
+                                        <m:t>i</m:t>
+                                      </m:r>
+                                    </m:sub>
+                                  </m:sSub>
+                                </m:e>
+                              </m:acc>
+                            </m:e>
+                          </m:d>
+                        </m:e>
+                        <m:sup>
+                          <m:r>
+                            <w:rPr>
+                              <w:rFonts w:ascii="Cambria Math" w:eastAsiaTheme="minorEastAsia" w:hAnsi="Cambria Math" w:cs="Times New Roman"/>
+                              <w:sz w:val="20"/>
+                              <w:szCs w:val="20"/>
+                              <w:lang w:val="en-US"/>
+                            </w:rPr>
+                            <m:t>2</m:t>
+                          </m:r>
+                        </m:sup>
+                      </m:sSup>
+                      <m:ctrlPr>
+                        <w:rPr>
+                          <w:rFonts w:ascii="Cambria Math" w:eastAsiaTheme="minorEastAsia" w:hAnsi="Cambria Math" w:cs="Times New Roman"/>
+                          <w:i/>
+                          <w:sz w:val="20"/>
+                          <w:szCs w:val="20"/>
+                          <w:lang w:val="en-US"/>
+                        </w:rPr>
+                      </m:ctrlPr>
+                    </m:e>
+                  </m:nary>
+                  <m:ctrlPr>
+                    <w:rPr>
+                      <w:rFonts w:ascii="Cambria Math" w:eastAsiaTheme="minorEastAsia" w:hAnsi="Cambria Math" w:cs="Times New Roman"/>
+                      <w:i/>
+                      <w:sz w:val="20"/>
+                      <w:szCs w:val="20"/>
+                      <w:lang w:val="en-US"/>
+                    </w:rPr>
+                  </m:ctrlPr>
+                </m:e>
+              </m:nary>
+              <m:ctrlPr>
+                <w:rPr>
+                  <w:rFonts w:ascii="Cambria Math" w:eastAsiaTheme="minorEastAsia" w:hAnsi="Cambria Math" w:cs="Times New Roman"/>
+                  <w:i/>
+                  <w:sz w:val="20"/>
+                  <w:szCs w:val="20"/>
+                  <w:lang w:val="en-US"/>
+                </w:rPr>
+              </m:ctrlPr>
+            </m:num>
+            <m:den>
+              <m:r>
+                <w:rPr>
+                  <w:rFonts w:ascii="Cambria Math" w:eastAsiaTheme="minorEastAsia" w:hAnsi="Cambria Math" w:cs="Times New Roman"/>
+                  <w:sz w:val="20"/>
+                  <w:szCs w:val="20"/>
+                  <w:lang w:val="en-US"/>
+                </w:rPr>
+                <m:t>N-k</m:t>
+              </m:r>
+              <m:ctrlPr>
+                <w:rPr>
+                  <w:rFonts w:ascii="Cambria Math" w:eastAsiaTheme="minorEastAsia" w:hAnsi="Cambria Math" w:cs="Times New Roman"/>
+                  <w:i/>
+                  <w:sz w:val="20"/>
+                  <w:szCs w:val="20"/>
+                  <w:lang w:val="en-US"/>
+                </w:rPr>
+              </m:ctrlPr>
+            </m:den>
+          </m:f>
+        </m:oMath>
+      </m:oMathPara>
+    </w:p>
+    <w:p>
+      <w:pPr>
+        <w:pStyle w:val="ListParagraph"/>
+        <w:ind w:left="578"/>
+        <w:jc w:val="both"/>
+        <w:rPr>
+          <w:rFonts w:ascii="Times New Roman" w:eastAsiaTheme="minorEastAsia" w:hAnsi="Times New Roman" w:cs="Times New Roman"/>
+          <w:sz w:val="20"/>
+          <w:szCs w:val="20"/>
+          <w:lang w:val="en-US"/>
+        </w:rPr>
+      </w:pPr>
+    </w:p>
+    <w:p>
+      <w:pPr>
+        <w:pStyle w:val="ListParagraph"/>
+        <w:ind w:left="578"/>
+        <w:jc w:val="both"/>
+        <w:rPr>
+          <w:rFonts w:ascii="Times New Roman" w:eastAsiaTheme="minorEastAsia" w:hAnsi="Times New Roman" w:cs="Times New Roman"/>
+          <w:sz w:val="20"/>
+          <w:szCs w:val="20"/>
+          <w:lang w:val="en-US"/>
+        </w:rPr>
+      </w:pPr>
+      <w:r>
+        <w:rPr>
+          <w:rFonts w:ascii="Times New Roman" w:eastAsiaTheme="minorEastAsia" w:hAnsi="Times New Roman" w:cs="Times New Roman"/>
+          <w:sz w:val="20"/>
+          <w:szCs w:val="20"/>
+          <w:lang w:val="en-US"/>
+        </w:rPr>
+        <w:t xml:space="preserve">Where </w:t>
+      </w:r>
+      <m:oMath>
+        <m:r>
+          <w:rPr>
+            <w:rFonts w:ascii="Cambria Math" w:hAnsi="Cambria Math" w:cs="Times New Roman"/>
+            <w:sz w:val="20"/>
+            <w:szCs w:val="20"/>
+            <w:lang w:val="en-US"/>
+          </w:rPr>
+          <m:t>F</m:t>
+        </m:r>
+      </m:oMath>
+      <w:r>
+        <w:rPr>
+          <w:rFonts w:ascii="Times New Roman" w:eastAsiaTheme="minorEastAsia" w:hAnsi="Times New Roman" w:cs="Times New Roman"/>
+          <w:sz w:val="20"/>
+          <w:szCs w:val="20"/>
+          <w:lang w:val="en-US"/>
+        </w:rPr>
+        <w:t xml:space="preserve"> represents the ANOVA coefficient, and </w:t>
+      </w:r>
+      <m:oMath>
+        <m:r>
+          <w:rPr>
+            <w:rFonts w:ascii="Cambria Math" w:hAnsi="Cambria Math" w:cs="Times New Roman"/>
+            <w:sz w:val="20"/>
+            <w:szCs w:val="20"/>
+            <w:lang w:val="en-US"/>
+          </w:rPr>
+          <m:t>M</m:t>
+        </m:r>
+        <m:sSub>
+          <m:sSubPr>
+            <m:ctrlPr>
+              <w:rPr>
+                <w:rFonts w:ascii="Cambria Math" w:hAnsi="Cambria Math" w:cs="Times New Roman"/>
+                <w:i/>
+                <w:sz w:val="20"/>
+                <w:szCs w:val="20"/>
+                <w:lang w:val="en-US"/>
+              </w:rPr>
+            </m:ctrlPr>
+          </m:sSubPr>
+          <m:e>
+            <m:r>
+              <w:rPr>
+                <w:rFonts w:ascii="Cambria Math" w:hAnsi="Cambria Math" w:cs="Times New Roman"/>
+                <w:sz w:val="20"/>
+                <w:szCs w:val="20"/>
+                <w:lang w:val="en-US"/>
+              </w:rPr>
+              <m:t>S</m:t>
+            </m:r>
+          </m:e>
+          <m:sub>
+            <m:r>
+              <w:rPr>
+                <w:rFonts w:ascii="Cambria Math" w:hAnsi="Cambria Math" w:cs="Times New Roman"/>
+                <w:sz w:val="20"/>
+                <w:szCs w:val="20"/>
+                <w:lang w:val="en-US"/>
+              </w:rPr>
+              <m:t>B</m:t>
+            </m:r>
+          </m:sub>
+        </m:sSub>
+      </m:oMath>
+    </w:p>
+    <w:p>
+      <w:pPr>
+        <w:pStyle w:val="ListParagraph"/>
+        <w:ind w:left="578"/>
+        <w:jc w:val="both"/>
+        <w:rPr>
+          <w:rFonts w:ascii="Times New Roman" w:eastAsiaTheme="minorEastAsia" w:hAnsi="Times New Roman" w:cs="Times New Roman"/>
+          <w:sz w:val="20"/>
+          <w:szCs w:val="20"/>
+          <w:lang w:val="en-US"/>
+        </w:rPr>
+      </w:pPr>
+      <w:r>
+        <w:rPr>
+          <w:rFonts w:ascii="Times New Roman" w:eastAsiaTheme="minorEastAsia" w:hAnsi="Times New Roman" w:cs="Times New Roman"/>
+          <w:sz w:val="20"/>
+          <w:szCs w:val="20"/>
+          <w:lang w:val="en-US"/>
+        </w:rPr>
+        <w:t xml:space="preserve">is the mean square between the groups and </w:t>
+      </w:r>
+      <m:oMath>
+        <m:r>
+          <w:rPr>
+            <w:rFonts w:ascii="Cambria Math" w:hAnsi="Cambria Math" w:cs="Times New Roman"/>
+            <w:sz w:val="20"/>
+            <w:szCs w:val="20"/>
+            <w:lang w:val="en-US"/>
+          </w:rPr>
+          <m:t>M</m:t>
+        </m:r>
+        <m:sSub>
+          <m:sSubPr>
+            <m:ctrlPr>
+              <w:rPr>
+                <w:rFonts w:ascii="Cambria Math" w:hAnsi="Cambria Math" w:cs="Times New Roman"/>
+                <w:i/>
+                <w:sz w:val="20"/>
+                <w:szCs w:val="20"/>
+                <w:lang w:val="en-US"/>
+              </w:rPr>
+            </m:ctrlPr>
+          </m:sSubPr>
+          <m:e>
+            <m:r>
+              <w:rPr>
+                <w:rFonts w:ascii="Cambria Math" w:hAnsi="Cambria Math" w:cs="Times New Roman"/>
+                <w:sz w:val="20"/>
+                <w:szCs w:val="20"/>
+                <w:lang w:val="en-US"/>
+              </w:rPr>
+              <m:t>S</m:t>
+            </m:r>
+          </m:e>
+          <m:sub>
+            <m:r>
+              <w:rPr>
+                <w:rFonts w:ascii="Cambria Math" w:hAnsi="Cambria Math" w:cs="Times New Roman"/>
+                <w:sz w:val="20"/>
+                <w:szCs w:val="20"/>
+                <w:lang w:val="en-US"/>
+              </w:rPr>
+              <m:t>E</m:t>
+            </m:r>
+          </m:sub>
+        </m:sSub>
+      </m:oMath>
+      <w:r>
+        <w:rPr>
+          <w:rFonts w:ascii="Times New Roman" w:eastAsiaTheme="minorEastAsia" w:hAnsi="Times New Roman" w:cs="Times New Roman"/>
+          <w:sz w:val="20"/>
+          <w:szCs w:val="20"/>
+          <w:lang w:val="en-US"/>
+        </w:rPr>
+        <w:t xml:space="preserve"> is the mean square of errors. Here the groups</w:t>
+      </w:r>
+      <w:r>
+        <w:rPr>
+          <w:rFonts w:ascii="Times New Roman" w:eastAsiaTheme="minorEastAsia" w:hAnsi="Times New Roman" w:cs="Times New Roman"/>
+          <w:sz w:val="20"/>
+          <w:szCs w:val="20"/>
+          <w:lang w:val="en-US"/>
+        </w:rPr>
+        <w:t xml:space="preserve"> (</w:t>
+      </w:r>
+      <m:oMath>
+        <m:r>
+          <w:rPr>
+            <w:rFonts w:ascii="Cambria Math" w:eastAsiaTheme="minorEastAsia" w:hAnsi="Cambria Math" w:cs="Times New Roman"/>
+            <w:sz w:val="20"/>
+            <w:szCs w:val="20"/>
+            <w:lang w:val="en-US"/>
+          </w:rPr>
+          <m:t>X</m:t>
+        </m:r>
+      </m:oMath>
+      <w:r>
+        <w:rPr>
+          <w:rFonts w:ascii="Times New Roman" w:eastAsiaTheme="minorEastAsia" w:hAnsi="Times New Roman" w:cs="Times New Roman"/>
+          <w:sz w:val="20"/>
+          <w:szCs w:val="20"/>
+          <w:lang w:val="en-US"/>
+        </w:rPr>
+        <w:t xml:space="preserve">) </w:t>
+      </w:r>
+      <w:r>
+        <w:rPr>
+          <w:rFonts w:ascii="Times New Roman" w:eastAsiaTheme="minorEastAsia" w:hAnsi="Times New Roman" w:cs="Times New Roman"/>
+          <w:sz w:val="20"/>
+          <w:szCs w:val="20"/>
+          <w:lang w:val="en-US"/>
+        </w:rPr>
+        <w:t xml:space="preserve"> represent the unique gene symbols expression values and target output variable values of the samples.</w:t>
+      </w:r>
+      <w:r>
+        <w:rPr>
+          <w:rFonts w:ascii="Times New Roman" w:eastAsiaTheme="minorEastAsia" w:hAnsi="Times New Roman" w:cs="Times New Roman"/>
           <w:sz w:val="20"/>
           <w:szCs w:val="20"/>
           <w:lang w:val="en-US"/>
         </w:rPr>
         <w:t xml:space="preserve"> </w:t>
       </w:r>
-      <w:r>
-        <w:rPr>
-          <w:rFonts w:ascii="Times New Roman" w:hAnsi="Times New Roman" w:cs="Times New Roman"/>
-          <w:sz w:val="20"/>
-          <w:szCs w:val="20"/>
-          <w:lang w:val="en-US"/>
-        </w:rPr>
-        <w:t>H. M. AL-Bermany et al.</w:t>
-      </w:r>
-      <w:r>
-        <w:rPr>
-          <w:rFonts w:ascii="Times New Roman" w:hAnsi="Times New Roman" w:cs="Times New Roman"/>
-          <w:sz w:val="20"/>
-          <w:szCs w:val="20"/>
-          <w:lang w:val="en-US"/>
-        </w:rPr>
-        <w:t xml:space="preserve"> (2021) [9]: performed a study using ANOVA for feature selection </w:t>
-      </w:r>
-      <w:r>
-        <w:rPr>
-          <w:rFonts w:ascii="Times New Roman" w:hAnsi="Times New Roman" w:cs="Times New Roman"/>
-          <w:sz w:val="20"/>
-          <w:szCs w:val="20"/>
-          <w:lang w:val="en-US"/>
-        </w:rPr>
-        <w:tab/>
-      </w:r>
-      <w:r>
-        <w:rPr>
-          <w:rFonts w:ascii="Times New Roman" w:hAnsi="Times New Roman" w:cs="Times New Roman"/>
-          <w:sz w:val="20"/>
-          <w:szCs w:val="20"/>
-          <w:lang w:val="en-US"/>
-        </w:rPr>
-        <w:t>along with other statistical methods. Threshold of p-value for the study was fixed as 0.05 and genes with less than this value were statistically significant and were added to the gene subset to be used for further processing by clustering techniques. ANOVA outperformed other statistical methods explored in the study and a maximum accuracy of 92.9% was observed.</w:t>
-      </w:r>
-    </w:p>
-    <w:p>
-      <w:pPr>
-        <w:ind w:left="289"/>
+      <m:oMath>
+        <m:r>
+          <w:rPr>
+            <w:rFonts w:ascii="Cambria Math" w:eastAsiaTheme="minorEastAsia" w:hAnsi="Cambria Math" w:cs="Times New Roman"/>
+            <w:sz w:val="20"/>
+            <w:szCs w:val="20"/>
+            <w:lang w:val="en-US"/>
+          </w:rPr>
+          <m:t>k</m:t>
+        </m:r>
+      </m:oMath>
+      <w:r>
+        <w:rPr>
+          <w:rFonts w:ascii="Times New Roman" w:eastAsiaTheme="minorEastAsia" w:hAnsi="Times New Roman" w:cs="Times New Roman"/>
+          <w:sz w:val="20"/>
+          <w:szCs w:val="20"/>
+          <w:lang w:val="en-US"/>
+        </w:rPr>
+        <w:t xml:space="preserve"> represents the number of groups and </w:t>
+      </w:r>
+      <m:oMath>
+        <m:r>
+          <w:rPr>
+            <w:rFonts w:ascii="Cambria Math" w:eastAsiaTheme="minorEastAsia" w:hAnsi="Cambria Math" w:cs="Times New Roman"/>
+            <w:sz w:val="20"/>
+            <w:szCs w:val="20"/>
+            <w:lang w:val="en-US"/>
+          </w:rPr>
+          <m:t>N</m:t>
+        </m:r>
+      </m:oMath>
+      <w:r>
+        <w:rPr>
+          <w:rFonts w:ascii="Times New Roman" w:eastAsiaTheme="minorEastAsia" w:hAnsi="Times New Roman" w:cs="Times New Roman"/>
+          <w:sz w:val="20"/>
+          <w:szCs w:val="20"/>
+          <w:lang w:val="en-US"/>
+        </w:rPr>
+        <w:t xml:space="preserve"> represents the sample size.</w:t>
+      </w:r>
+    </w:p>
+    <w:p>
+      <w:pPr>
+        <w:pStyle w:val="ListParagraph"/>
+        <w:ind w:left="578"/>
         <w:jc w:val="both"/>
         <w:rPr>
-          <w:rFonts w:ascii="Times New Roman" w:hAnsi="Times New Roman" w:cs="Times New Roman"/>
+          <w:rFonts w:ascii="Times New Roman" w:eastAsiaTheme="minorEastAsia" w:hAnsi="Times New Roman" w:cs="Times New Roman"/>
           <w:sz w:val="20"/>
           <w:szCs w:val="20"/>
           <w:lang w:val="en-US"/>
@@ -2440,41 +4137,462 @@
           <w:szCs w:val="20"/>
           <w:lang w:val="en-US"/>
         </w:rPr>
-        <w:t xml:space="preserve">MI is a statistical method used to identify the mutual dependence of two random </w:t>
-      </w:r>
-      <w:r>
-        <w:rPr>
-          <w:rFonts w:ascii="Times New Roman" w:hAnsi="Times New Roman" w:cs="Times New Roman"/>
-          <w:sz w:val="20"/>
-          <w:szCs w:val="20"/>
-          <w:lang w:val="en-US"/>
-        </w:rPr>
-        <w:lastRenderedPageBreak/>
-        <w:t>variables. It can also be stated as the measure of “Shared Information” between the two random variables. Larger the value of MI larger is the degree of dependency between the random variables. This is usually employed to state the usefulness of one variable over the other variable. Hence this can be used with gene expression dataset to extract gene with required features. El-Gawady, A et al. (2022) [6]: have done their research using MI to extract the top 30 genes. This was employed along with 2 other statistical methods (χ</w:t>
-      </w:r>
-      <w:r>
-        <w:rPr>
-          <w:rFonts w:ascii="Times New Roman" w:hAnsi="Times New Roman" w:cs="Times New Roman"/>
-          <w:sz w:val="20"/>
-          <w:szCs w:val="20"/>
-          <w:vertAlign w:val="superscript"/>
-          <w:lang w:val="en-US"/>
-        </w:rPr>
-        <w:t>2</w:t>
-      </w:r>
-      <w:r>
-        <w:rPr>
-          <w:rFonts w:ascii="Times New Roman" w:hAnsi="Times New Roman" w:cs="Times New Roman"/>
-          <w:sz w:val="20"/>
-          <w:szCs w:val="20"/>
-          <w:lang w:val="en-US"/>
-        </w:rPr>
-        <w:t>, ANOVA) on a group 8 gene subsets created by integrating 4 genes expression datasets (GSE33000, GSE44770, GSE44768, GSE44771) extracted from different regions of the brain. The average of these metrics was used to order the genes and select the top 30 genes. Classification done using these 30 genes yielded a maximum ACC of 97.5% and AUC of 97.2%.</w:t>
+        <w:t xml:space="preserve">MI is a statistical technique for determining the interdependence of two random variables. It can alternatively be expressed as the "Shared Information" metric between two random variables. Greater the value of MI, the greater the dependence between random variables. This is typically used to express the superior utility of one variable over another. Therefore, this can be used with a gene expression dataset to extract genes with the desired characteristics. El-Gawady, A., et al. (2022) [6]: have extracted the top 30 genes using MI in their research. This was used in conjunction with two other statistical approaches (2, ANOVA) on a collection of eight gene subsets constructed by combining four gene expression datasets (GSE33000, GSE44770, GSE44768, GSE44771) retrieved from distinct areas of the brain. The average of these parameters was </w:t>
+      </w:r>
+      <w:r>
+        <w:rPr>
+          <w:rFonts w:ascii="Times New Roman" w:hAnsi="Times New Roman" w:cs="Times New Roman"/>
+          <w:sz w:val="20"/>
+          <w:szCs w:val="20"/>
+          <w:lang w:val="en-US"/>
+        </w:rPr>
+        <w:t>utilized</w:t>
+      </w:r>
+      <w:r>
+        <w:rPr>
+          <w:rFonts w:ascii="Times New Roman" w:hAnsi="Times New Roman" w:cs="Times New Roman"/>
+          <w:sz w:val="20"/>
+          <w:szCs w:val="20"/>
+          <w:lang w:val="en-US"/>
+        </w:rPr>
+        <w:t xml:space="preserve"> to rank the genes and determine the top 30. Using these 30 genes for classification provided a maximum ACC of 97.5% and AUC of 97.2%.</w:t>
       </w:r>
     </w:p>
     <w:p>
       <w:pPr>
         <w:pStyle w:val="ListParagraph"/>
+        <w:ind w:left="578"/>
+        <w:jc w:val="both"/>
+        <w:rPr>
+          <w:rFonts w:ascii="Times New Roman" w:hAnsi="Times New Roman" w:cs="Times New Roman"/>
+          <w:sz w:val="20"/>
+          <w:szCs w:val="20"/>
+          <w:lang w:val="en-US"/>
+        </w:rPr>
+      </w:pPr>
+    </w:p>
+    <w:p>
+      <w:pPr>
+        <w:pStyle w:val="ListParagraph"/>
+        <w:ind w:left="578"/>
+        <w:jc w:val="both"/>
+        <w:rPr>
+          <w:rFonts w:ascii="Times New Roman" w:hAnsi="Times New Roman" w:cs="Times New Roman"/>
+          <w:sz w:val="20"/>
+          <w:szCs w:val="20"/>
+          <w:lang w:val="en-US"/>
+        </w:rPr>
+      </w:pPr>
+      <m:oMathPara>
+        <m:oMath>
+          <m:r>
+            <w:rPr>
+              <w:rFonts w:ascii="Cambria Math" w:hAnsi="Cambria Math" w:cs="Times New Roman"/>
+              <w:sz w:val="20"/>
+              <w:szCs w:val="20"/>
+              <w:lang w:val="en-US"/>
+            </w:rPr>
+            <m:t>I</m:t>
+          </m:r>
+          <m:d>
+            <m:dPr>
+              <m:ctrlPr>
+                <w:rPr>
+                  <w:rFonts w:ascii="Cambria Math" w:hAnsi="Cambria Math" w:cs="Times New Roman"/>
+                  <w:i/>
+                  <w:sz w:val="20"/>
+                  <w:szCs w:val="20"/>
+                  <w:lang w:val="en-US"/>
+                </w:rPr>
+              </m:ctrlPr>
+            </m:dPr>
+            <m:e>
+              <m:r>
+                <w:rPr>
+                  <w:rFonts w:ascii="Cambria Math" w:hAnsi="Cambria Math" w:cs="Times New Roman"/>
+                  <w:sz w:val="20"/>
+                  <w:szCs w:val="20"/>
+                  <w:lang w:val="en-US"/>
+                </w:rPr>
+                <m:t>X;Y</m:t>
+              </m:r>
+            </m:e>
+          </m:d>
+          <m:r>
+            <w:rPr>
+              <w:rFonts w:ascii="Cambria Math" w:hAnsi="Cambria Math" w:cs="Times New Roman"/>
+              <w:sz w:val="20"/>
+              <w:szCs w:val="20"/>
+              <w:lang w:val="en-US"/>
+            </w:rPr>
+            <m:t>=</m:t>
+          </m:r>
+          <m:nary>
+            <m:naryPr>
+              <m:chr m:val="∑"/>
+              <m:supHide m:val="1"/>
+              <m:ctrlPr>
+                <w:rPr>
+                  <w:rFonts w:ascii="Cambria Math" w:hAnsi="Cambria Math" w:cs="Times New Roman"/>
+                  <w:i/>
+                  <w:sz w:val="20"/>
+                  <w:szCs w:val="20"/>
+                  <w:lang w:val="en-US"/>
+                </w:rPr>
+              </m:ctrlPr>
+            </m:naryPr>
+            <m:sub>
+              <m:r>
+                <w:rPr>
+                  <w:rFonts w:ascii="Cambria Math" w:hAnsi="Cambria Math" w:cs="Times New Roman"/>
+                  <w:sz w:val="20"/>
+                  <w:szCs w:val="20"/>
+                  <w:lang w:val="en-US"/>
+                </w:rPr>
+                <m:t>x</m:t>
+              </m:r>
+            </m:sub>
+            <m:sup/>
+            <m:e>
+              <m:nary>
+                <m:naryPr>
+                  <m:chr m:val="∑"/>
+                  <m:supHide m:val="1"/>
+                  <m:ctrlPr>
+                    <w:rPr>
+                      <w:rFonts w:ascii="Cambria Math" w:hAnsi="Cambria Math" w:cs="Times New Roman"/>
+                      <w:i/>
+                      <w:sz w:val="20"/>
+                      <w:szCs w:val="20"/>
+                      <w:lang w:val="en-US"/>
+                    </w:rPr>
+                  </m:ctrlPr>
+                </m:naryPr>
+                <m:sub>
+                  <m:r>
+                    <w:rPr>
+                      <w:rFonts w:ascii="Cambria Math" w:hAnsi="Cambria Math" w:cs="Times New Roman"/>
+                      <w:sz w:val="20"/>
+                      <w:szCs w:val="20"/>
+                      <w:lang w:val="en-US"/>
+                    </w:rPr>
+                    <m:t>y</m:t>
+                  </m:r>
+                </m:sub>
+                <m:sup/>
+                <m:e>
+                  <m:r>
+                    <w:rPr>
+                      <w:rFonts w:ascii="Cambria Math" w:hAnsi="Cambria Math" w:cs="Times New Roman"/>
+                      <w:sz w:val="20"/>
+                      <w:szCs w:val="20"/>
+                      <w:lang w:val="en-US"/>
+                    </w:rPr>
+                    <m:t>p</m:t>
+                  </m:r>
+                  <m:d>
+                    <m:dPr>
+                      <m:ctrlPr>
+                        <w:rPr>
+                          <w:rFonts w:ascii="Cambria Math" w:hAnsi="Cambria Math" w:cs="Times New Roman"/>
+                          <w:i/>
+                          <w:sz w:val="20"/>
+                          <w:szCs w:val="20"/>
+                          <w:lang w:val="en-US"/>
+                        </w:rPr>
+                      </m:ctrlPr>
+                    </m:dPr>
+                    <m:e>
+                      <m:r>
+                        <w:rPr>
+                          <w:rFonts w:ascii="Cambria Math" w:hAnsi="Cambria Math" w:cs="Times New Roman"/>
+                          <w:sz w:val="20"/>
+                          <w:szCs w:val="20"/>
+                          <w:lang w:val="en-US"/>
+                        </w:rPr>
+                        <m:t>x,y</m:t>
+                      </m:r>
+                    </m:e>
+                  </m:d>
+                  <m:r>
+                    <w:rPr>
+                      <w:rFonts w:ascii="Cambria Math" w:hAnsi="Cambria Math" w:cs="Times New Roman"/>
+                      <w:sz w:val="20"/>
+                      <w:szCs w:val="20"/>
+                      <w:lang w:val="en-US"/>
+                    </w:rPr>
+                    <m:t>log</m:t>
+                  </m:r>
+                  <m:d>
+                    <m:dPr>
+                      <m:ctrlPr>
+                        <w:rPr>
+                          <w:rFonts w:ascii="Cambria Math" w:hAnsi="Cambria Math" w:cs="Times New Roman"/>
+                          <w:i/>
+                          <w:sz w:val="20"/>
+                          <w:szCs w:val="20"/>
+                          <w:lang w:val="en-US"/>
+                        </w:rPr>
+                      </m:ctrlPr>
+                    </m:dPr>
+                    <m:e>
+                      <m:r>
+                        <w:rPr>
+                          <w:rFonts w:ascii="Cambria Math" w:hAnsi="Cambria Math" w:cs="Times New Roman"/>
+                          <w:sz w:val="20"/>
+                          <w:szCs w:val="20"/>
+                          <w:lang w:val="en-US"/>
+                        </w:rPr>
+                        <m:t>p</m:t>
+                      </m:r>
+                      <m:d>
+                        <m:dPr>
+                          <m:ctrlPr>
+                            <w:rPr>
+                              <w:rFonts w:ascii="Cambria Math" w:hAnsi="Cambria Math" w:cs="Times New Roman"/>
+                              <w:i/>
+                              <w:sz w:val="20"/>
+                              <w:szCs w:val="20"/>
+                              <w:lang w:val="en-US"/>
+                            </w:rPr>
+                          </m:ctrlPr>
+                        </m:dPr>
+                        <m:e>
+                          <m:r>
+                            <w:rPr>
+                              <w:rFonts w:ascii="Cambria Math" w:hAnsi="Cambria Math" w:cs="Times New Roman"/>
+                              <w:sz w:val="20"/>
+                              <w:szCs w:val="20"/>
+                              <w:lang w:val="en-US"/>
+                            </w:rPr>
+                            <m:t>x,y</m:t>
+                          </m:r>
+                        </m:e>
+                      </m:d>
+                      <m:r>
+                        <m:rPr>
+                          <m:lit/>
+                        </m:rPr>
+                        <w:rPr>
+                          <w:rFonts w:ascii="Cambria Math" w:hAnsi="Cambria Math" w:cs="Times New Roman"/>
+                          <w:sz w:val="20"/>
+                          <w:szCs w:val="20"/>
+                          <w:lang w:val="en-US"/>
+                        </w:rPr>
+                        <m:t>/</m:t>
+                      </m:r>
+                      <m:r>
+                        <w:rPr>
+                          <w:rFonts w:ascii="Cambria Math" w:hAnsi="Cambria Math" w:cs="Times New Roman"/>
+                          <w:sz w:val="20"/>
+                          <w:szCs w:val="20"/>
+                          <w:lang w:val="en-US"/>
+                        </w:rPr>
+                        <m:t>p</m:t>
+                      </m:r>
+                      <m:d>
+                        <m:dPr>
+                          <m:ctrlPr>
+                            <w:rPr>
+                              <w:rFonts w:ascii="Cambria Math" w:hAnsi="Cambria Math" w:cs="Times New Roman"/>
+                              <w:i/>
+                              <w:sz w:val="20"/>
+                              <w:szCs w:val="20"/>
+                              <w:lang w:val="en-US"/>
+                            </w:rPr>
+                          </m:ctrlPr>
+                        </m:dPr>
+                        <m:e>
+                          <m:r>
+                            <w:rPr>
+                              <w:rFonts w:ascii="Cambria Math" w:hAnsi="Cambria Math" w:cs="Times New Roman"/>
+                              <w:sz w:val="20"/>
+                              <w:szCs w:val="20"/>
+                              <w:lang w:val="en-US"/>
+                            </w:rPr>
+                            <m:t>x</m:t>
+                          </m:r>
+                        </m:e>
+                      </m:d>
+                      <m:r>
+                        <w:rPr>
+                          <w:rFonts w:ascii="Cambria Math" w:hAnsi="Cambria Math" w:cs="Times New Roman"/>
+                          <w:sz w:val="20"/>
+                          <w:szCs w:val="20"/>
+                          <w:lang w:val="en-US"/>
+                        </w:rPr>
+                        <m:t>p</m:t>
+                      </m:r>
+                      <m:d>
+                        <m:dPr>
+                          <m:ctrlPr>
+                            <w:rPr>
+                              <w:rFonts w:ascii="Cambria Math" w:hAnsi="Cambria Math" w:cs="Times New Roman"/>
+                              <w:i/>
+                              <w:sz w:val="20"/>
+                              <w:szCs w:val="20"/>
+                              <w:lang w:val="en-US"/>
+                            </w:rPr>
+                          </m:ctrlPr>
+                        </m:dPr>
+                        <m:e>
+                          <m:r>
+                            <w:rPr>
+                              <w:rFonts w:ascii="Cambria Math" w:hAnsi="Cambria Math" w:cs="Times New Roman"/>
+                              <w:sz w:val="20"/>
+                              <w:szCs w:val="20"/>
+                              <w:lang w:val="en-US"/>
+                            </w:rPr>
+                            <m:t>y</m:t>
+                          </m:r>
+                        </m:e>
+                      </m:d>
+                    </m:e>
+                  </m:d>
+                </m:e>
+              </m:nary>
+            </m:e>
+          </m:nary>
+        </m:oMath>
+      </m:oMathPara>
+    </w:p>
+    <w:p>
+      <w:pPr>
+        <w:pStyle w:val="ListParagraph"/>
+        <w:ind w:left="578"/>
+        <w:jc w:val="both"/>
+        <w:rPr>
+          <w:rFonts w:ascii="Times New Roman" w:hAnsi="Times New Roman" w:cs="Times New Roman"/>
+          <w:sz w:val="20"/>
+          <w:szCs w:val="20"/>
+          <w:lang w:val="en-US"/>
+        </w:rPr>
+      </w:pPr>
+    </w:p>
+    <w:p>
+      <w:pPr>
+        <w:pStyle w:val="ListParagraph"/>
+        <w:ind w:left="578"/>
+        <w:jc w:val="both"/>
+        <w:rPr>
+          <w:rFonts w:ascii="Times New Roman" w:hAnsi="Times New Roman" w:cs="Times New Roman"/>
+          <w:sz w:val="20"/>
+          <w:szCs w:val="20"/>
+          <w:lang w:val="en-US"/>
+        </w:rPr>
+      </w:pPr>
+      <w:r>
+        <w:rPr>
+          <w:rFonts w:ascii="Times New Roman" w:hAnsi="Times New Roman" w:cs="Times New Roman"/>
+          <w:sz w:val="20"/>
+          <w:szCs w:val="20"/>
+          <w:lang w:val="en-US"/>
+        </w:rPr>
+        <w:t xml:space="preserve">Here X, Y represent the random variables, which in our case would be the observed gene expression values of a gene symbol and value of target output variable having values AD and CTL. To notes is that </w:t>
+      </w:r>
+      <m:oMath>
+        <m:r>
+          <w:rPr>
+            <w:rFonts w:ascii="Cambria Math" w:hAnsi="Cambria Math" w:cs="Times New Roman"/>
+            <w:sz w:val="20"/>
+            <w:szCs w:val="20"/>
+            <w:lang w:val="en-US"/>
+          </w:rPr>
+          <m:t>p</m:t>
+        </m:r>
+        <m:d>
+          <m:dPr>
+            <m:ctrlPr>
+              <w:rPr>
+                <w:rFonts w:ascii="Cambria Math" w:hAnsi="Cambria Math" w:cs="Times New Roman"/>
+                <w:i/>
+                <w:sz w:val="20"/>
+                <w:szCs w:val="20"/>
+                <w:lang w:val="en-US"/>
+              </w:rPr>
+            </m:ctrlPr>
+          </m:dPr>
+          <m:e>
+            <m:r>
+              <w:rPr>
+                <w:rFonts w:ascii="Cambria Math" w:hAnsi="Cambria Math" w:cs="Times New Roman"/>
+                <w:sz w:val="20"/>
+                <w:szCs w:val="20"/>
+                <w:lang w:val="en-US"/>
+              </w:rPr>
+              <m:t>x,y</m:t>
+            </m:r>
+          </m:e>
+        </m:d>
+      </m:oMath>
+      <w:r>
+        <w:rPr>
+          <w:rFonts w:ascii="Times New Roman" w:eastAsiaTheme="minorEastAsia" w:hAnsi="Times New Roman" w:cs="Times New Roman"/>
+          <w:sz w:val="20"/>
+          <w:szCs w:val="20"/>
+          <w:lang w:val="en-US"/>
+        </w:rPr>
+        <w:t xml:space="preserve"> represents the joint probability.</w:t>
+      </w:r>
+      <w:r>
+        <w:rPr>
+          <w:rFonts w:ascii="Times New Roman" w:eastAsiaTheme="minorEastAsia" w:hAnsi="Times New Roman" w:cs="Times New Roman"/>
+          <w:sz w:val="20"/>
+          <w:szCs w:val="20"/>
+          <w:lang w:val="en-US"/>
+        </w:rPr>
+        <w:t xml:space="preserve"> </w:t>
+      </w:r>
+      <m:oMath>
+        <m:r>
+          <w:rPr>
+            <w:rFonts w:ascii="Cambria Math" w:hAnsi="Cambria Math" w:cs="Times New Roman"/>
+            <w:sz w:val="20"/>
+            <w:szCs w:val="20"/>
+            <w:lang w:val="en-US"/>
+          </w:rPr>
+          <m:t>I</m:t>
+        </m:r>
+        <m:d>
+          <m:dPr>
+            <m:ctrlPr>
+              <w:rPr>
+                <w:rFonts w:ascii="Cambria Math" w:hAnsi="Cambria Math" w:cs="Times New Roman"/>
+                <w:i/>
+                <w:sz w:val="20"/>
+                <w:szCs w:val="20"/>
+                <w:lang w:val="en-US"/>
+              </w:rPr>
+            </m:ctrlPr>
+          </m:dPr>
+          <m:e>
+            <m:r>
+              <w:rPr>
+                <w:rFonts w:ascii="Cambria Math" w:hAnsi="Cambria Math" w:cs="Times New Roman"/>
+                <w:sz w:val="20"/>
+                <w:szCs w:val="20"/>
+                <w:lang w:val="en-US"/>
+              </w:rPr>
+              <m:t>X;Y</m:t>
+            </m:r>
+          </m:e>
+        </m:d>
+      </m:oMath>
+      <w:r>
+        <w:rPr>
+          <w:rFonts w:ascii="Times New Roman" w:eastAsiaTheme="minorEastAsia" w:hAnsi="Times New Roman" w:cs="Times New Roman"/>
+          <w:sz w:val="20"/>
+          <w:szCs w:val="20"/>
+          <w:lang w:val="en-US"/>
+        </w:rPr>
+        <w:t xml:space="preserve"> higher values of this represents relation between X and Y.</w:t>
+      </w:r>
+    </w:p>
+    <w:p>
+      <w:pPr>
+        <w:pStyle w:val="ListParagraph"/>
+        <w:ind w:left="578"/>
+        <w:jc w:val="both"/>
         <w:rPr>
           <w:rFonts w:ascii="Times New Roman" w:hAnsi="Times New Roman" w:cs="Times New Roman"/>
           <w:sz w:val="20"/>
@@ -2578,7 +4696,16 @@
           <w:szCs w:val="20"/>
           <w:lang w:val="en-US"/>
         </w:rPr>
-        <w:t xml:space="preserve"> This technique aims to find the set principal components that exhibit maximum variance. Due to this PCA is used widely in genetic studies to find important gene sets from the given set of gene in the sample. </w:t>
+        <w:t xml:space="preserve"> This </w:t>
+      </w:r>
+      <w:r>
+        <w:rPr>
+          <w:rFonts w:ascii="Times New Roman" w:hAnsi="Times New Roman" w:cs="Times New Roman"/>
+          <w:sz w:val="20"/>
+          <w:szCs w:val="20"/>
+          <w:lang w:val="en-US"/>
+        </w:rPr>
+        <w:t xml:space="preserve">technique aims to find the set principal components that exhibit maximum variance. Due to this PCA is used widely in genetic studies to find important gene sets from the given set of gene in the sample. </w:t>
       </w:r>
       <w:r>
         <w:rPr>
@@ -2883,7 +5010,17 @@
           <w:szCs w:val="20"/>
           <w:lang w:val="en-US"/>
         </w:rPr>
-        <w:t xml:space="preserve"> is a most popular ensemble technique which is used for task such as classification and regression. From the give sample of dataset random sub samples are generated for each of which a classifier is modelled. The classifier</w:t>
+        <w:t xml:space="preserve"> is a most popular ensemble technique which is used for task such as classification </w:t>
+      </w:r>
+      <w:r>
+        <w:rPr>
+          <w:rFonts w:ascii="Times New Roman" w:hAnsi="Times New Roman" w:cs="Times New Roman"/>
+          <w:sz w:val="20"/>
+          <w:szCs w:val="20"/>
+          <w:lang w:val="en-US"/>
+        </w:rPr>
+        <w:lastRenderedPageBreak/>
+        <w:t>and regression. From the give sample of dataset random sub samples are generated for each of which a classifier is modelled. The classifier</w:t>
       </w:r>
       <w:r>
         <w:rPr>
@@ -3109,17 +5246,7 @@
           <w:szCs w:val="20"/>
           <w:lang w:val="en-US"/>
         </w:rPr>
-        <w:t xml:space="preserve"> (2021) [10]: conducted study using varSelRF along with LASSO to select important </w:t>
-      </w:r>
-      <w:r>
-        <w:rPr>
-          <w:rFonts w:ascii="Times New Roman" w:hAnsi="Times New Roman" w:cs="Times New Roman"/>
-          <w:sz w:val="20"/>
-          <w:szCs w:val="20"/>
-          <w:lang w:val="en-US"/>
-        </w:rPr>
-        <w:lastRenderedPageBreak/>
-        <w:t>genes for classification of AD using gene expression dataset extracted form 4 different brain regions (Prefrontal Cortex, Medial temporal gyrus, Hippocampus, Entorhinal cortex). Genes selected from only varSelRF performed well in 3 regions Prefrontal Cortex, Hippocampus, Entorhinal cortex with ACC of 95%, 94% and 95% respectively. However, a max ACC of 98% was observed when the features selected using LASSO were integrated with features selected using varSelRF.</w:t>
+        <w:t xml:space="preserve"> (2021) [10]: conducted study using varSelRF along with LASSO to select important genes for classification of AD using gene expression dataset extracted form 4 different brain regions (Prefrontal Cortex, Medial temporal gyrus, Hippocampus, Entorhinal cortex). Genes selected from only varSelRF performed well in 3 regions Prefrontal Cortex, Hippocampus, Entorhinal cortex with ACC of 95%, 94% and 95% respectively. However, a max ACC of 98% was observed when the features selected using LASSO were integrated with features selected using varSelRF.</w:t>
       </w:r>
     </w:p>
     <w:p>
@@ -3328,7 +5455,16 @@
           <w:szCs w:val="20"/>
           <w:lang w:val="en-US"/>
         </w:rPr>
-        <w:t xml:space="preserve"> 2 other feature selection technique to extract the top 50 features based on their feature importance score and PCA was found to outperform the </w:t>
+        <w:t xml:space="preserve"> 2 other </w:t>
+      </w:r>
+      <w:r>
+        <w:rPr>
+          <w:rFonts w:ascii="Times New Roman" w:hAnsi="Times New Roman" w:cs="Times New Roman"/>
+          <w:sz w:val="20"/>
+          <w:szCs w:val="20"/>
+          <w:lang w:val="en-US"/>
+        </w:rPr>
+        <w:t xml:space="preserve">feature selection technique to extract the top 50 features based on their feature importance score and PCA was found to outperform the </w:t>
       </w:r>
       <w:r>
         <w:rPr>
@@ -3657,16 +5793,7 @@
           <w:szCs w:val="20"/>
           <w:lang w:val="en-US"/>
         </w:rPr>
-        <w:t xml:space="preserve">SAM feature </w:t>
-      </w:r>
-      <w:r>
-        <w:rPr>
-          <w:rFonts w:ascii="Times New Roman" w:hAnsi="Times New Roman" w:cs="Times New Roman"/>
-          <w:sz w:val="20"/>
-          <w:szCs w:val="20"/>
-          <w:lang w:val="en-US"/>
-        </w:rPr>
-        <w:t>selection technique outperformed DEG+VAEs technique as it was found VAEs seemed to lose important features in encoding gene expression values responsible for AD.</w:t>
+        <w:t>SAM feature selection technique outperformed DEG+VAEs technique as it was found VAEs seemed to lose important features in encoding gene expression values responsible for AD.</w:t>
       </w:r>
     </w:p>
     <w:p>
@@ -3955,7 +6082,17 @@
           <w:szCs w:val="20"/>
           <w:lang w:val="en-US"/>
         </w:rPr>
-        <w:t xml:space="preserve">algorithm. AUC of 0.874 was observed in the ANM1 dataset which was significantly higher when SVM was used with other feature </w:t>
+        <w:t xml:space="preserve">algorithm. AUC </w:t>
+      </w:r>
+      <w:r>
+        <w:rPr>
+          <w:rFonts w:ascii="Times New Roman" w:hAnsi="Times New Roman" w:cs="Times New Roman"/>
+          <w:sz w:val="20"/>
+          <w:szCs w:val="20"/>
+          <w:lang w:val="en-US"/>
+        </w:rPr>
+        <w:lastRenderedPageBreak/>
+        <w:t xml:space="preserve">of 0.874 was observed in the ANM1 dataset which was significantly higher when SVM was used with other feature </w:t>
       </w:r>
       <w:r>
         <w:rPr>
@@ -4234,17 +6371,7 @@
           <w:szCs w:val="20"/>
           <w:lang w:val="en-US"/>
         </w:rPr>
-        <w:t xml:space="preserve"> are </w:t>
-      </w:r>
-      <w:r>
-        <w:rPr>
-          <w:rFonts w:ascii="Times New Roman" w:hAnsi="Times New Roman" w:cs="Times New Roman"/>
-          <w:sz w:val="20"/>
-          <w:szCs w:val="20"/>
-          <w:lang w:val="en-US"/>
-        </w:rPr>
-        <w:lastRenderedPageBreak/>
-        <w:t xml:space="preserve">explored. KNN a classifier which </w:t>
+        <w:t xml:space="preserve"> are explored. KNN a classifier which </w:t>
       </w:r>
       <w:r>
         <w:rPr>
@@ -4379,7 +6506,16 @@
           <w:szCs w:val="20"/>
           <w:lang w:val="en-US"/>
         </w:rPr>
-        <w:t xml:space="preserve">Convolution Neural Network (CNN): A common deep learning model predominantly used for classification tasks, such as image classification, image segmentation and object detection. Has special layers called convolution layers which perform mathematical operation called convolution on the input data based on a kernel with static size. CNN models also use polling layers to down sample or to reduce dimension using min, max or average of the values over a small region. Though CNN are mainly designed for image classification this can be extended to classification of AD using gene expression as biomarker. </w:t>
+        <w:t xml:space="preserve">Convolution Neural Network (CNN): A common deep learning model predominantly used for classification tasks, such as image classification, image segmentation and object detection. Has special layers called convolution layers which perform mathematical operation called convolution on the input data based on a kernel with static size. CNN models also use polling layers to down sample or to reduce dimension using min, max or average of the values over a small region. Though CNN are mainly designed for image classification this </w:t>
+      </w:r>
+      <w:r>
+        <w:rPr>
+          <w:rFonts w:ascii="Times New Roman" w:hAnsi="Times New Roman" w:cs="Times New Roman"/>
+          <w:sz w:val="20"/>
+          <w:szCs w:val="20"/>
+          <w:lang w:val="en-US"/>
+        </w:rPr>
+        <w:t xml:space="preserve">can be extended to classification of AD using gene expression as biomarker. </w:t>
       </w:r>
       <w:r>
         <w:rPr>
@@ -4487,16 +6623,7 @@
           <w:szCs w:val="20"/>
           <w:lang w:val="en-US"/>
         </w:rPr>
-        <w:t xml:space="preserve"> and </w:t>
-      </w:r>
-      <w:r>
-        <w:rPr>
-          <w:rFonts w:ascii="Times New Roman" w:hAnsi="Times New Roman" w:cs="Times New Roman"/>
-          <w:sz w:val="20"/>
-          <w:szCs w:val="20"/>
-          <w:lang w:val="en-US"/>
-        </w:rPr>
-        <w:t>observed</w:t>
+        <w:t xml:space="preserve"> and observed</w:t>
       </w:r>
       <w:r>
         <w:rPr>
@@ -4649,7 +6776,17 @@
           <w:szCs w:val="20"/>
           <w:lang w:val="en-US"/>
         </w:rPr>
-        <w:t>study. EDRNN was implement with early stopping criteria to avoid overfitting and had considerable depth in the hidden layers of the output area for better accuracy. This model in their study was compared against state-of-the-art approaches like RNN and CNN. The accuracy of 89.4% showed it outperformed the existing systems.</w:t>
+        <w:t xml:space="preserve">study. EDRNN was </w:t>
+      </w:r>
+      <w:r>
+        <w:rPr>
+          <w:rFonts w:ascii="Times New Roman" w:hAnsi="Times New Roman" w:cs="Times New Roman"/>
+          <w:sz w:val="20"/>
+          <w:szCs w:val="20"/>
+          <w:lang w:val="en-US"/>
+        </w:rPr>
+        <w:lastRenderedPageBreak/>
+        <w:t>implement with early stopping criteria to avoid overfitting and had considerable depth in the hidden layers of the output area for better accuracy. This model in their study was compared against state-of-the-art approaches like RNN and CNN. The accuracy of 89.4% showed it outperformed the existing systems.</w:t>
       </w:r>
     </w:p>
     <w:p>
@@ -4847,7 +6984,16 @@
           <w:szCs w:val="20"/>
           <w:lang w:val="en-US"/>
         </w:rPr>
-        <w:t xml:space="preserve"> (2021) [10]: conducted the study using the ElasticN with top 208 genes selected using LASSO and varSelRF from the gene expression collected from 4 difference brain regions (Prefrontal Cortex, Medial temporal gyrus, Hippocampus, Entorhinal cortex). ElasticN was found to perform well in all the 4 brain regions compared to other classification models such as SVM and RF. An average ACC of 98% was observed in the study.</w:t>
+        <w:t xml:space="preserve"> (2021) [10]: conducted the study using the ElasticN with top 208 genes selected using LASSO and varSelRF from the gene expression collected from 4 difference brain regions (Prefrontal Cortex, Medial temporal gyrus, Hippocampus, Entorhinal cortex). ElasticN was found to </w:t>
+      </w:r>
+      <w:r>
+        <w:rPr>
+          <w:rFonts w:ascii="Times New Roman" w:hAnsi="Times New Roman" w:cs="Times New Roman"/>
+          <w:sz w:val="20"/>
+          <w:szCs w:val="20"/>
+          <w:lang w:val="en-US"/>
+        </w:rPr>
+        <w:t>perform well in all the 4 brain regions compared to other classification models such as SVM and RF. An average ACC of 98% was observed in the study.</w:t>
       </w:r>
     </w:p>
     <w:p>
@@ -4888,7 +7034,6 @@
           <w:szCs w:val="20"/>
           <w:lang w:val="en-US"/>
         </w:rPr>
-        <w:lastRenderedPageBreak/>
         <w:t>IV. D</w:t>
       </w:r>
       <w:r>
@@ -5055,16 +7200,7 @@
           <w:szCs w:val="20"/>
           <w:lang w:val="en-US"/>
         </w:rPr>
-        <w:t xml:space="preserve">the advantages of using blood gene expression as </w:t>
-      </w:r>
-      <w:r>
-        <w:rPr>
-          <w:rFonts w:ascii="Times New Roman" w:hAnsi="Times New Roman" w:cs="Times New Roman"/>
-          <w:sz w:val="20"/>
-          <w:szCs w:val="20"/>
-          <w:lang w:val="en-US"/>
-        </w:rPr>
-        <w:t>biomarker instead of currently widely used methods using MRI images.</w:t>
+        <w:t>the advantages of using blood gene expression as biomarker instead of currently widely used methods using MRI images.</w:t>
       </w:r>
     </w:p>
     <w:p>
@@ -7076,6 +9212,7 @@
                 <w:szCs w:val="16"/>
                 <w:lang w:val="en-US"/>
               </w:rPr>
+              <w:lastRenderedPageBreak/>
               <w:t>A. Sharma</w:t>
             </w:r>
             <w:r>
@@ -7969,7 +10106,6 @@
           <w:szCs w:val="20"/>
           <w:lang w:val="en-US"/>
         </w:rPr>
-        <w:lastRenderedPageBreak/>
         <w:t>Statistical methods such as SAM, t-test, χ</w:t>
       </w:r>
       <w:r>
@@ -8196,7 +10332,16 @@
           <w:szCs w:val="20"/>
           <w:lang w:val="en-US"/>
         </w:rPr>
-        <w:t xml:space="preserve"> gene expression data were also explored to prove the advantages of using blood gene expression as biomarker. </w:t>
+        <w:t xml:space="preserve"> gene expression data were also explored to prove </w:t>
+      </w:r>
+      <w:r>
+        <w:rPr>
+          <w:rFonts w:ascii="Times New Roman" w:hAnsi="Times New Roman" w:cs="Times New Roman"/>
+          <w:sz w:val="20"/>
+          <w:szCs w:val="20"/>
+          <w:lang w:val="en-US"/>
+        </w:rPr>
+        <w:t xml:space="preserve">the advantages of using blood gene expression as biomarker. </w:t>
       </w:r>
       <w:r>
         <w:rPr>
@@ -8223,16 +10368,7 @@
           <w:szCs w:val="20"/>
           <w:lang w:val="en-US"/>
         </w:rPr>
-        <w:t xml:space="preserve">performed study using MRI images collected as part public repository ADNI. Transfer Learning was used in the study to achieve high accuracy and to overcome the large dataset constraint since to improve the accuracy of the classification model image with high resolution was used. For classification of AD state-of-the-art models such as VGG-16, VGG-19 and Resnet-50 were used. Compared to other models VGG-19 yielded better accuracy of 98%. VGG-19 model was modelled with 16 3x3 convolution layers, 5 2x2 max-pooling </w:t>
-      </w:r>
-      <w:r>
-        <w:rPr>
-          <w:rFonts w:ascii="Times New Roman" w:hAnsi="Times New Roman" w:cs="Times New Roman"/>
-          <w:sz w:val="20"/>
-          <w:szCs w:val="20"/>
-          <w:lang w:val="en-US"/>
-        </w:rPr>
-        <w:t>layers and 3 fully connected layers.</w:t>
+        <w:t>performed study using MRI images collected as part public repository ADNI. Transfer Learning was used in the study to achieve high accuracy and to overcome the large dataset constraint since to improve the accuracy of the classification model image with high resolution was used. For classification of AD state-of-the-art models such as VGG-16, VGG-19 and Resnet-50 were used. Compared to other models VGG-19 yielded better accuracy of 98%. VGG-19 model was modelled with 16 3x3 convolution layers, 5 2x2 max-pooling layers and 3 fully connected layers.</w:t>
       </w:r>
       <w:r>
         <w:rPr>
@@ -8471,6 +10607,7 @@
                 <w:szCs w:val="16"/>
                 <w:lang w:val="en-US"/>
               </w:rPr>
+              <w:lastRenderedPageBreak/>
               <w:t>S. Pavalarajan</w:t>
             </w:r>
             <w:r>
@@ -9656,17 +11793,7 @@
           <w:szCs w:val="20"/>
           <w:lang w:val="en-US"/>
         </w:rPr>
-        <w:t xml:space="preserve">However, it is important to note that these results should be validated in a larger, more diverse population before any potential diagnostic use. Additionally, further research should also be conducted to evaluate the performance of these </w:t>
-      </w:r>
-      <w:r>
-        <w:rPr>
-          <w:rFonts w:ascii="Times New Roman" w:hAnsi="Times New Roman" w:cs="Times New Roman"/>
-          <w:sz w:val="20"/>
-          <w:szCs w:val="20"/>
-          <w:lang w:val="en-US"/>
-        </w:rPr>
-        <w:lastRenderedPageBreak/>
-        <w:t xml:space="preserve">methods in different stages of AD </w:t>
+        <w:t xml:space="preserve">However, it is important to note that these results should be validated in a larger, more diverse population before any potential diagnostic use. Additionally, further research should also be conducted to evaluate the performance of these methods in different stages of AD </w:t>
       </w:r>
       <w:r>
         <w:rPr>
@@ -9958,7 +12085,16 @@
           <w:szCs w:val="16"/>
           <w:lang w:val="en-US"/>
         </w:rPr>
-        <w:t>M. S. Kamal, A. Northcote, L. Chowdhury, N. Dey, R. G. Crespo and E. Herrera-Viedma, "Alzheimer’s Patient Analysis Using Image and Gene Expression Data and Explainable-AI to Present Associated Genes," in IEEE Transactions on Instrumentation and Measurement, vol. 70, pp. 1-7, 2021, Art no. 2513107, doi: 10.1109/TIM.2021.3107056.</w:t>
+        <w:t xml:space="preserve">M. S. Kamal, A. Northcote, L. Chowdhury, N. Dey, R. G. Crespo and E. Herrera-Viedma, "Alzheimer’s Patient Analysis Using Image and Gene Expression Data and Explainable-AI to Present Associated Genes," in IEEE Transactions on Instrumentation and Measurement, </w:t>
+      </w:r>
+      <w:r>
+        <w:rPr>
+          <w:rFonts w:ascii="Times New Roman" w:hAnsi="Times New Roman" w:cs="Times New Roman"/>
+          <w:sz w:val="16"/>
+          <w:szCs w:val="16"/>
+          <w:lang w:val="en-US"/>
+        </w:rPr>
+        <w:t>vol. 70, pp. 1-7, 2021, Art no. 2513107, doi: 10.1109/TIM.2021.3107056.</w:t>
       </w:r>
     </w:p>
     <w:p>
@@ -10201,7 +12337,25 @@
           <w:szCs w:val="16"/>
           <w:lang w:val="en-US"/>
         </w:rPr>
-        <w:t xml:space="preserve">D. Sun, H. Peng and Z. Wu, "Establishment and Analysis of a Combined Diagnostic Model of Alzheimer's Disease with Random Forest and Artificial Neural Network," Frontiers in Aging Neuroscience, 2022. Available: https://www.proquest.com/scholarly-journals/establishment-analysis-combined-diagnostic-model/docview/2682564611/se-2. DOI: </w:t>
+        <w:t>D. Sun, H. Peng and Z. Wu, "Establishment and Analysis of a Combined Diagnostic Model of Alzheimer's Disease with Random Forest and Artificial Neural Network," Frontiers in Aging Neuroscience, 2022. Available: https://www.proquest.com/scholarly-journals/establishment-analysis-combined-diagnostic-model/docview/2682564611/se-2.</w:t>
+      </w:r>
+      <w:r>
+        <w:rPr>
+          <w:rFonts w:ascii="Times New Roman" w:hAnsi="Times New Roman" w:cs="Times New Roman"/>
+          <w:sz w:val="16"/>
+          <w:szCs w:val="16"/>
+          <w:lang w:val="en-US"/>
+        </w:rPr>
+        <w:t xml:space="preserve"> </w:t>
+      </w:r>
+      <w:r>
+        <w:rPr>
+          <w:rFonts w:ascii="Times New Roman" w:hAnsi="Times New Roman" w:cs="Times New Roman"/>
+          <w:sz w:val="16"/>
+          <w:szCs w:val="16"/>
+          <w:lang w:val="en-US"/>
+        </w:rPr>
+        <w:t xml:space="preserve">DOI: </w:t>
       </w:r>
       <w:r>
         <w:rPr>
@@ -10269,16 +12423,7 @@
           <w:szCs w:val="16"/>
           <w:lang w:val="en-US"/>
         </w:rPr>
-        <w:t xml:space="preserve">S. Pavalarajan, B. A. Kumar, S. S. Hammed, K. Haripriya, C. Preethi and T. Mohanraj, "Detection of Alzheimer's disease at Early Stage using Machine Learning," 2022 International Conference on Advanced </w:t>
-      </w:r>
-      <w:r>
-        <w:rPr>
-          <w:rFonts w:ascii="Times New Roman" w:hAnsi="Times New Roman" w:cs="Times New Roman"/>
-          <w:sz w:val="16"/>
-          <w:szCs w:val="16"/>
-          <w:lang w:val="en-US"/>
-        </w:rPr>
-        <w:t>Computing Technologies and Applications (ICACTA), Coimbatore, India, 2022, pp. 1-5, doi: 10.1109/ICACTA54488.2022.9752827.</w:t>
+        <w:t>S. Pavalarajan, B. A. Kumar, S. S. Hammed, K. Haripriya, C. Preethi and T. Mohanraj, "Detection of Alzheimer's disease at Early Stage using Machine Learning," 2022 International Conference on Advanced Computing Technologies and Applications (ICACTA), Coimbatore, India, 2022, pp. 1-5, doi: 10.1109/ICACTA54488.2022.9752827.</w:t>
       </w:r>
     </w:p>
     <w:p>
@@ -10403,7 +12548,17 @@
           <w:szCs w:val="16"/>
           <w:lang w:val="en-US"/>
         </w:rPr>
-        <w:t>D. Chaihtra and S. Vijaya Shetty, "Alzheimer’s Disease Detection from Brain MRI Data using Deep Learning Techniques," 2021 2nd Global Conference for Advancement in Technology (GCAT), Bangalore, India, 2021, pp. 1-5, doi: 10.1109/GCAT52182.2021.9587756.</w:t>
+        <w:t xml:space="preserve">D. Chaihtra and S. Vijaya Shetty, "Alzheimer’s Disease Detection from Brain MRI Data using Deep Learning Techniques," 2021 2nd Global </w:t>
+      </w:r>
+      <w:r>
+        <w:rPr>
+          <w:rFonts w:ascii="Times New Roman" w:hAnsi="Times New Roman" w:cs="Times New Roman"/>
+          <w:sz w:val="16"/>
+          <w:szCs w:val="16"/>
+          <w:lang w:val="en-US"/>
+        </w:rPr>
+        <w:lastRenderedPageBreak/>
+        <w:t>Conference for Advancement in Technology (GCAT), Bangalore, India, 2021, pp. 1-5, doi: 10.1109/GCAT52182.2021.9587756.</w:t>
       </w:r>
     </w:p>
     <w:p>
@@ -11854,554 +14009,6 @@
 </w:styles>
 </file>
 
-<file path=word/glossary/document.xml><?xml version="1.0" encoding="utf-8"?>
-<w:glossaryDocument xmlns:wpc="http://schemas.microsoft.com/office/word/2010/wordprocessingCanvas" xmlns:cx="http://schemas.microsoft.com/office/drawing/2014/chartex" xmlns:cx1="http://schemas.microsoft.com/office/drawing/2015/9/8/chartex" xmlns:cx2="http://schemas.microsoft.com/office/drawing/2015/10/21/chartex" xmlns:cx3="http://schemas.microsoft.com/office/drawing/2016/5/9/chartex" xmlns:cx4="http://schemas.microsoft.com/office/drawing/2016/5/10/chartex" xmlns:cx5="http://schemas.microsoft.com/office/drawing/2016/5/11/chartex" xmlns:cx6="http://schemas.microsoft.com/office/drawing/2016/5/12/chartex" xmlns:cx7="http://schemas.microsoft.com/office/drawing/2016/5/13/chartex" xmlns:cx8="http://schemas.microsoft.com/office/drawing/2016/5/14/chartex" xmlns:mc="http://schemas.openxmlformats.org/markup-compatibility/2006" xmlns:aink="http://schemas.microsoft.com/office/drawing/2016/ink" xmlns:am3d="http://schemas.microsoft.com/office/drawing/2017/model3d" xmlns:o="urn:schemas-microsoft-com:office:office" xmlns:oel="http://schemas.microsoft.com/office/2019/extlst" xmlns:r="http://schemas.openxmlformats.org/officeDocument/2006/relationships" xmlns:m="http://schemas.openxmlformats.org/officeDocument/2006/math" xmlns:v="urn:schemas-microsoft-com:vml" xmlns:wp14="http://schemas.microsoft.com/office/word/2010/wordprocessingDrawing" xmlns:wp="http://schemas.openxmlformats.org/drawingml/2006/wordprocessingDrawing" xmlns:w10="urn:schemas-microsoft-com:office:word" xmlns:w="http://schemas.openxmlformats.org/wordprocessingml/2006/main" xmlns:w14="http://schemas.microsoft.com/office/word/2010/wordml" xmlns:w15="http://schemas.microsoft.com/office/word/2012/wordml" xmlns:w16cex="http://schemas.microsoft.com/office/word/2018/wordml/cex" xmlns:w16cid="http://schemas.microsoft.com/office/word/2016/wordml/cid" xmlns:w16="http://schemas.microsoft.com/office/word/2018/wordml" xmlns:w16sdtdh="http://schemas.microsoft.com/office/word/2020/wordml/sdtdatahash" xmlns:w16se="http://schemas.microsoft.com/office/word/2015/wordml/symex" xmlns:wpg="http://schemas.microsoft.com/office/word/2010/wordprocessingGroup" xmlns:wpi="http://schemas.microsoft.com/office/word/2010/wordprocessingInk" xmlns:wne="http://schemas.microsoft.com/office/word/2006/wordml" xmlns:wps="http://schemas.microsoft.com/office/word/2010/wordprocessingShape" mc:Ignorable="w14 w15 w16se w16cid w16 w16cex w16sdtdh wp14">
-  <w:docParts>
-    <w:docPart>
-      <w:docPartPr>
-        <w:name w:val="DefaultPlaceholder_2098659788"/>
-        <w:category>
-          <w:name w:val="General"/>
-          <w:gallery w:val="placeholder"/>
-        </w:category>
-        <w:types>
-          <w:type w:val="bbPlcHdr"/>
-        </w:types>
-        <w:behaviors>
-          <w:behavior w:val="content"/>
-        </w:behaviors>
-        <w:guid w:val="{BA4C3E7E-4F1B-604B-B59D-66D60C2F8F96}"/>
-      </w:docPartPr>
-      <w:docPartBody>
-        <w:p>
-          <w:r>
-            <w:rPr>
-              <w:rStyle w:val="PlaceholderText"/>
-            </w:rPr>
-            <w:t>Type equation here.</w:t>
-          </w:r>
-        </w:p>
-      </w:docPartBody>
-    </w:docPart>
-  </w:docParts>
-</w:glossaryDocument>
-</file>
-
-<file path=word/glossary/fontTable.xml><?xml version="1.0" encoding="utf-8"?>
-<w:fonts xmlns:mc="http://schemas.openxmlformats.org/markup-compatibility/2006" xmlns:r="http://schemas.openxmlformats.org/officeDocument/2006/relationships" xmlns:w="http://schemas.openxmlformats.org/wordprocessingml/2006/main" xmlns:w14="http://schemas.microsoft.com/office/word/2010/wordml" xmlns:w15="http://schemas.microsoft.com/office/word/2012/wordml" xmlns:w16cex="http://schemas.microsoft.com/office/word/2018/wordml/cex" xmlns:w16cid="http://schemas.microsoft.com/office/word/2016/wordml/cid" xmlns:w16="http://schemas.microsoft.com/office/word/2018/wordml" xmlns:w16sdtdh="http://schemas.microsoft.com/office/word/2020/wordml/sdtdatahash" xmlns:w16se="http://schemas.microsoft.com/office/word/2015/wordml/symex" mc:Ignorable="w14 w15 w16se w16cid w16 w16cex w16sdtdh">
-  <w:font w:name="Times New Roman">
-    <w:panose1 w:val="02020603050405020304"/>
-    <w:charset w:val="00"/>
-    <w:family w:val="roman"/>
-    <w:pitch w:val="variable"/>
-    <w:sig w:usb0="E0002EFF" w:usb1="C000785B" w:usb2="00000009" w:usb3="00000000" w:csb0="000001FF" w:csb1="00000000"/>
-  </w:font>
-  <w:font w:name="Calibri">
-    <w:panose1 w:val="020F0502020204030204"/>
-    <w:charset w:val="00"/>
-    <w:family w:val="swiss"/>
-    <w:pitch w:val="variable"/>
-    <w:sig w:usb0="E4002EFF" w:usb1="C000247B" w:usb2="00000009" w:usb3="00000000" w:csb0="000001FF" w:csb1="00000000"/>
-  </w:font>
-  <w:font w:name="Cambria Math">
-    <w:panose1 w:val="02040503050406030204"/>
-    <w:charset w:val="00"/>
-    <w:family w:val="roman"/>
-    <w:pitch w:val="variable"/>
-    <w:sig w:usb0="E00002FF" w:usb1="420024FF" w:usb2="00000000" w:usb3="00000000" w:csb0="0000019F" w:csb1="00000000"/>
-  </w:font>
-  <w:font w:name="Calibri Light">
-    <w:panose1 w:val="020F0302020204030204"/>
-    <w:charset w:val="00"/>
-    <w:family w:val="swiss"/>
-    <w:pitch w:val="variable"/>
-    <w:sig w:usb0="E4002EFF" w:usb1="C000247B" w:usb2="00000009" w:usb3="00000000" w:csb0="000001FF" w:csb1="00000000"/>
-  </w:font>
-</w:fonts>
-</file>
-
-<file path=word/glossary/settings.xml><?xml version="1.0" encoding="utf-8"?>
-<w:settings xmlns:mc="http://schemas.openxmlformats.org/markup-compatibility/2006" xmlns:o="urn:schemas-microsoft-com:office:office" xmlns:r="http://schemas.openxmlformats.org/officeDocument/2006/relationships" xmlns:m="http://schemas.openxmlformats.org/officeDocument/2006/math" xmlns:v="urn:schemas-microsoft-com:vml" xmlns:w10="urn:schemas-microsoft-com:office:word" xmlns:w="http://schemas.openxmlformats.org/wordprocessingml/2006/main" xmlns:w14="http://schemas.microsoft.com/office/word/2010/wordml" xmlns:w15="http://schemas.microsoft.com/office/word/2012/wordml" xmlns:w16cex="http://schemas.microsoft.com/office/word/2018/wordml/cex" xmlns:w16cid="http://schemas.microsoft.com/office/word/2016/wordml/cid" xmlns:w16="http://schemas.microsoft.com/office/word/2018/wordml" xmlns:w16sdtdh="http://schemas.microsoft.com/office/word/2020/wordml/sdtdatahash" xmlns:w16se="http://schemas.microsoft.com/office/word/2015/wordml/symex" xmlns:sl="http://schemas.openxmlformats.org/schemaLibrary/2006/main" mc:Ignorable="w14 w15 w16se w16cid w16 w16cex w16sdtdh">
-  <w:view w:val="normal"/>
-  <w:defaultTabStop w:val="720"/>
-  <w:characterSpacingControl w:val="doNotCompress"/>
-  <w:compat>
-    <w:useFELayout/>
-    <w:compatSetting w:name="compatibilityMode" w:uri="http://schemas.microsoft.com/office/word" w:val="15"/>
-    <w:compatSetting w:name="overrideTableStyleFontSizeAndJustification" w:uri="http://schemas.microsoft.com/office/word" w:val="1"/>
-    <w:compatSetting w:name="enableOpenTypeFeatures" w:uri="http://schemas.microsoft.com/office/word" w:val="1"/>
-    <w:compatSetting w:name="doNotFlipMirrorIndents" w:uri="http://schemas.microsoft.com/office/word" w:val="1"/>
-    <w:compatSetting w:name="differentiateMultirowTableHeaders" w:uri="http://schemas.microsoft.com/office/word" w:val="1"/>
-    <w:compatSetting w:name="useWord2013TrackBottomHyphenation" w:uri="http://schemas.microsoft.com/office/word" w:val="0"/>
-  </w:compat>
-  <w:rsids>
-    <w:rsidRoot w:val="007424A3"/>
-    <w:rsid w:val="007424A3"/>
-    <w:rsid w:val="00F479E6"/>
-  </w:rsids>
-  <m:mathPr>
-    <m:mathFont m:val="Cambria Math"/>
-    <m:brkBin m:val="before"/>
-    <m:brkBinSub m:val="--"/>
-    <m:smallFrac m:val="0"/>
-    <m:dispDef/>
-    <m:lMargin m:val="0"/>
-    <m:rMargin m:val="0"/>
-    <m:defJc m:val="centerGroup"/>
-    <m:wrapIndent m:val="1440"/>
-    <m:intLim m:val="subSup"/>
-    <m:naryLim m:val="undOvr"/>
-  </m:mathPr>
-  <w:themeFontLang w:val="en-IN"/>
-  <w:clrSchemeMapping w:bg1="light1" w:t1="dark1" w:bg2="light2" w:t2="dark2" w:accent1="accent1" w:accent2="accent2" w:accent3="accent3" w:accent4="accent4" w:accent5="accent5" w:accent6="accent6" w:hyperlink="hyperlink" w:followedHyperlink="followedHyperlink"/>
-  <w:decimalSymbol w:val="."/>
-  <w:listSeparator w:val=","/>
-  <w15:chartTrackingRefBased/>
-</w:settings>
-</file>
-
-<file path=word/glossary/styles.xml><?xml version="1.0" encoding="utf-8"?>
-<w:styles xmlns:mc="http://schemas.openxmlformats.org/markup-compatibility/2006" xmlns:r="http://schemas.openxmlformats.org/officeDocument/2006/relationships" xmlns:w="http://schemas.openxmlformats.org/wordprocessingml/2006/main" xmlns:w14="http://schemas.microsoft.com/office/word/2010/wordml" xmlns:w15="http://schemas.microsoft.com/office/word/2012/wordml" xmlns:w16cex="http://schemas.microsoft.com/office/word/2018/wordml/cex" xmlns:w16cid="http://schemas.microsoft.com/office/word/2016/wordml/cid" xmlns:w16="http://schemas.microsoft.com/office/word/2018/wordml" xmlns:w16sdtdh="http://schemas.microsoft.com/office/word/2020/wordml/sdtdatahash" xmlns:w16se="http://schemas.microsoft.com/office/word/2015/wordml/symex" mc:Ignorable="w14 w15 w16se w16cid w16 w16cex w16sdtdh">
-  <w:docDefaults>
-    <w:rPrDefault>
-      <w:rPr>
-        <w:rFonts w:asciiTheme="minorHAnsi" w:eastAsiaTheme="minorEastAsia" w:hAnsiTheme="minorHAnsi" w:cstheme="minorBidi"/>
-        <w:sz w:val="24"/>
-        <w:szCs w:val="24"/>
-        <w:lang w:val="en-IN" w:eastAsia="en-GB" w:bidi="ar-SA"/>
-      </w:rPr>
-    </w:rPrDefault>
-    <w:pPrDefault/>
-  </w:docDefaults>
-  <w:latentStyles w:defLockedState="0" w:defUIPriority="99" w:defSemiHidden="0" w:defUnhideWhenUsed="0" w:defQFormat="0" w:count="376">
-    <w:lsdException w:name="Normal" w:uiPriority="0" w:qFormat="1"/>
-    <w:lsdException w:name="heading 1" w:uiPriority="9" w:qFormat="1"/>
-    <w:lsdException w:name="heading 2" w:semiHidden="1" w:uiPriority="9" w:unhideWhenUsed="1" w:qFormat="1"/>
-    <w:lsdException w:name="heading 3" w:semiHidden="1" w:uiPriority="9" w:unhideWhenUsed="1" w:qFormat="1"/>
-    <w:lsdException w:name="heading 4" w:semiHidden="1" w:uiPriority="9" w:unhideWhenUsed="1" w:qFormat="1"/>
-    <w:lsdException w:name="heading 5" w:semiHidden="1" w:uiPriority="9" w:unhideWhenUsed="1" w:qFormat="1"/>
-    <w:lsdException w:name="heading 6" w:semiHidden="1" w:uiPriority="9" w:unhideWhenUsed="1" w:qFormat="1"/>
-    <w:lsdException w:name="heading 7" w:semiHidden="1" w:uiPriority="9" w:unhideWhenUsed="1" w:qFormat="1"/>
-    <w:lsdException w:name="heading 8" w:semiHidden="1" w:uiPriority="9" w:unhideWhenUsed="1" w:qFormat="1"/>
-    <w:lsdException w:name="heading 9" w:semiHidden="1" w:uiPriority="9" w:unhideWhenUsed="1" w:qFormat="1"/>
-    <w:lsdException w:name="index 1" w:semiHidden="1" w:unhideWhenUsed="1"/>
-    <w:lsdException w:name="index 2" w:semiHidden="1" w:unhideWhenUsed="1"/>
-    <w:lsdException w:name="index 3" w:semiHidden="1" w:unhideWhenUsed="1"/>
-    <w:lsdException w:name="index 4" w:semiHidden="1" w:unhideWhenUsed="1"/>
-    <w:lsdException w:name="index 5" w:semiHidden="1" w:unhideWhenUsed="1"/>
-    <w:lsdException w:name="index 6" w:semiHidden="1" w:unhideWhenUsed="1"/>
-    <w:lsdException w:name="index 7" w:semiHidden="1" w:unhideWhenUsed="1"/>
-    <w:lsdException w:name="index 8" w:semiHidden="1" w:unhideWhenUsed="1"/>
-    <w:lsdException w:name="index 9" w:semiHidden="1" w:unhideWhenUsed="1"/>
-    <w:lsdException w:name="toc 1" w:semiHidden="1" w:uiPriority="39" w:unhideWhenUsed="1"/>
-    <w:lsdException w:name="toc 2" w:semiHidden="1" w:uiPriority="39" w:unhideWhenUsed="1"/>
-    <w:lsdException w:name="toc 3" w:semiHidden="1" w:uiPriority="39" w:unhideWhenUsed="1"/>
-    <w:lsdException w:name="toc 4" w:semiHidden="1" w:uiPriority="39" w:unhideWhenUsed="1"/>
-    <w:lsdException w:name="toc 5" w:semiHidden="1" w:uiPriority="39" w:unhideWhenUsed="1"/>
-    <w:lsdException w:name="toc 6" w:semiHidden="1" w:uiPriority="39" w:unhideWhenUsed="1"/>
-    <w:lsdException w:name="toc 7" w:semiHidden="1" w:uiPriority="39" w:unhideWhenUsed="1"/>
-    <w:lsdException w:name="toc 8" w:semiHidden="1" w:uiPriority="39" w:unhideWhenUsed="1"/>
-    <w:lsdException w:name="toc 9" w:semiHidden="1" w:uiPriority="39" w:unhideWhenUsed="1"/>
-    <w:lsdException w:name="Normal Indent" w:semiHidden="1" w:unhideWhenUsed="1"/>
-    <w:lsdException w:name="footnote text" w:semiHidden="1" w:unhideWhenUsed="1"/>
-    <w:lsdException w:name="annotation text" w:semiHidden="1" w:unhideWhenUsed="1"/>
-    <w:lsdException w:name="header" w:semiHidden="1" w:unhideWhenUsed="1"/>
-    <w:lsdException w:name="footer" w:semiHidden="1" w:unhideWhenUsed="1"/>
-    <w:lsdException w:name="index heading" w:semiHidden="1" w:unhideWhenUsed="1"/>
-    <w:lsdException w:name="caption" w:semiHidden="1" w:uiPriority="35" w:unhideWhenUsed="1" w:qFormat="1"/>
-    <w:lsdException w:name="table of figures" w:semiHidden="1" w:unhideWhenUsed="1"/>
-    <w:lsdException w:name="envelope address" w:semiHidden="1" w:unhideWhenUsed="1"/>
-    <w:lsdException w:name="envelope return" w:semiHidden="1" w:unhideWhenUsed="1"/>
-    <w:lsdException w:name="footnote reference" w:semiHidden="1" w:unhideWhenUsed="1"/>
-    <w:lsdException w:name="annotation reference" w:semiHidden="1" w:unhideWhenUsed="1"/>
-    <w:lsdException w:name="line number" w:semiHidden="1" w:unhideWhenUsed="1"/>
-    <w:lsdException w:name="page number" w:semiHidden="1" w:unhideWhenUsed="1"/>
-    <w:lsdException w:name="endnote reference" w:semiHidden="1" w:unhideWhenUsed="1"/>
-    <w:lsdException w:name="endnote text" w:semiHidden="1" w:unhideWhenUsed="1"/>
-    <w:lsdException w:name="table of authorities" w:semiHidden="1" w:unhideWhenUsed="1"/>
-    <w:lsdException w:name="macro" w:semiHidden="1" w:unhideWhenUsed="1"/>
-    <w:lsdException w:name="toa heading" w:semiHidden="1" w:unhideWhenUsed="1"/>
-    <w:lsdException w:name="List" w:semiHidden="1" w:unhideWhenUsed="1"/>
-    <w:lsdException w:name="List Bullet" w:semiHidden="1" w:unhideWhenUsed="1"/>
-    <w:lsdException w:name="List Number" w:semiHidden="1" w:unhideWhenUsed="1"/>
-    <w:lsdException w:name="List 2" w:semiHidden="1" w:unhideWhenUsed="1"/>
-    <w:lsdException w:name="List 3" w:semiHidden="1" w:unhideWhenUsed="1"/>
-    <w:lsdException w:name="List 4" w:semiHidden="1" w:unhideWhenUsed="1"/>
-    <w:lsdException w:name="List 5" w:semiHidden="1" w:unhideWhenUsed="1"/>
-    <w:lsdException w:name="List Bullet 2" w:semiHidden="1" w:unhideWhenUsed="1"/>
-    <w:lsdException w:name="List Bullet 3" w:semiHidden="1" w:unhideWhenUsed="1"/>
-    <w:lsdException w:name="List Bullet 4" w:semiHidden="1" w:unhideWhenUsed="1"/>
-    <w:lsdException w:name="List Bullet 5" w:semiHidden="1" w:unhideWhenUsed="1"/>
-    <w:lsdException w:name="List Number 2" w:semiHidden="1" w:unhideWhenUsed="1"/>
-    <w:lsdException w:name="List Number 3" w:semiHidden="1" w:unhideWhenUsed="1"/>
-    <w:lsdException w:name="List Number 4" w:semiHidden="1" w:unhideWhenUsed="1"/>
-    <w:lsdException w:name="List Number 5" w:semiHidden="1" w:unhideWhenUsed="1"/>
-    <w:lsdException w:name="Title" w:uiPriority="10" w:qFormat="1"/>
-    <w:lsdException w:name="Closing" w:semiHidden="1" w:unhideWhenUsed="1"/>
-    <w:lsdException w:name="Signature" w:semiHidden="1" w:unhideWhenUsed="1"/>
-    <w:lsdException w:name="Default Paragraph Font" w:semiHidden="1" w:uiPriority="1" w:unhideWhenUsed="1"/>
-    <w:lsdException w:name="Body Text" w:semiHidden="1" w:unhideWhenUsed="1"/>
-    <w:lsdException w:name="Body Text Indent" w:semiHidden="1" w:unhideWhenUsed="1"/>
-    <w:lsdException w:name="List Continue" w:semiHidden="1" w:unhideWhenUsed="1"/>
-    <w:lsdException w:name="List Continue 2" w:semiHidden="1" w:unhideWhenUsed="1"/>
-    <w:lsdException w:name="List Continue 3" w:semiHidden="1" w:unhideWhenUsed="1"/>
-    <w:lsdException w:name="List Continue 4" w:semiHidden="1" w:unhideWhenUsed="1"/>
-    <w:lsdException w:name="List Continue 5" w:semiHidden="1" w:unhideWhenUsed="1"/>
-    <w:lsdException w:name="Message Header" w:semiHidden="1" w:unhideWhenUsed="1"/>
-    <w:lsdException w:name="Subtitle" w:uiPriority="11" w:qFormat="1"/>
-    <w:lsdException w:name="Salutation" w:semiHidden="1" w:unhideWhenUsed="1"/>
-    <w:lsdException w:name="Date" w:semiHidden="1" w:unhideWhenUsed="1"/>
-    <w:lsdException w:name="Body Text First Indent" w:semiHidden="1" w:unhideWhenUsed="1"/>
-    <w:lsdException w:name="Body Text First Indent 2" w:semiHidden="1" w:unhideWhenUsed="1"/>
-    <w:lsdException w:name="Note Heading" w:semiHidden="1" w:unhideWhenUsed="1"/>
-    <w:lsdException w:name="Body Text 2" w:semiHidden="1" w:unhideWhenUsed="1"/>
-    <w:lsdException w:name="Body Text 3" w:semiHidden="1" w:unhideWhenUsed="1"/>
-    <w:lsdException w:name="Body Text Indent 2" w:semiHidden="1" w:unhideWhenUsed="1"/>
-    <w:lsdException w:name="Body Text Indent 3" w:semiHidden="1" w:unhideWhenUsed="1"/>
-    <w:lsdException w:name="Block Text" w:semiHidden="1" w:unhideWhenUsed="1"/>
-    <w:lsdException w:name="Hyperlink" w:semiHidden="1" w:unhideWhenUsed="1"/>
-    <w:lsdException w:name="FollowedHyperlink" w:semiHidden="1" w:unhideWhenUsed="1"/>
-    <w:lsdException w:name="Strong" w:uiPriority="22" w:qFormat="1"/>
-    <w:lsdException w:name="Emphasis" w:uiPriority="20" w:qFormat="1"/>
-    <w:lsdException w:name="Document Map" w:semiHidden="1" w:unhideWhenUsed="1"/>
-    <w:lsdException w:name="Plain Text" w:semiHidden="1" w:unhideWhenUsed="1"/>
-    <w:lsdException w:name="E-mail Signature" w:semiHidden="1" w:unhideWhenUsed="1"/>
-    <w:lsdException w:name="HTML Top of Form" w:semiHidden="1" w:unhideWhenUsed="1"/>
-    <w:lsdException w:name="HTML Bottom of Form" w:semiHidden="1" w:unhideWhenUsed="1"/>
-    <w:lsdException w:name="Normal (Web)" w:semiHidden="1" w:unhideWhenUsed="1"/>
-    <w:lsdException w:name="HTML Acronym" w:semiHidden="1" w:unhideWhenUsed="1"/>
-    <w:lsdException w:name="HTML Address" w:semiHidden="1" w:unhideWhenUsed="1"/>
-    <w:lsdException w:name="HTML Cite" w:semiHidden="1" w:unhideWhenUsed="1"/>
-    <w:lsdException w:name="HTML Code" w:semiHidden="1" w:unhideWhenUsed="1"/>
-    <w:lsdException w:name="HTML Definition" w:semiHidden="1" w:unhideWhenUsed="1"/>
-    <w:lsdException w:name="HTML Keyboard" w:semiHidden="1" w:unhideWhenUsed="1"/>
-    <w:lsdException w:name="HTML Preformatted" w:semiHidden="1" w:unhideWhenUsed="1"/>
-    <w:lsdException w:name="HTML Sample" w:semiHidden="1" w:unhideWhenUsed="1"/>
-    <w:lsdException w:name="HTML Typewriter" w:semiHidden="1" w:unhideWhenUsed="1"/>
-    <w:lsdException w:name="HTML Variable" w:semiHidden="1" w:unhideWhenUsed="1"/>
-    <w:lsdException w:name="Normal Table" w:semiHidden="1" w:unhideWhenUsed="1"/>
-    <w:lsdException w:name="annotation subject" w:semiHidden="1" w:unhideWhenUsed="1"/>
-    <w:lsdException w:name="No List" w:semiHidden="1" w:unhideWhenUsed="1"/>
-    <w:lsdException w:name="Outline List 1" w:semiHidden="1" w:unhideWhenUsed="1"/>
-    <w:lsdException w:name="Outline List 2" w:semiHidden="1" w:unhideWhenUsed="1"/>
-    <w:lsdException w:name="Outline List 3" w:semiHidden="1" w:unhideWhenUsed="1"/>
-    <w:lsdException w:name="Table Simple 1" w:semiHidden="1" w:unhideWhenUsed="1"/>
-    <w:lsdException w:name="Table Simple 2" w:semiHidden="1" w:unhideWhenUsed="1"/>
-    <w:lsdException w:name="Table Simple 3" w:semiHidden="1" w:unhideWhenUsed="1"/>
-    <w:lsdException w:name="Table Classic 1" w:semiHidden="1" w:unhideWhenUsed="1"/>
-    <w:lsdException w:name="Table Classic 2" w:semiHidden="1" w:unhideWhenUsed="1"/>
-    <w:lsdException w:name="Table Classic 3" w:semiHidden="1" w:unhideWhenUsed="1"/>
-    <w:lsdException w:name="Table Classic 4" w:semiHidden="1" w:unhideWhenUsed="1"/>
-    <w:lsdException w:name="Table Colorful 1" w:semiHidden="1" w:unhideWhenUsed="1"/>
-    <w:lsdException w:name="Table Colorful 2" w:semiHidden="1" w:unhideWhenUsed="1"/>
-    <w:lsdException w:name="Table Colorful 3" w:semiHidden="1" w:unhideWhenUsed="1"/>
-    <w:lsdException w:name="Table Columns 1" w:semiHidden="1" w:unhideWhenUsed="1"/>
-    <w:lsdException w:name="Table Columns 2" w:semiHidden="1" w:unhideWhenUsed="1"/>
-    <w:lsdException w:name="Table Columns 3" w:semiHidden="1" w:unhideWhenUsed="1"/>
-    <w:lsdException w:name="Table Columns 4" w:semiHidden="1" w:unhideWhenUsed="1"/>
-    <w:lsdException w:name="Table Columns 5" w:semiHidden="1" w:unhideWhenUsed="1"/>
-    <w:lsdException w:name="Table Grid 1" w:semiHidden="1" w:unhideWhenUsed="1"/>
-    <w:lsdException w:name="Table Grid 2" w:semiHidden="1" w:unhideWhenUsed="1"/>
-    <w:lsdException w:name="Table Grid 3" w:semiHidden="1" w:unhideWhenUsed="1"/>
-    <w:lsdException w:name="Table Grid 4" w:semiHidden="1" w:unhideWhenUsed="1"/>
-    <w:lsdException w:name="Table Grid 5" w:semiHidden="1" w:unhideWhenUsed="1"/>
-    <w:lsdException w:name="Table Grid 6" w:semiHidden="1" w:unhideWhenUsed="1"/>
-    <w:lsdException w:name="Table Grid 7" w:semiHidden="1" w:unhideWhenUsed="1"/>
-    <w:lsdException w:name="Table Grid 8" w:semiHidden="1" w:unhideWhenUsed="1"/>
-    <w:lsdException w:name="Table List 1" w:semiHidden="1" w:unhideWhenUsed="1"/>
-    <w:lsdException w:name="Table List 2" w:semiHidden="1" w:unhideWhenUsed="1"/>
-    <w:lsdException w:name="Table List 3" w:semiHidden="1" w:unhideWhenUsed="1"/>
-    <w:lsdException w:name="Table List 4" w:semiHidden="1" w:unhideWhenUsed="1"/>
-    <w:lsdException w:name="Table List 5" w:semiHidden="1" w:unhideWhenUsed="1"/>
-    <w:lsdException w:name="Table List 6" w:semiHidden="1" w:unhideWhenUsed="1"/>
-    <w:lsdException w:name="Table List 7" w:semiHidden="1" w:unhideWhenUsed="1"/>
-    <w:lsdException w:name="Table List 8" w:semiHidden="1" w:unhideWhenUsed="1"/>
-    <w:lsdException w:name="Table 3D effects 1" w:semiHidden="1" w:unhideWhenUsed="1"/>
-    <w:lsdException w:name="Table 3D effects 2" w:semiHidden="1" w:unhideWhenUsed="1"/>
-    <w:lsdException w:name="Table 3D effects 3" w:semiHidden="1" w:unhideWhenUsed="1"/>
-    <w:lsdException w:name="Table Contemporary" w:semiHidden="1" w:unhideWhenUsed="1"/>
-    <w:lsdException w:name="Table Elegant" w:semiHidden="1" w:unhideWhenUsed="1"/>
-    <w:lsdException w:name="Table Professional" w:semiHidden="1" w:unhideWhenUsed="1"/>
-    <w:lsdException w:name="Table Subtle 1" w:semiHidden="1" w:unhideWhenUsed="1"/>
-    <w:lsdException w:name="Table Subtle 2" w:semiHidden="1" w:unhideWhenUsed="1"/>
-    <w:lsdException w:name="Table Web 1" w:semiHidden="1" w:unhideWhenUsed="1"/>
-    <w:lsdException w:name="Table Web 2" w:semiHidden="1" w:unhideWhenUsed="1"/>
-    <w:lsdException w:name="Table Web 3" w:semiHidden="1" w:unhideWhenUsed="1"/>
-    <w:lsdException w:name="Balloon Text" w:semiHidden="1" w:unhideWhenUsed="1"/>
-    <w:lsdException w:name="Table Grid" w:uiPriority="39"/>
-    <w:lsdException w:name="Table Theme" w:semiHidden="1" w:unhideWhenUsed="1"/>
-    <w:lsdException w:name="Placeholder Text" w:semiHidden="1"/>
-    <w:lsdException w:name="No Spacing" w:uiPriority="1" w:qFormat="1"/>
-    <w:lsdException w:name="Light Shading" w:uiPriority="60"/>
-    <w:lsdException w:name="Light List" w:uiPriority="61"/>
-    <w:lsdException w:name="Light Grid" w:uiPriority="62"/>
-    <w:lsdException w:name="Medium Shading 1" w:uiPriority="63"/>
-    <w:lsdException w:name="Medium Shading 2" w:uiPriority="64"/>
-    <w:lsdException w:name="Medium List 1" w:uiPriority="65"/>
-    <w:lsdException w:name="Medium List 2" w:uiPriority="66"/>
-    <w:lsdException w:name="Medium Grid 1" w:uiPriority="67"/>
-    <w:lsdException w:name="Medium Grid 2" w:uiPriority="68"/>
-    <w:lsdException w:name="Medium Grid 3" w:uiPriority="69"/>
-    <w:lsdException w:name="Dark List" w:uiPriority="70"/>
-    <w:lsdException w:name="Colorful Shading" w:uiPriority="71"/>
-    <w:lsdException w:name="Colorful List" w:uiPriority="72"/>
-    <w:lsdException w:name="Colorful Grid" w:uiPriority="73"/>
-    <w:lsdException w:name="Light Shading Accent 1" w:uiPriority="60"/>
-    <w:lsdException w:name="Light List Accent 1" w:uiPriority="61"/>
-    <w:lsdException w:name="Light Grid Accent 1" w:uiPriority="62"/>
-    <w:lsdException w:name="Medium Shading 1 Accent 1" w:uiPriority="63"/>
-    <w:lsdException w:name="Medium Shading 2 Accent 1" w:uiPriority="64"/>
-    <w:lsdException w:name="Medium List 1 Accent 1" w:uiPriority="65"/>
-    <w:lsdException w:name="Revision" w:semiHidden="1"/>
-    <w:lsdException w:name="List Paragraph" w:uiPriority="34" w:qFormat="1"/>
-    <w:lsdException w:name="Quote" w:uiPriority="29" w:qFormat="1"/>
-    <w:lsdException w:name="Intense Quote" w:uiPriority="30" w:qFormat="1"/>
-    <w:lsdException w:name="Medium List 2 Accent 1" w:uiPriority="66"/>
-    <w:lsdException w:name="Medium Grid 1 Accent 1" w:uiPriority="67"/>
-    <w:lsdException w:name="Medium Grid 2 Accent 1" w:uiPriority="68"/>
-    <w:lsdException w:name="Medium Grid 3 Accent 1" w:uiPriority="69"/>
-    <w:lsdException w:name="Dark List Accent 1" w:uiPriority="70"/>
-    <w:lsdException w:name="Colorful Shading Accent 1" w:uiPriority="71"/>
-    <w:lsdException w:name="Colorful List Accent 1" w:uiPriority="72"/>
-    <w:lsdException w:name="Colorful Grid Accent 1" w:uiPriority="73"/>
-    <w:lsdException w:name="Light Shading Accent 2" w:uiPriority="60"/>
-    <w:lsdException w:name="Light List Accent 2" w:uiPriority="61"/>
-    <w:lsdException w:name="Light Grid Accent 2" w:uiPriority="62"/>
-    <w:lsdException w:name="Medium Shading 1 Accent 2" w:uiPriority="63"/>
-    <w:lsdException w:name="Medium Shading 2 Accent 2" w:uiPriority="64"/>
-    <w:lsdException w:name="Medium List 1 Accent 2" w:uiPriority="65"/>
-    <w:lsdException w:name="Medium List 2 Accent 2" w:uiPriority="66"/>
-    <w:lsdException w:name="Medium Grid 1 Accent 2" w:uiPriority="67"/>
-    <w:lsdException w:name="Medium Grid 2 Accent 2" w:uiPriority="68"/>
-    <w:lsdException w:name="Medium Grid 3 Accent 2" w:uiPriority="69"/>
-    <w:lsdException w:name="Dark List Accent 2" w:uiPriority="70"/>
-    <w:lsdException w:name="Colorful Shading Accent 2" w:uiPriority="71"/>
-    <w:lsdException w:name="Colorful List Accent 2" w:uiPriority="72"/>
-    <w:lsdException w:name="Colorful Grid Accent 2" w:uiPriority="73"/>
-    <w:lsdException w:name="Light Shading Accent 3" w:uiPriority="60"/>
-    <w:lsdException w:name="Light List Accent 3" w:uiPriority="61"/>
-    <w:lsdException w:name="Light Grid Accent 3" w:uiPriority="62"/>
-    <w:lsdException w:name="Medium Shading 1 Accent 3" w:uiPriority="63"/>
-    <w:lsdException w:name="Medium Shading 2 Accent 3" w:uiPriority="64"/>
-    <w:lsdException w:name="Medium List 1 Accent 3" w:uiPriority="65"/>
-    <w:lsdException w:name="Medium List 2 Accent 3" w:uiPriority="66"/>
-    <w:lsdException w:name="Medium Grid 1 Accent 3" w:uiPriority="67"/>
-    <w:lsdException w:name="Medium Grid 2 Accent 3" w:uiPriority="68"/>
-    <w:lsdException w:name="Medium Grid 3 Accent 3" w:uiPriority="69"/>
-    <w:lsdException w:name="Dark List Accent 3" w:uiPriority="70"/>
-    <w:lsdException w:name="Colorful Shading Accent 3" w:uiPriority="71"/>
-    <w:lsdException w:name="Colorful List Accent 3" w:uiPriority="72"/>
-    <w:lsdException w:name="Colorful Grid Accent 3" w:uiPriority="73"/>
-    <w:lsdException w:name="Light Shading Accent 4" w:uiPriority="60"/>
-    <w:lsdException w:name="Light List Accent 4" w:uiPriority="61"/>
-    <w:lsdException w:name="Light Grid Accent 4" w:uiPriority="62"/>
-    <w:lsdException w:name="Medium Shading 1 Accent 4" w:uiPriority="63"/>
-    <w:lsdException w:name="Medium Shading 2 Accent 4" w:uiPriority="64"/>
-    <w:lsdException w:name="Medium List 1 Accent 4" w:uiPriority="65"/>
-    <w:lsdException w:name="Medium List 2 Accent 4" w:uiPriority="66"/>
-    <w:lsdException w:name="Medium Grid 1 Accent 4" w:uiPriority="67"/>
-    <w:lsdException w:name="Medium Grid 2 Accent 4" w:uiPriority="68"/>
-    <w:lsdException w:name="Medium Grid 3 Accent 4" w:uiPriority="69"/>
-    <w:lsdException w:name="Dark List Accent 4" w:uiPriority="70"/>
-    <w:lsdException w:name="Colorful Shading Accent 4" w:uiPriority="71"/>
-    <w:lsdException w:name="Colorful List Accent 4" w:uiPriority="72"/>
-    <w:lsdException w:name="Colorful Grid Accent 4" w:uiPriority="73"/>
-    <w:lsdException w:name="Light Shading Accent 5" w:uiPriority="60"/>
-    <w:lsdException w:name="Light List Accent 5" w:uiPriority="61"/>
-    <w:lsdException w:name="Light Grid Accent 5" w:uiPriority="62"/>
-    <w:lsdException w:name="Medium Shading 1 Accent 5" w:uiPriority="63"/>
-    <w:lsdException w:name="Medium Shading 2 Accent 5" w:uiPriority="64"/>
-    <w:lsdException w:name="Medium List 1 Accent 5" w:uiPriority="65"/>
-    <w:lsdException w:name="Medium List 2 Accent 5" w:uiPriority="66"/>
-    <w:lsdException w:name="Medium Grid 1 Accent 5" w:uiPriority="67"/>
-    <w:lsdException w:name="Medium Grid 2 Accent 5" w:uiPriority="68"/>
-    <w:lsdException w:name="Medium Grid 3 Accent 5" w:uiPriority="69"/>
-    <w:lsdException w:name="Dark List Accent 5" w:uiPriority="70"/>
-    <w:lsdException w:name="Colorful Shading Accent 5" w:uiPriority="71"/>
-    <w:lsdException w:name="Colorful List Accent 5" w:uiPriority="72"/>
-    <w:lsdException w:name="Colorful Grid Accent 5" w:uiPriority="73"/>
-    <w:lsdException w:name="Light Shading Accent 6" w:uiPriority="60"/>
-    <w:lsdException w:name="Light List Accent 6" w:uiPriority="61"/>
-    <w:lsdException w:name="Light Grid Accent 6" w:uiPriority="62"/>
-    <w:lsdException w:name="Medium Shading 1 Accent 6" w:uiPriority="63"/>
-    <w:lsdException w:name="Medium Shading 2 Accent 6" w:uiPriority="64"/>
-    <w:lsdException w:name="Medium List 1 Accent 6" w:uiPriority="65"/>
-    <w:lsdException w:name="Medium List 2 Accent 6" w:uiPriority="66"/>
-    <w:lsdException w:name="Medium Grid 1 Accent 6" w:uiPriority="67"/>
-    <w:lsdException w:name="Medium Grid 2 Accent 6" w:uiPriority="68"/>
-    <w:lsdException w:name="Medium Grid 3 Accent 6" w:uiPriority="69"/>
-    <w:lsdException w:name="Dark List Accent 6" w:uiPriority="70"/>
-    <w:lsdException w:name="Colorful Shading Accent 6" w:uiPriority="71"/>
-    <w:lsdException w:name="Colorful List Accent 6" w:uiPriority="72"/>
-    <w:lsdException w:name="Colorful Grid Accent 6" w:uiPriority="73"/>
-    <w:lsdException w:name="Subtle Emphasis" w:uiPriority="19" w:qFormat="1"/>
-    <w:lsdException w:name="Intense Emphasis" w:uiPriority="21" w:qFormat="1"/>
-    <w:lsdException w:name="Subtle Reference" w:uiPriority="31" w:qFormat="1"/>
-    <w:lsdException w:name="Intense Reference" w:uiPriority="32" w:qFormat="1"/>
-    <w:lsdException w:name="Book Title" w:uiPriority="33" w:qFormat="1"/>
-    <w:lsdException w:name="Bibliography" w:semiHidden="1" w:uiPriority="37" w:unhideWhenUsed="1"/>
-    <w:lsdException w:name="TOC Heading" w:semiHidden="1" w:uiPriority="39" w:unhideWhenUsed="1" w:qFormat="1"/>
-    <w:lsdException w:name="Plain Table 1" w:uiPriority="41"/>
-    <w:lsdException w:name="Plain Table 2" w:uiPriority="42"/>
-    <w:lsdException w:name="Plain Table 3" w:uiPriority="43"/>
-    <w:lsdException w:name="Plain Table 4" w:uiPriority="44"/>
-    <w:lsdException w:name="Plain Table 5" w:uiPriority="45"/>
-    <w:lsdException w:name="Grid Table Light" w:uiPriority="40"/>
-    <w:lsdException w:name="Grid Table 1 Light" w:uiPriority="46"/>
-    <w:lsdException w:name="Grid Table 2" w:uiPriority="47"/>
-    <w:lsdException w:name="Grid Table 3" w:uiPriority="48"/>
-    <w:lsdException w:name="Grid Table 4" w:uiPriority="49"/>
-    <w:lsdException w:name="Grid Table 5 Dark" w:uiPriority="50"/>
-    <w:lsdException w:name="Grid Table 6 Colorful" w:uiPriority="51"/>
-    <w:lsdException w:name="Grid Table 7 Colorful" w:uiPriority="52"/>
-    <w:lsdException w:name="Grid Table 1 Light Accent 1" w:uiPriority="46"/>
-    <w:lsdException w:name="Grid Table 2 Accent 1" w:uiPriority="47"/>
-    <w:lsdException w:name="Grid Table 3 Accent 1" w:uiPriority="48"/>
-    <w:lsdException w:name="Grid Table 4 Accent 1" w:uiPriority="49"/>
-    <w:lsdException w:name="Grid Table 5 Dark Accent 1" w:uiPriority="50"/>
-    <w:lsdException w:name="Grid Table 6 Colorful Accent 1" w:uiPriority="51"/>
-    <w:lsdException w:name="Grid Table 7 Colorful Accent 1" w:uiPriority="52"/>
-    <w:lsdException w:name="Grid Table 1 Light Accent 2" w:uiPriority="46"/>
-    <w:lsdException w:name="Grid Table 2 Accent 2" w:uiPriority="47"/>
-    <w:lsdException w:name="Grid Table 3 Accent 2" w:uiPriority="48"/>
-    <w:lsdException w:name="Grid Table 4 Accent 2" w:uiPriority="49"/>
-    <w:lsdException w:name="Grid Table 5 Dark Accent 2" w:uiPriority="50"/>
-    <w:lsdException w:name="Grid Table 6 Colorful Accent 2" w:uiPriority="51"/>
-    <w:lsdException w:name="Grid Table 7 Colorful Accent 2" w:uiPriority="52"/>
-    <w:lsdException w:name="Grid Table 1 Light Accent 3" w:uiPriority="46"/>
-    <w:lsdException w:name="Grid Table 2 Accent 3" w:uiPriority="47"/>
-    <w:lsdException w:name="Grid Table 3 Accent 3" w:uiPriority="48"/>
-    <w:lsdException w:name="Grid Table 4 Accent 3" w:uiPriority="49"/>
-    <w:lsdException w:name="Grid Table 5 Dark Accent 3" w:uiPriority="50"/>
-    <w:lsdException w:name="Grid Table 6 Colorful Accent 3" w:uiPriority="51"/>
-    <w:lsdException w:name="Grid Table 7 Colorful Accent 3" w:uiPriority="52"/>
-    <w:lsdException w:name="Grid Table 1 Light Accent 4" w:uiPriority="46"/>
-    <w:lsdException w:name="Grid Table 2 Accent 4" w:uiPriority="47"/>
-    <w:lsdException w:name="Grid Table 3 Accent 4" w:uiPriority="48"/>
-    <w:lsdException w:name="Grid Table 4 Accent 4" w:uiPriority="49"/>
-    <w:lsdException w:name="Grid Table 5 Dark Accent 4" w:uiPriority="50"/>
-    <w:lsdException w:name="Grid Table 6 Colorful Accent 4" w:uiPriority="51"/>
-    <w:lsdException w:name="Grid Table 7 Colorful Accent 4" w:uiPriority="52"/>
-    <w:lsdException w:name="Grid Table 1 Light Accent 5" w:uiPriority="46"/>
-    <w:lsdException w:name="Grid Table 2 Accent 5" w:uiPriority="47"/>
-    <w:lsdException w:name="Grid Table 3 Accent 5" w:uiPriority="48"/>
-    <w:lsdException w:name="Grid Table 4 Accent 5" w:uiPriority="49"/>
-    <w:lsdException w:name="Grid Table 5 Dark Accent 5" w:uiPriority="50"/>
-    <w:lsdException w:name="Grid Table 6 Colorful Accent 5" w:uiPriority="51"/>
-    <w:lsdException w:name="Grid Table 7 Colorful Accent 5" w:uiPriority="52"/>
-    <w:lsdException w:name="Grid Table 1 Light Accent 6" w:uiPriority="46"/>
-    <w:lsdException w:name="Grid Table 2 Accent 6" w:uiPriority="47"/>
-    <w:lsdException w:name="Grid Table 3 Accent 6" w:uiPriority="48"/>
-    <w:lsdException w:name="Grid Table 4 Accent 6" w:uiPriority="49"/>
-    <w:lsdException w:name="Grid Table 5 Dark Accent 6" w:uiPriority="50"/>
-    <w:lsdException w:name="Grid Table 6 Colorful Accent 6" w:uiPriority="51"/>
-    <w:lsdException w:name="Grid Table 7 Colorful Accent 6" w:uiPriority="52"/>
-    <w:lsdException w:name="List Table 1 Light" w:uiPriority="46"/>
-    <w:lsdException w:name="List Table 2" w:uiPriority="47"/>
-    <w:lsdException w:name="List Table 3" w:uiPriority="48"/>
-    <w:lsdException w:name="List Table 4" w:uiPriority="49"/>
-    <w:lsdException w:name="List Table 5 Dark" w:uiPriority="50"/>
-    <w:lsdException w:name="List Table 6 Colorful" w:uiPriority="51"/>
-    <w:lsdException w:name="List Table 7 Colorful" w:uiPriority="52"/>
-    <w:lsdException w:name="List Table 1 Light Accent 1" w:uiPriority="46"/>
-    <w:lsdException w:name="List Table 2 Accent 1" w:uiPriority="47"/>
-    <w:lsdException w:name="List Table 3 Accent 1" w:uiPriority="48"/>
-    <w:lsdException w:name="List Table 4 Accent 1" w:uiPriority="49"/>
-    <w:lsdException w:name="List Table 5 Dark Accent 1" w:uiPriority="50"/>
-    <w:lsdException w:name="List Table 6 Colorful Accent 1" w:uiPriority="51"/>
-    <w:lsdException w:name="List Table 7 Colorful Accent 1" w:uiPriority="52"/>
-    <w:lsdException w:name="List Table 1 Light Accent 2" w:uiPriority="46"/>
-    <w:lsdException w:name="List Table 2 Accent 2" w:uiPriority="47"/>
-    <w:lsdException w:name="List Table 3 Accent 2" w:uiPriority="48"/>
-    <w:lsdException w:name="List Table 4 Accent 2" w:uiPriority="49"/>
-    <w:lsdException w:name="List Table 5 Dark Accent 2" w:uiPriority="50"/>
-    <w:lsdException w:name="List Table 6 Colorful Accent 2" w:uiPriority="51"/>
-    <w:lsdException w:name="List Table 7 Colorful Accent 2" w:uiPriority="52"/>
-    <w:lsdException w:name="List Table 1 Light Accent 3" w:uiPriority="46"/>
-    <w:lsdException w:name="List Table 2 Accent 3" w:uiPriority="47"/>
-    <w:lsdException w:name="List Table 3 Accent 3" w:uiPriority="48"/>
-    <w:lsdException w:name="List Table 4 Accent 3" w:uiPriority="49"/>
-    <w:lsdException w:name="List Table 5 Dark Accent 3" w:uiPriority="50"/>
-    <w:lsdException w:name="List Table 6 Colorful Accent 3" w:uiPriority="51"/>
-    <w:lsdException w:name="List Table 7 Colorful Accent 3" w:uiPriority="52"/>
-    <w:lsdException w:name="List Table 1 Light Accent 4" w:uiPriority="46"/>
-    <w:lsdException w:name="List Table 2 Accent 4" w:uiPriority="47"/>
-    <w:lsdException w:name="List Table 3 Accent 4" w:uiPriority="48"/>
-    <w:lsdException w:name="List Table 4 Accent 4" w:uiPriority="49"/>
-    <w:lsdException w:name="List Table 5 Dark Accent 4" w:uiPriority="50"/>
-    <w:lsdException w:name="List Table 6 Colorful Accent 4" w:uiPriority="51"/>
-    <w:lsdException w:name="List Table 7 Colorful Accent 4" w:uiPriority="52"/>
-    <w:lsdException w:name="List Table 1 Light Accent 5" w:uiPriority="46"/>
-    <w:lsdException w:name="List Table 2 Accent 5" w:uiPriority="47"/>
-    <w:lsdException w:name="List Table 3 Accent 5" w:uiPriority="48"/>
-    <w:lsdException w:name="List Table 4 Accent 5" w:uiPriority="49"/>
-    <w:lsdException w:name="List Table 5 Dark Accent 5" w:uiPriority="50"/>
-    <w:lsdException w:name="List Table 6 Colorful Accent 5" w:uiPriority="51"/>
-    <w:lsdException w:name="List Table 7 Colorful Accent 5" w:uiPriority="52"/>
-    <w:lsdException w:name="List Table 1 Light Accent 6" w:uiPriority="46"/>
-    <w:lsdException w:name="List Table 2 Accent 6" w:uiPriority="47"/>
-    <w:lsdException w:name="List Table 3 Accent 6" w:uiPriority="48"/>
-    <w:lsdException w:name="List Table 4 Accent 6" w:uiPriority="49"/>
-    <w:lsdException w:name="List Table 5 Dark Accent 6" w:uiPriority="50"/>
-    <w:lsdException w:name="List Table 6 Colorful Accent 6" w:uiPriority="51"/>
-    <w:lsdException w:name="List Table 7 Colorful Accent 6" w:uiPriority="52"/>
-    <w:lsdException w:name="Mention" w:semiHidden="1" w:unhideWhenUsed="1"/>
-    <w:lsdException w:name="Smart Hyperlink" w:semiHidden="1" w:unhideWhenUsed="1"/>
-    <w:lsdException w:name="Hashtag" w:semiHidden="1" w:unhideWhenUsed="1"/>
-    <w:lsdException w:name="Unresolved Mention" w:semiHidden="1" w:unhideWhenUsed="1"/>
-    <w:lsdException w:name="Smart Link" w:semiHidden="1" w:unhideWhenUsed="1"/>
-  </w:latentStyles>
-  <w:style w:type="paragraph" w:default="1" w:styleId="Normal">
-    <w:name w:val="Normal"/>
-    <w:qFormat/>
-  </w:style>
-  <w:style w:type="character" w:default="1" w:styleId="DefaultParagraphFont">
-    <w:name w:val="Default Paragraph Font"/>
-    <w:uiPriority w:val="1"/>
-    <w:semiHidden/>
-    <w:unhideWhenUsed/>
-  </w:style>
-  <w:style w:type="table" w:default="1" w:styleId="TableNormal">
-    <w:name w:val="Normal Table"/>
-    <w:uiPriority w:val="99"/>
-    <w:semiHidden/>
-    <w:unhideWhenUsed/>
-    <w:tblPr>
-      <w:tblInd w:w="0" w:type="dxa"/>
-      <w:tblCellMar>
-        <w:top w:w="0" w:type="dxa"/>
-        <w:left w:w="108" w:type="dxa"/>
-        <w:bottom w:w="0" w:type="dxa"/>
-        <w:right w:w="108" w:type="dxa"/>
-      </w:tblCellMar>
-    </w:tblPr>
-  </w:style>
-  <w:style w:type="numbering" w:default="1" w:styleId="NoList">
-    <w:name w:val="No List"/>
-    <w:uiPriority w:val="99"/>
-    <w:semiHidden/>
-    <w:unhideWhenUsed/>
-  </w:style>
-  <w:style w:type="character" w:styleId="PlaceholderText">
-    <w:name w:val="Placeholder Text"/>
-    <w:basedOn w:val="DefaultParagraphFont"/>
-    <w:uiPriority w:val="99"/>
-    <w:semiHidden/>
-    <w:rsid w:val="007424A3"/>
-    <w:rPr>
-      <w:color w:val="808080"/>
-    </w:rPr>
-  </w:style>
-</w:styles>
-</file>
-
-<file path=word/glossary/webSettings.xml><?xml version="1.0" encoding="utf-8"?>
-<w:webSettings xmlns:mc="http://schemas.openxmlformats.org/markup-compatibility/2006" xmlns:r="http://schemas.openxmlformats.org/officeDocument/2006/relationships" xmlns:w="http://schemas.openxmlformats.org/wordprocessingml/2006/main" xmlns:w14="http://schemas.microsoft.com/office/word/2010/wordml" xmlns:w15="http://schemas.microsoft.com/office/word/2012/wordml" xmlns:w16cex="http://schemas.microsoft.com/office/word/2018/wordml/cex" xmlns:w16cid="http://schemas.microsoft.com/office/word/2016/wordml/cid" xmlns:w16="http://schemas.microsoft.com/office/word/2018/wordml" xmlns:w16sdtdh="http://schemas.microsoft.com/office/word/2020/wordml/sdtdatahash" xmlns:w16se="http://schemas.microsoft.com/office/word/2015/wordml/symex" mc:Ignorable="w14 w15 w16se w16cid w16 w16cex w16sdtdh">
-  <w:optimizeForBrowser/>
-  <w:allowPNG/>
-</w:webSettings>
-</file>
-
 <file path=word/theme/theme1.xml><?xml version="1.0" encoding="utf-8"?>
 <a:theme xmlns:a="http://schemas.openxmlformats.org/drawingml/2006/main" name="Office Theme">
   <a:themeElements>

</xml_diff>

<commit_message>
Updated ppt for final conference review
</commit_message>
<xml_diff>
--- a/Reports/SurveyPaper_Content.docx
+++ b/Reports/SurveyPaper_Content.docx
@@ -556,55 +556,130 @@
         <w:jc w:val="both"/>
         <w:rPr>
           <w:rFonts w:ascii="Times New Roman" w:hAnsi="Times New Roman" w:cs="Times New Roman"/>
+          <w:sz w:val="20"/>
+          <w:szCs w:val="20"/>
+          <w:lang w:val="en-US"/>
+        </w:rPr>
+      </w:pPr>
+      <w:r>
+        <w:rPr>
+          <w:rFonts w:ascii="Times New Roman" w:hAnsi="Times New Roman" w:cs="Times New Roman"/>
+          <w:sz w:val="20"/>
+          <w:szCs w:val="20"/>
+          <w:lang w:val="en-US"/>
+        </w:rPr>
+        <w:t xml:space="preserve">Gene expression refers to the process through which the genetic information stored in DNA is </w:t>
+      </w:r>
+      <w:r>
+        <w:rPr>
+          <w:rFonts w:ascii="Times New Roman" w:hAnsi="Times New Roman" w:cs="Times New Roman"/>
+          <w:sz w:val="20"/>
+          <w:szCs w:val="20"/>
+          <w:lang w:val="en-US"/>
+        </w:rPr>
+        <w:t>utilized</w:t>
+      </w:r>
+      <w:r>
+        <w:rPr>
+          <w:rFonts w:ascii="Times New Roman" w:hAnsi="Times New Roman" w:cs="Times New Roman"/>
+          <w:sz w:val="20"/>
+          <w:szCs w:val="20"/>
+          <w:lang w:val="en-US"/>
+        </w:rPr>
+        <w:t xml:space="preserve"> to generate proteins and other molecules with specified functions within cells. This process is controlled by a complicated network of signaling pathways that determine which genes in each cell </w:t>
+      </w:r>
+      <w:r>
+        <w:rPr>
+          <w:rFonts w:ascii="Times New Roman" w:hAnsi="Times New Roman" w:cs="Times New Roman"/>
+          <w:sz w:val="20"/>
+          <w:szCs w:val="20"/>
+          <w:lang w:val="en-US"/>
+        </w:rPr>
+        <w:t xml:space="preserve">are active at any given time. Transcriptomics, the measurement of gene expression, enables researchers to better comprehend how cells respond to various stimuli and how they vary from one another. By studying gene expression data, scientists can get insight into the underlying mechanisms of biological processes and disorders like cancer and Alzheimer's. Data on gene expression can be extracted from numerous sources, including tissues, cells, and biofluids like blood. Blood-based gene expression data collection is a potential method for disease diagnosis and monitoring because it is non-invasive and convenient. Gene expression data is increasingly being used to detect and treat cancer, cardiovascular illness, and neurological problems. Blood tissue may typically be utilized to extract between 10,000 and 30,000 genes, and each of these genes may contain between one and three gene probes. As a result, the High Dimensionality of the dataset poses the greatest challenge when analyzing blood gene expression information. </w:t>
+      </w:r>
+      <w:r>
+        <w:rPr>
+          <w:rFonts w:ascii="Times New Roman" w:hAnsi="Times New Roman" w:cs="Times New Roman"/>
+          <w:sz w:val="20"/>
+          <w:szCs w:val="20"/>
+          <w:lang w:val="en-US"/>
+        </w:rPr>
+        <w:t>The purpose of this research is to investigate the potential of using gene expression as a biomarker by investigating the use of feature selection approaches to address the high dimensionality problem and then investigating the use of classification techniques to classify AD samples.</w:t>
+      </w:r>
+    </w:p>
+    <w:p>
+      <w:pPr>
+        <w:jc w:val="both"/>
+        <w:rPr>
+          <w:rFonts w:ascii="Times New Roman" w:hAnsi="Times New Roman" w:cs="Times New Roman"/>
+          <w:sz w:val="20"/>
+          <w:szCs w:val="20"/>
+          <w:lang w:val="en-US"/>
+        </w:rPr>
+      </w:pPr>
+      <w:r>
+        <w:rPr>
+          <w:rFonts w:ascii="Times New Roman" w:hAnsi="Times New Roman" w:cs="Times New Roman"/>
+          <w:noProof/>
           <w:sz w:val="21"/>
           <w:szCs w:val="21"/>
           <w:lang w:val="en-US"/>
         </w:rPr>
-      </w:pPr>
-      <w:r>
-        <w:rPr>
-          <w:rFonts w:ascii="Times New Roman" w:hAnsi="Times New Roman" w:cs="Times New Roman"/>
-          <w:sz w:val="20"/>
-          <w:szCs w:val="20"/>
-          <w:lang w:val="en-US"/>
-        </w:rPr>
-        <w:t xml:space="preserve">Gene expression refers to the process through which the genetic information stored in DNA is </w:t>
-      </w:r>
-      <w:r>
-        <w:rPr>
-          <w:rFonts w:ascii="Times New Roman" w:hAnsi="Times New Roman" w:cs="Times New Roman"/>
-          <w:sz w:val="20"/>
-          <w:szCs w:val="20"/>
-          <w:lang w:val="en-US"/>
-        </w:rPr>
-        <w:t>utilized</w:t>
-      </w:r>
-      <w:r>
-        <w:rPr>
-          <w:rFonts w:ascii="Times New Roman" w:hAnsi="Times New Roman" w:cs="Times New Roman"/>
-          <w:sz w:val="20"/>
-          <w:szCs w:val="20"/>
-          <w:lang w:val="en-US"/>
-        </w:rPr>
-        <w:t xml:space="preserve"> to generate proteins and other molecules with specified functions within cells. This process is controlled by a complicated network of signaling pathways that determine which genes in each cell </w:t>
-      </w:r>
-      <w:r>
-        <w:rPr>
-          <w:rFonts w:ascii="Times New Roman" w:hAnsi="Times New Roman" w:cs="Times New Roman"/>
-          <w:sz w:val="20"/>
-          <w:szCs w:val="20"/>
-          <w:lang w:val="en-US"/>
-        </w:rPr>
-        <w:t xml:space="preserve">are active at any given time. Transcriptomics, the measurement of gene expression, enables researchers to better comprehend how cells respond to various stimuli and how they vary from one another. By studying gene expression data, scientists can get insight into the underlying mechanisms of biological processes and disorders like cancer and Alzheimer's. Data on gene expression can be extracted from numerous sources, including tissues, cells, and biofluids like blood. Blood-based gene expression data collection is a potential method for disease diagnosis and monitoring because it is non-invasive and convenient. Gene expression data is increasingly being used to detect and treat cancer, cardiovascular illness, and neurological problems. Blood tissue may typically be utilized to extract between 10,000 and 30,000 genes, and each of these genes may contain between one and three gene probes. As a result, the High Dimensionality of the dataset poses the greatest challenge when analyzing blood gene expression information. </w:t>
-      </w:r>
-      <w:r>
-        <w:rPr>
-          <w:rFonts w:ascii="Times New Roman" w:hAnsi="Times New Roman" w:cs="Times New Roman"/>
-          <w:sz w:val="20"/>
-          <w:szCs w:val="20"/>
-          <w:lang w:val="en-US"/>
-        </w:rPr>
-        <w:t>The purpose of this research is to investigate the potential of using gene expression as a biomarker by investigating the use of feature selection approaches to address the high dimensionality problem and then investigating the use of classification techniques to classify AD samples.</w:t>
+        <w:drawing>
+          <wp:anchor distT="0" distB="0" distL="114300" distR="114300" simplePos="0" relativeHeight="251658240" behindDoc="0" locked="0" layoutInCell="1" allowOverlap="1" wp14:anchorId="19E22A3C" wp14:editId="31EEE425">
+            <wp:simplePos x="0" y="0"/>
+            <wp:positionH relativeFrom="column">
+              <wp:align>center</wp:align>
+            </wp:positionH>
+            <wp:positionV relativeFrom="paragraph">
+              <wp:posOffset>146050</wp:posOffset>
+            </wp:positionV>
+            <wp:extent cx="2642400" cy="2916000"/>
+            <wp:effectExtent l="0" t="0" r="0" b="5080"/>
+            <wp:wrapTopAndBottom/>
+            <wp:docPr id="1" name="Picture 1" descr="Table&#10;&#10;Description automatically generated"/>
+            <wp:cNvGraphicFramePr>
+              <a:graphicFrameLocks xmlns:a="http://schemas.openxmlformats.org/drawingml/2006/main" noChangeAspect="1"/>
+            </wp:cNvGraphicFramePr>
+            <a:graphic xmlns:a="http://schemas.openxmlformats.org/drawingml/2006/main">
+              <a:graphicData uri="http://schemas.openxmlformats.org/drawingml/2006/picture">
+                <pic:pic xmlns:pic="http://schemas.openxmlformats.org/drawingml/2006/picture">
+                  <pic:nvPicPr>
+                    <pic:cNvPr id="1" name="Picture 1" descr="Table&#10;&#10;Description automatically generated"/>
+                    <pic:cNvPicPr/>
+                  </pic:nvPicPr>
+                  <pic:blipFill>
+                    <a:blip r:embed="rId13">
+                      <a:extLst>
+                        <a:ext uri="{28A0092B-C50C-407E-A947-70E740481C1C}">
+                          <a14:useLocalDpi xmlns:a14="http://schemas.microsoft.com/office/drawing/2010/main" val="0"/>
+                        </a:ext>
+                      </a:extLst>
+                    </a:blip>
+                    <a:stretch>
+                      <a:fillRect/>
+                    </a:stretch>
+                  </pic:blipFill>
+                  <pic:spPr>
+                    <a:xfrm>
+                      <a:off x="0" y="0"/>
+                      <a:ext cx="2642400" cy="2916000"/>
+                    </a:xfrm>
+                    <a:prstGeom prst="rect">
+                      <a:avLst/>
+                    </a:prstGeom>
+                  </pic:spPr>
+                </pic:pic>
+              </a:graphicData>
+            </a:graphic>
+            <wp14:sizeRelH relativeFrom="margin">
+              <wp14:pctWidth>0</wp14:pctWidth>
+            </wp14:sizeRelH>
+            <wp14:sizeRelV relativeFrom="margin">
+              <wp14:pctHeight>0</wp14:pctHeight>
+            </wp14:sizeRelV>
+          </wp:anchor>
+        </w:drawing>
       </w:r>
     </w:p>
     <w:p>
@@ -628,24 +703,137 @@
           <w:lang w:val="en-US"/>
         </w:rPr>
       </w:pPr>
+      <w:r>
+        <w:rPr>
+          <w:rFonts w:ascii="Times New Roman" w:hAnsi="Times New Roman" w:cs="Times New Roman"/>
+          <w:b/>
+          <w:bCs/>
+          <w:sz w:val="16"/>
+          <w:szCs w:val="16"/>
+          <w:lang w:val="en-US"/>
+        </w:rPr>
+        <w:t>Fig</w:t>
+      </w:r>
+      <w:r>
+        <w:rPr>
+          <w:rFonts w:ascii="Times New Roman" w:hAnsi="Times New Roman" w:cs="Times New Roman"/>
+          <w:b/>
+          <w:bCs/>
+          <w:sz w:val="16"/>
+          <w:szCs w:val="16"/>
+          <w:lang w:val="en-US"/>
+        </w:rPr>
+        <w:t xml:space="preserve"> 1:</w:t>
+      </w:r>
+      <w:r>
+        <w:rPr>
+          <w:rFonts w:ascii="Times New Roman" w:hAnsi="Times New Roman" w:cs="Times New Roman"/>
+          <w:sz w:val="16"/>
+          <w:szCs w:val="16"/>
+          <w:lang w:val="en-US"/>
+        </w:rPr>
+        <w:t xml:space="preserve"> Summary of </w:t>
+      </w:r>
+      <w:r>
+        <w:rPr>
+          <w:rFonts w:ascii="Times New Roman" w:hAnsi="Times New Roman" w:cs="Times New Roman"/>
+          <w:sz w:val="16"/>
+          <w:szCs w:val="16"/>
+          <w:lang w:val="en-US"/>
+        </w:rPr>
+        <w:t xml:space="preserve">blood gene expression values of top 15 Gene symbols measured </w:t>
+      </w:r>
+      <w:r>
+        <w:rPr>
+          <w:rFonts w:ascii="Times New Roman" w:hAnsi="Times New Roman" w:cs="Times New Roman"/>
+          <w:sz w:val="16"/>
+          <w:szCs w:val="16"/>
+          <w:lang w:val="en-US"/>
+        </w:rPr>
+        <w:t>against</w:t>
+      </w:r>
+      <w:r>
+        <w:rPr>
+          <w:rFonts w:ascii="Times New Roman" w:hAnsi="Times New Roman" w:cs="Times New Roman"/>
+          <w:sz w:val="16"/>
+          <w:szCs w:val="16"/>
+          <w:lang w:val="en-US"/>
+        </w:rPr>
+        <w:t xml:space="preserve"> different probe identifiers taken from sample </w:t>
+      </w:r>
+      <w:r>
+        <w:rPr>
+          <w:rFonts w:ascii="Times New Roman" w:hAnsi="Times New Roman" w:cs="Times New Roman"/>
+          <w:sz w:val="16"/>
+          <w:szCs w:val="16"/>
+          <w:lang w:val="en-US"/>
+        </w:rPr>
+        <w:t>GSM1539080</w:t>
+      </w:r>
+      <w:r>
+        <w:rPr>
+          <w:rFonts w:ascii="Times New Roman" w:hAnsi="Times New Roman" w:cs="Times New Roman"/>
+          <w:sz w:val="16"/>
+          <w:szCs w:val="16"/>
+          <w:lang w:val="en-US"/>
+        </w:rPr>
+        <w:t xml:space="preserve"> </w:t>
+      </w:r>
+      <w:r>
+        <w:rPr>
+          <w:rFonts w:ascii="Times New Roman" w:hAnsi="Times New Roman" w:cs="Times New Roman"/>
+          <w:sz w:val="16"/>
+          <w:szCs w:val="16"/>
+          <w:lang w:val="en-US"/>
+        </w:rPr>
+        <w:t xml:space="preserve">which was </w:t>
+      </w:r>
+      <w:r>
+        <w:rPr>
+          <w:rFonts w:ascii="Times New Roman" w:hAnsi="Times New Roman" w:cs="Times New Roman"/>
+          <w:sz w:val="16"/>
+          <w:szCs w:val="16"/>
+          <w:lang w:val="en-US"/>
+        </w:rPr>
+        <w:t xml:space="preserve">measured as part of </w:t>
+      </w:r>
+      <w:r>
+        <w:rPr>
+          <w:rFonts w:ascii="Times New Roman" w:hAnsi="Times New Roman" w:cs="Times New Roman"/>
+          <w:sz w:val="16"/>
+          <w:szCs w:val="16"/>
+          <w:lang w:val="en-US"/>
+        </w:rPr>
+        <w:t xml:space="preserve">dataset </w:t>
+      </w:r>
+      <w:r>
+        <w:rPr>
+          <w:rFonts w:ascii="Times New Roman" w:hAnsi="Times New Roman" w:cs="Times New Roman"/>
+          <w:sz w:val="16"/>
+          <w:szCs w:val="16"/>
+          <w:lang w:val="en-US"/>
+        </w:rPr>
+        <w:t xml:space="preserve">GSE63060. </w:t>
+      </w:r>
     </w:p>
     <w:p>
       <w:pPr>
         <w:jc w:val="center"/>
         <w:rPr>
           <w:rFonts w:ascii="Times New Roman" w:hAnsi="Times New Roman" w:cs="Times New Roman"/>
-          <w:sz w:val="20"/>
-          <w:szCs w:val="20"/>
-          <w:lang w:val="en-US"/>
-        </w:rPr>
-      </w:pPr>
-      <w:r>
-        <w:rPr>
-          <w:rFonts w:ascii="Times New Roman" w:hAnsi="Times New Roman" w:cs="Times New Roman"/>
-          <w:sz w:val="20"/>
-          <w:szCs w:val="20"/>
-          <w:lang w:val="en-US"/>
-        </w:rPr>
+          <w:sz w:val="21"/>
+          <w:szCs w:val="21"/>
+          <w:lang w:val="en-US"/>
+        </w:rPr>
+      </w:pPr>
+      <w:r>
+        <w:rPr>
+          <w:rFonts w:ascii="Times New Roman" w:hAnsi="Times New Roman" w:cs="Times New Roman"/>
+          <w:sz w:val="20"/>
+          <w:szCs w:val="20"/>
+          <w:lang w:val="en-US"/>
+        </w:rPr>
+        <w:lastRenderedPageBreak/>
         <w:t xml:space="preserve">II. </w:t>
       </w:r>
       <w:r>
@@ -655,7 +843,7 @@
           <w:szCs w:val="20"/>
           <w:lang w:val="en-US"/>
         </w:rPr>
-        <w:t>F</w:t>
+        <w:t>L</w:t>
       </w:r>
       <w:r>
         <w:rPr>
@@ -664,16 +852,16 @@
           <w:szCs w:val="18"/>
           <w:lang w:val="en-US"/>
         </w:rPr>
-        <w:t xml:space="preserve">EATURE </w:t>
-      </w:r>
-      <w:r>
-        <w:rPr>
-          <w:rFonts w:ascii="Times New Roman" w:hAnsi="Times New Roman" w:cs="Times New Roman"/>
-          <w:sz w:val="20"/>
-          <w:szCs w:val="20"/>
-          <w:lang w:val="en-US"/>
-        </w:rPr>
-        <w:t>S</w:t>
+        <w:t>ITERATURE</w:t>
+      </w:r>
+      <w:r>
+        <w:rPr>
+          <w:rFonts w:ascii="Times New Roman" w:hAnsi="Times New Roman" w:cs="Times New Roman"/>
+          <w:sz w:val="20"/>
+          <w:szCs w:val="20"/>
+          <w:lang w:val="en-US"/>
+        </w:rPr>
+        <w:t xml:space="preserve"> R</w:t>
       </w:r>
       <w:r>
         <w:rPr>
@@ -682,25 +870,7 @@
           <w:szCs w:val="18"/>
           <w:lang w:val="en-US"/>
         </w:rPr>
-        <w:t xml:space="preserve">ELECTION </w:t>
-      </w:r>
-      <w:r>
-        <w:rPr>
-          <w:rFonts w:ascii="Times New Roman" w:hAnsi="Times New Roman" w:cs="Times New Roman"/>
-          <w:sz w:val="20"/>
-          <w:szCs w:val="20"/>
-          <w:lang w:val="en-US"/>
-        </w:rPr>
-        <w:t>T</w:t>
-      </w:r>
-      <w:r>
-        <w:rPr>
-          <w:rFonts w:ascii="Times New Roman" w:hAnsi="Times New Roman" w:cs="Times New Roman"/>
-          <w:sz w:val="18"/>
-          <w:szCs w:val="18"/>
-          <w:lang w:val="en-US"/>
-        </w:rPr>
-        <w:t>ECHINIQUES</w:t>
+        <w:t>EVIEW</w:t>
       </w:r>
     </w:p>
     <w:p>
@@ -724,6 +894,15 @@
           <w:lang w:val="en-US"/>
         </w:rPr>
       </w:pPr>
+      <w:r>
+        <w:rPr>
+          <w:rFonts w:ascii="Times New Roman" w:hAnsi="Times New Roman" w:cs="Times New Roman"/>
+          <w:sz w:val="20"/>
+          <w:szCs w:val="20"/>
+          <w:lang w:val="en-US"/>
+        </w:rPr>
+        <w:t xml:space="preserve">Feature Selection Methods: </w:t>
+      </w:r>
       <w:r>
         <w:rPr>
           <w:rFonts w:ascii="Times New Roman" w:hAnsi="Times New Roman" w:cs="Times New Roman"/>
@@ -826,17 +1005,7 @@
           <w:szCs w:val="20"/>
           <w:lang w:val="en-US"/>
         </w:rPr>
-        <w:t xml:space="preserve">difference. (2020) [2]: Lee, T. et al. The authors have published a work on extracting </w:t>
-      </w:r>
-      <w:r>
-        <w:rPr>
-          <w:rFonts w:ascii="Times New Roman" w:hAnsi="Times New Roman" w:cs="Times New Roman"/>
-          <w:sz w:val="20"/>
-          <w:szCs w:val="20"/>
-          <w:lang w:val="en-US"/>
-        </w:rPr>
-        <w:lastRenderedPageBreak/>
-        <w:t>differentially expressed genes (DEG) using SAM in conjunction with three publicly available datasets: ADNI, ANM1, and ANM2. This involved comparing SAM to various cutting-edge feature selection algorithms such as Least Absolute Shrinkage and Selection Operator (LASSO), Random Forest, and Least Absolute Shrinkage and Selection Operator (LASSO) (RF). Before applying feature selection algorithms to the data, the dataset was filtered to eliminate genes with expression values less than the median of the gene expression values in 100 samples, and if a gene had multiple probes, the median of their values was utilized. This provided the authors with around 21,698 distinct genes to use for feature selection. Among the many experimental feature selection algorithms, Significance Analysis of Microarrays produced the best outcomes. Variable Auto Encoders were also utilized in this investigation, but it was shown that they did not improve performance when combined with the DEG determined by SAM. The authors observed an Area Under the Curve (AUC) value of 0.874.</w:t>
+        <w:t>difference. (2020) [2]: Lee, T. et al. The authors have published a work on extracting differentially expressed genes (DEG) using SAM in conjunction with three publicly available datasets: ADNI, ANM1, and ANM2. This involved comparing SAM to various cutting-edge feature selection algorithms such as Least Absolute Shrinkage and Selection Operator (LASSO), Random Forest, and Least Absolute Shrinkage and Selection Operator (LASSO) (RF). Before applying feature selection algorithms to the data, the dataset was filtered to eliminate genes with expression values less than the median of the gene expression values in 100 samples, and if a gene had multiple probes, the median of their values was utilized. This provided the authors with around 21,698 distinct genes to use for feature selection. Among the many experimental feature selection algorithms, Significance Analysis of Microarrays produced the best outcomes. Variable Auto Encoders were also utilized in this investigation, but it was shown that they did not improve performance when combined with the DEG determined by SAM. The authors observed an Area Under the Curve (AUC) value of 0.874.</w:t>
       </w:r>
     </w:p>
     <w:p>
@@ -903,7 +1072,16 @@
           <w:szCs w:val="20"/>
           <w:lang w:val="en-US"/>
         </w:rPr>
-        <w:t>-tests are utilized to assess if there are statistically significant differences between the means of two groups. They are commonly used to evaluate the efficacy of a novel medicine or strategy. The t-test compares the magnitude of the mean difference between two groups to the variance within each group. The null hypothesis that there is no statistically significant difference between the means can be rejected if the difference between the means is large relative to the variance within the groups. In this situation, it is probable that the discrepancy is not due to random chance. There are several types of T-tests, including paired, independent, and one-sample. Its use can be expanded to Feature Selection to identify the essential features from a big feature set. If the difference between the means of two groups (feature variable and output variable) is statistically significant, it indicates the significance of the feature in determining the output variable's value. S. Khanal et al. (2021) [5]: did the research using a t-test to compare groups of interest. The groups are ranked according to their p-value values to pick the top N genes. Compared to the other groups, the group containing EMCI performed the best, with an accuracy (ACC) of 65% and an area under the curve (AUC) of 67%. C. Park et al. (2020) [8]: did a study utilizing the Limma software to extract DEG based on the t-test. Because conventional statistical approaches were incapable of reflecting the biological process, they were disregarded. GSE30000 and GSE44770 prefrontal brain gene expression data were merged, and z-scores were standardized prior to t-testing to identify DEG. Since methylation played a significant part in gene DEG regulation, gene expression datasets were combined with DNA methylation dataset GSE80970 to find Differentially Methylated Positions (DMP) utilizing intersection operation performed between the gene expression sources. In k-fold cross validation, the classification of 35 genes retrieved with the t-test yielded an average accuracy of 82.3%.</w:t>
+        <w:t xml:space="preserve">-tests are utilized to assess if there are statistically significant differences between the means of two groups. They are commonly used to evaluate the efficacy of a novel medicine or strategy. The t-test compares the magnitude of the mean difference between two groups to the variance within each group. The null hypothesis that there is no statistically significant difference between the means can be rejected if the difference between the means is large relative to the variance within the groups. In this situation, it is probable that the discrepancy is not due to random chance. There are several types of T-tests, including paired, independent, and one-sample. Its use can be expanded to Feature Selection to identify the essential features from a big feature set. If the difference between the means of two groups (feature </w:t>
+      </w:r>
+      <w:r>
+        <w:rPr>
+          <w:rFonts w:ascii="Times New Roman" w:hAnsi="Times New Roman" w:cs="Times New Roman"/>
+          <w:sz w:val="20"/>
+          <w:szCs w:val="20"/>
+          <w:lang w:val="en-US"/>
+        </w:rPr>
+        <w:t>variable and output variable) is statistically significant, it indicates the significance of the feature in determining the output variable's value. S. Khanal et al. (2021) [5]: did the research using a t-test to compare groups of interest. The groups are ranked according to their p-value values to pick the top N genes. Compared to the other groups, the group containing EMCI performed the best, with an accuracy (ACC) of 65% and an area under the curve (AUC) of 67%. C. Park et al. (2020) [8]: did a study utilizing the Limma software to extract DEG based on the t-test. Because conventional statistical approaches were incapable of reflecting the biological process, they were disregarded. GSE30000 and GSE44770 prefrontal brain gene expression data were merged, and z-scores were standardized prior to t-testing to identify DEG. Since methylation played a significant part in gene DEG regulation, gene expression datasets were combined with DNA methylation dataset GSE80970 to find Differentially Methylated Positions (DMP) utilizing intersection operation performed between the gene expression sources. In k-fold cross validation, the classification of 35 genes retrieved with the t-test yielded an average accuracy of 82.3%.</w:t>
       </w:r>
     </w:p>
     <w:p>
@@ -2259,7 +2437,17 @@
           <w:szCs w:val="20"/>
           <w:lang w:val="en-US"/>
         </w:rPr>
-        <w:t>cell of contingency matrix which is plotted for each gene symbol. For each gene symbol the contingency matrix has rows</w:t>
+        <w:t xml:space="preserve">cell of contingency matrix which is plotted for each gene symbol. For each gene </w:t>
+      </w:r>
+      <w:r>
+        <w:rPr>
+          <w:rFonts w:ascii="Times New Roman" w:hAnsi="Times New Roman" w:cs="Times New Roman"/>
+          <w:sz w:val="20"/>
+          <w:szCs w:val="20"/>
+          <w:lang w:val="en-US"/>
+        </w:rPr>
+        <w:lastRenderedPageBreak/>
+        <w:t>symbol the contingency matrix has rows</w:t>
       </w:r>
       <w:r>
         <w:rPr>
@@ -2436,17 +2624,7 @@
           <w:szCs w:val="20"/>
           <w:lang w:val="en-US"/>
         </w:rPr>
-        <w:t xml:space="preserve">ANOVA is a statistical procedure used to determine whether two groups of variables are related by determining whether there is a statistically significant difference between the groups' means. This is a potent instrument that is frequently employed in numerous domains, including biology and psychology. It can be applied to gene expression datasets to extract genes with desirable features. El-Gawady, A., et al. (2022) [6]: have extracted the top 30 genes using ANOVA in their research. This was used in conjunction with two other statistical approaches (2, MI) on a group of eight gene subsets produced by merging four gene expression datasets (GSE33000, GSE44770, GSE44768, and GSE44771) retrieved from various brain regions. The average of these parameters was utilized to rank the genes and determine the top 30. Using these 30 genes for classification provided a maximum ACC of 97.5% and AUC of 97.2%. H. M. AL-Bermany et al. (2021) </w:t>
-      </w:r>
-      <w:r>
-        <w:rPr>
-          <w:rFonts w:ascii="Times New Roman" w:hAnsi="Times New Roman" w:cs="Times New Roman"/>
-          <w:sz w:val="20"/>
-          <w:szCs w:val="20"/>
-          <w:lang w:val="en-US"/>
-        </w:rPr>
-        <w:lastRenderedPageBreak/>
-        <w:t>[9]: conducted a study utilizing ANOVA for feature selection in addition to other statistical techniques. The study's p-value threshold was set at 0.05, and genes with values less than this were considered statistically significant and added to the gene subset for further processing using clustering algorithms. A maximum accuracy of 92.9% was achieved with ANOVA outperforming all other statistical methods examined in the study.</w:t>
+        <w:t>ANOVA is a statistical procedure used to determine whether two groups of variables are related by determining whether there is a statistically significant difference between the groups' means. This is a potent instrument that is frequently employed in numerous domains, including biology and psychology. It can be applied to gene expression datasets to extract genes with desirable features. El-Gawady, A., et al. (2022) [6]: have extracted the top 30 genes using ANOVA in their research. This was used in conjunction with two other statistical approaches (2, MI) on a group of eight gene subsets produced by merging four gene expression datasets (GSE33000, GSE44770, GSE44768, and GSE44771) retrieved from various brain regions. The average of these parameters was utilized to rank the genes and determine the top 30. Using these 30 genes for classification provided a maximum ACC of 97.5% and AUC of 97.2%. H. M. AL-Bermany et al. (2021) [9]: conducted a study utilizing ANOVA for feature selection in addition to other statistical techniques. The study's p-value threshold was set at 0.05, and genes with values less than this were considered statistically significant and added to the gene subset for further processing using clustering algorithms. A maximum accuracy of 92.9% was achieved with ANOVA outperforming all other statistical methods examined in the study.</w:t>
       </w:r>
     </w:p>
     <w:p>
@@ -3684,7 +3862,16 @@
           <w:szCs w:val="20"/>
           <w:lang w:val="en-US"/>
         </w:rPr>
-        <w:t>MI is a statistical technique for determining the interdependence of two random variables. It can alternatively be expressed as the "Shared Information" metric between two random variables. Greater the value of MI, the greater the dependence between random variables. This is typically used to express the superior utility of one variable over another. Therefore, this can be used with a gene expression dataset to extract genes with the desired characteristics. El-Gawady, A., et al. (2022) [6]: have extracted the top 30 genes using MI in their research. This was used in conjunction with two other statistical approaches (2, ANOVA) on a collection of eight gene subsets constructed by combining four gene expression datasets (GSE33000, GSE44770, GSE44768, GSE44771) retrieved from distinct areas of the brain. The average of these parameters was utilized to rank the genes and determine the top 30. Using these 30 genes for classification provided a maximum ACC of 97.5% and AUC of 97.2%.</w:t>
+        <w:t xml:space="preserve">MI is a statistical technique for determining the interdependence of two random variables. It can alternatively be expressed as the "Shared Information" metric between two random variables. Greater the value of MI, the greater the dependence between random variables. This is typically used to express the superior utility of one variable over another. Therefore, this can be used with a gene expression dataset to extract genes with the desired characteristics. El-Gawady, A., et al. (2022) [6]: have extracted the top 30 genes using MI in their </w:t>
+      </w:r>
+      <w:r>
+        <w:rPr>
+          <w:rFonts w:ascii="Times New Roman" w:hAnsi="Times New Roman" w:cs="Times New Roman"/>
+          <w:sz w:val="20"/>
+          <w:szCs w:val="20"/>
+          <w:lang w:val="en-US"/>
+        </w:rPr>
+        <w:t>research. This was used in conjunction with two other statistical approaches (2, ANOVA) on a collection of eight gene subsets constructed by combining four gene expression datasets (GSE33000, GSE44770, GSE44768, GSE44771) retrieved from distinct areas of the brain. The average of these parameters was utilized to rank the genes and determine the top 30. Using these 30 genes for classification provided a maximum ACC of 97.5% and AUC of 97.2%.</w:t>
       </w:r>
     </w:p>
     <w:p>
@@ -4225,16 +4412,7 @@
           <w:szCs w:val="20"/>
           <w:lang w:val="en-US"/>
         </w:rPr>
-        <w:t xml:space="preserve"> This </w:t>
-      </w:r>
-      <w:r>
-        <w:rPr>
-          <w:rFonts w:ascii="Times New Roman" w:hAnsi="Times New Roman" w:cs="Times New Roman"/>
-          <w:sz w:val="20"/>
-          <w:szCs w:val="20"/>
-          <w:lang w:val="en-US"/>
-        </w:rPr>
-        <w:t xml:space="preserve">technique aims to find the set principal components that exhibit maximum variance. Due to this PCA is used widely in genetic studies to find important gene sets from the given set of gene in the sample. </w:t>
+        <w:t xml:space="preserve"> This technique aims to find the set principal components that exhibit maximum variance. Due to this PCA is used widely in genetic studies to find important gene sets from the given set of gene in the sample. </w:t>
       </w:r>
       <w:r>
         <w:rPr>
@@ -4852,7 +5030,17 @@
           <w:szCs w:val="20"/>
           <w:lang w:val="en-US"/>
         </w:rPr>
-        <w:t>conducted study in which LASSO was used along with other Random Forest based feature selection techniques. Data from 4 regions of brain (Prefrontal Cortex, Medial temporal gyrus, Hippocampus, Entorhinal cortex) were integrated and batch normalized using z-test. In the study R package “caret” was used to implement LASSO. Study results showed standalone LASSO feature selected performed well in classification of AD in 3 brain regions Prefrontal Cortex, Medial temporal gyrus, Entorhinal cortex with ACC of 100%, 99% and 98% respectively.</w:t>
+        <w:t>conducted study in which LASSO was used along with other Random Forest based feature selection techniques. Data from 4 regions of brain (Prefrontal Cortex, Medial temporal gyrus, Hippocampus, Entorhinal cortex) were integrated and batch normalized using z-</w:t>
+      </w:r>
+      <w:r>
+        <w:rPr>
+          <w:rFonts w:ascii="Times New Roman" w:hAnsi="Times New Roman" w:cs="Times New Roman"/>
+          <w:sz w:val="20"/>
+          <w:szCs w:val="20"/>
+          <w:lang w:val="en-US"/>
+        </w:rPr>
+        <w:lastRenderedPageBreak/>
+        <w:t>test. In the study R package “caret” was used to implement LASSO. Study results showed standalone LASSO feature selected performed well in classification of AD in 3 brain regions Prefrontal Cortex, Medial temporal gyrus, Entorhinal cortex with ACC of 100%, 99% and 98% respectively.</w:t>
       </w:r>
       <w:r>
         <w:rPr>
@@ -5470,17 +5658,7 @@
           <w:szCs w:val="20"/>
           <w:lang w:val="en-US"/>
         </w:rPr>
-        <w:t xml:space="preserve">is the </w:t>
-      </w:r>
-      <w:r>
-        <w:rPr>
-          <w:rFonts w:ascii="Times New Roman" w:eastAsiaTheme="minorEastAsia" w:hAnsi="Times New Roman" w:cs="Times New Roman"/>
-          <w:sz w:val="20"/>
-          <w:szCs w:val="20"/>
-          <w:lang w:val="en-US"/>
-        </w:rPr>
-        <w:lastRenderedPageBreak/>
-        <w:t>L2 norm of a vector, also known as the Euclidean norm</w:t>
+        <w:t>is the L2 norm of a vector, also known as the Euclidean norm</w:t>
       </w:r>
     </w:p>
     <w:p>
@@ -5857,16 +6035,7 @@
           <w:szCs w:val="20"/>
           <w:lang w:val="en-US"/>
         </w:rPr>
-        <w:t xml:space="preserve">A. </w:t>
-      </w:r>
-      <w:r>
-        <w:rPr>
-          <w:rFonts w:ascii="Times New Roman" w:hAnsi="Times New Roman" w:cs="Times New Roman"/>
-          <w:sz w:val="20"/>
-          <w:szCs w:val="20"/>
-          <w:lang w:val="en-US"/>
-        </w:rPr>
-        <w:t>Sharma et al.</w:t>
+        <w:t>A. Sharma et al.</w:t>
       </w:r>
       <w:r>
         <w:rPr>
@@ -6166,6 +6335,7 @@
           <w:szCs w:val="20"/>
           <w:lang w:val="en-US"/>
         </w:rPr>
+        <w:lastRenderedPageBreak/>
         <w:t>However,</w:t>
       </w:r>
       <w:r>
@@ -6386,17 +6556,7 @@
           <w:szCs w:val="20"/>
           <w:lang w:val="en-US"/>
         </w:rPr>
-        <w:t xml:space="preserve">. VAEs was used to construct a </w:t>
-      </w:r>
-      <w:r>
-        <w:rPr>
-          <w:rFonts w:ascii="Times New Roman" w:hAnsi="Times New Roman" w:cs="Times New Roman"/>
-          <w:sz w:val="20"/>
-          <w:szCs w:val="20"/>
-          <w:lang w:val="en-US"/>
-        </w:rPr>
-        <w:lastRenderedPageBreak/>
-        <w:t xml:space="preserve">compacted version of DEG which was then used for classification </w:t>
+        <w:t xml:space="preserve">. VAEs was used to construct a compacted version of DEG which was then used for classification </w:t>
       </w:r>
       <w:r>
         <w:rPr>
@@ -6820,7 +6980,16 @@
           <w:szCs w:val="20"/>
           <w:lang w:val="en-US"/>
         </w:rPr>
-        <w:t>El-Gawady, A et al. (2022) [6]: have conducted study by using SVM for classification of AD over the 30 genes extracted using the statistical methods (χ2, ANOVA, MI)</w:t>
+        <w:t xml:space="preserve">El-Gawady, A et al. (2022) [6]: have conducted study by using SVM for classification of AD over the 30 genes extracted using </w:t>
+      </w:r>
+      <w:r>
+        <w:rPr>
+          <w:rFonts w:ascii="Times New Roman" w:hAnsi="Times New Roman" w:cs="Times New Roman"/>
+          <w:sz w:val="20"/>
+          <w:szCs w:val="20"/>
+          <w:lang w:val="en-US"/>
+        </w:rPr>
+        <w:t>the statistical methods (χ2, ANOVA, MI)</w:t>
       </w:r>
       <w:r>
         <w:rPr>
@@ -7015,43 +7184,7 @@
               <w:szCs w:val="20"/>
               <w:lang w:val="en-US"/>
             </w:rPr>
-            <m:t xml:space="preserve"> </m:t>
-          </m:r>
-          <m:r>
-            <w:rPr>
-              <w:rFonts w:ascii="Cambria Math" w:hAnsi="Cambria Math" w:cs="Times New Roman"/>
-              <w:sz w:val="20"/>
-              <w:szCs w:val="20"/>
-              <w:lang w:val="en-US"/>
-            </w:rPr>
-            <m:t>subject</m:t>
-          </m:r>
-          <m:r>
-            <w:rPr>
-              <w:rFonts w:ascii="Cambria Math" w:hAnsi="Cambria Math" w:cs="Times New Roman"/>
-              <w:sz w:val="20"/>
-              <w:szCs w:val="20"/>
-              <w:lang w:val="en-US"/>
-            </w:rPr>
-            <m:t xml:space="preserve"> </m:t>
-          </m:r>
-          <m:r>
-            <w:rPr>
-              <w:rFonts w:ascii="Cambria Math" w:hAnsi="Cambria Math" w:cs="Times New Roman"/>
-              <w:sz w:val="20"/>
-              <w:szCs w:val="20"/>
-              <w:lang w:val="en-US"/>
-            </w:rPr>
-            <m:t>to</m:t>
-          </m:r>
-          <m:r>
-            <w:rPr>
-              <w:rFonts w:ascii="Cambria Math" w:hAnsi="Cambria Math" w:cs="Times New Roman"/>
-              <w:sz w:val="20"/>
-              <w:szCs w:val="20"/>
-              <w:lang w:val="en-US"/>
-            </w:rPr>
-            <m:t xml:space="preserve"> </m:t>
+            <m:t xml:space="preserve"> subject to </m:t>
           </m:r>
           <m:sSub>
             <m:sSubPr>
@@ -7393,16 +7526,7 @@
           <w:szCs w:val="20"/>
           <w:lang w:val="en-US"/>
         </w:rPr>
-        <w:t xml:space="preserve"> represents the normal vector to </w:t>
-      </w:r>
-      <w:r>
-        <w:rPr>
-          <w:rFonts w:ascii="Times New Roman" w:eastAsiaTheme="minorEastAsia" w:hAnsi="Times New Roman" w:cs="Times New Roman"/>
-          <w:sz w:val="20"/>
-          <w:szCs w:val="20"/>
-          <w:lang w:val="en-US"/>
-        </w:rPr>
-        <w:t>the hyperplane that is used for classification.</w:t>
+        <w:t xml:space="preserve"> represents the normal vector to the hyperplane that is used for classification.</w:t>
       </w:r>
       <w:r>
         <w:rPr>
@@ -8143,7 +8267,17 @@
           <w:szCs w:val="20"/>
           <w:lang w:val="en-US"/>
         </w:rPr>
-        <w:t>The above is the formula used to compute the Euclidean distance between the feature vector x and group y. point x is associated to the group y having the minimum distance.</w:t>
+        <w:t xml:space="preserve">The above is the formula used to compute the Euclidean distance between the feature vector x and group y. point x is associated to the group y having the minimum </w:t>
+      </w:r>
+      <w:r>
+        <w:rPr>
+          <w:rFonts w:ascii="Times New Roman" w:hAnsi="Times New Roman" w:cs="Times New Roman"/>
+          <w:sz w:val="20"/>
+          <w:szCs w:val="20"/>
+          <w:lang w:val="en-US"/>
+        </w:rPr>
+        <w:lastRenderedPageBreak/>
+        <w:t>distance.</w:t>
       </w:r>
       <w:r>
         <w:rPr>
@@ -8460,17 +8594,7 @@
           <w:szCs w:val="20"/>
           <w:lang w:val="en-US"/>
         </w:rPr>
-        <w:t xml:space="preserve">CNN’s performance was evaluated without using KNN as well and found CNN performed better when gene clustering with KNN was carried out. ACC of 92.9% was observed when ANOVA for feature selection, KNN for feature </w:t>
-      </w:r>
-      <w:r>
-        <w:rPr>
-          <w:rFonts w:ascii="Times New Roman" w:hAnsi="Times New Roman" w:cs="Times New Roman"/>
-          <w:sz w:val="20"/>
-          <w:szCs w:val="20"/>
-          <w:lang w:val="en-US"/>
-        </w:rPr>
-        <w:lastRenderedPageBreak/>
-        <w:t>clustering and CNN for classification was used.</w:t>
+        <w:t>CNN’s performance was evaluated without using KNN as well and found CNN performed better when gene clustering with KNN was carried out. ACC of 92.9% was observed when ANOVA for feature selection, KNN for feature clustering and CNN for classification was used.</w:t>
       </w:r>
       <w:r>
         <w:rPr>
@@ -8623,7 +8747,16 @@
           <w:szCs w:val="20"/>
           <w:lang w:val="en-US"/>
         </w:rPr>
-        <w:t xml:space="preserve"> (2022) [12]: used DNN in their study to classify AD using 6 genes extracted using RF based feature selection technique. The model was built using 6 input layers, 5 hidden layers and 2 output layers. An average accuracy of 92.3% was observed when model was put on 5-fold cross validation.</w:t>
+        <w:t xml:space="preserve"> (2022) [12]: used DNN in their study to </w:t>
+      </w:r>
+      <w:r>
+        <w:rPr>
+          <w:rFonts w:ascii="Times New Roman" w:hAnsi="Times New Roman" w:cs="Times New Roman"/>
+          <w:sz w:val="20"/>
+          <w:szCs w:val="20"/>
+          <w:lang w:val="en-US"/>
+        </w:rPr>
+        <w:t>classify AD using 6 genes extracted using RF based feature selection technique. The model was built using 6 input layers, 5 hidden layers and 2 output layers. An average accuracy of 92.3% was observed when model was put on 5-fold cross validation.</w:t>
       </w:r>
     </w:p>
     <w:p>
@@ -8983,7 +9116,17 @@
           <w:szCs w:val="20"/>
           <w:lang w:val="en-US"/>
         </w:rPr>
-        <w:t>In this study, we aimed to identify the most effective feature selection and classification methods for the classification of AD using gene expression data. High dimensionality is a common problem in gene expression data, and feature selection techniques are needed to effectively analyze the data and identify potential biomarkers for AD.</w:t>
+        <w:t xml:space="preserve">In this study, we aimed to identify the most effective feature selection and classification methods for the classification of AD using gene expression data. High dimensionality is a </w:t>
+      </w:r>
+      <w:r>
+        <w:rPr>
+          <w:rFonts w:ascii="Times New Roman" w:hAnsi="Times New Roman" w:cs="Times New Roman"/>
+          <w:sz w:val="20"/>
+          <w:szCs w:val="20"/>
+          <w:lang w:val="en-US"/>
+        </w:rPr>
+        <w:lastRenderedPageBreak/>
+        <w:t>common problem in gene expression data, and feature selection techniques are needed to effectively analyze the data and identify potential biomarkers for AD.</w:t>
       </w:r>
       <w:r>
         <w:rPr>
@@ -12068,7 +12211,16 @@
           <w:szCs w:val="20"/>
           <w:lang w:val="en-US"/>
         </w:rPr>
-        <w:t>, ANOVA, MI, PCA and LASSO methods were observed to be simpler to implement and most effective in understanding the correlation between features. Out of all the statistical methods studied χ</w:t>
+        <w:t xml:space="preserve">, ANOVA, MI, PCA and LASSO methods were observed to be simpler to implement and most effective in understanding the </w:t>
+      </w:r>
+      <w:r>
+        <w:rPr>
+          <w:rFonts w:ascii="Times New Roman" w:hAnsi="Times New Roman" w:cs="Times New Roman"/>
+          <w:sz w:val="20"/>
+          <w:szCs w:val="20"/>
+          <w:lang w:val="en-US"/>
+        </w:rPr>
+        <w:t>correlation between features. Out of all the statistical methods studied χ</w:t>
       </w:r>
       <w:r>
         <w:rPr>
@@ -12087,7 +12239,17 @@
           <w:szCs w:val="20"/>
           <w:lang w:val="en-US"/>
         </w:rPr>
-        <w:t xml:space="preserve">was observed to perform well when used as a standalone feature selection method with max ACC of 97.2% with gene expression data extracted from bran tissues extracted from different region of the brain. </w:t>
+        <w:t xml:space="preserve">was observed to perform well when used as a standalone feature selection method with max ACC of 97.2% </w:t>
+      </w:r>
+      <w:r>
+        <w:rPr>
+          <w:rFonts w:ascii="Times New Roman" w:hAnsi="Times New Roman" w:cs="Times New Roman"/>
+          <w:sz w:val="20"/>
+          <w:szCs w:val="20"/>
+          <w:lang w:val="en-US"/>
+        </w:rPr>
+        <w:lastRenderedPageBreak/>
+        <w:t xml:space="preserve">with gene expression data extracted from bran tissues extracted from different region of the brain. </w:t>
       </w:r>
       <w:r>
         <w:rPr>
@@ -12105,16 +12267,7 @@
           <w:szCs w:val="20"/>
           <w:lang w:val="en-US"/>
         </w:rPr>
-        <w:t xml:space="preserve">95% was observed when ensemble method varSelRF. </w:t>
-      </w:r>
-      <w:r>
-        <w:rPr>
-          <w:rFonts w:ascii="Times New Roman" w:hAnsi="Times New Roman" w:cs="Times New Roman"/>
-          <w:sz w:val="20"/>
-          <w:szCs w:val="20"/>
-          <w:lang w:val="en-US"/>
-        </w:rPr>
-        <w:t>However, when Ensemble and Statistical methods were combined as per done in study A. Sharma et al. [10] a significant improvement in the accuracy was observed. Since the important features left out by one method is caught by the other the combination proved to be the most suitable way for feature selection. Combination of varSelRF and LASSO yielded a max average accuracy of 98% on the datasets extracted from different brain regions.</w:t>
+        <w:t>95% was observed when ensemble method varSelRF. However, when Ensemble and Statistical methods were combined as per done in study A. Sharma et al. [10] a significant improvement in the accuracy was observed. Since the important features left out by one method is caught by the other the combination proved to be the most suitable way for feature selection. Combination of varSelRF and LASSO yielded a max average accuracy of 98% on the datasets extracted from different brain regions.</w:t>
       </w:r>
     </w:p>
     <w:p>
@@ -12154,17 +12307,7 @@
           <w:szCs w:val="20"/>
           <w:lang w:val="en-US"/>
         </w:rPr>
-        <w:t xml:space="preserve">With reference to the study done by M. S. Kamal et al. [3] from the results it was observed ACC of classification model was heavily influenced by the efficiency and accuracy of the feature selection technique. Use of high </w:t>
-      </w:r>
-      <w:r>
-        <w:rPr>
-          <w:rFonts w:ascii="Times New Roman" w:hAnsi="Times New Roman" w:cs="Times New Roman"/>
-          <w:sz w:val="20"/>
-          <w:szCs w:val="20"/>
-          <w:lang w:val="en-US"/>
-        </w:rPr>
-        <w:lastRenderedPageBreak/>
-        <w:t xml:space="preserve">dimensional genes directly without reducing the dimensions for classification yielded ACC of just 82.4% from which we can concluded that feature selection plays an important role in reducing the problem on overfitting by the classification models. </w:t>
+        <w:t xml:space="preserve">With reference to the study done by M. S. Kamal et al. [3] from the results it was observed ACC of classification model was heavily influenced by the efficiency and accuracy of the feature selection technique. Use of high dimensional genes directly without reducing the dimensions for classification yielded ACC of just 82.4% from which we can concluded that feature selection plays an important role in reducing the problem on overfitting by the classification models. </w:t>
       </w:r>
       <w:r>
         <w:rPr>
@@ -12330,7 +12473,16 @@
           <w:szCs w:val="20"/>
           <w:lang w:val="en-US"/>
         </w:rPr>
-        <w:t>U-Net CNN is a variation of vanilla CNN which was found to perform better with the 3-D MRI images.</w:t>
+        <w:t xml:space="preserve">U-Net CNN is a variation of vanilla CNN which was found to perform better </w:t>
+      </w:r>
+      <w:r>
+        <w:rPr>
+          <w:rFonts w:ascii="Times New Roman" w:hAnsi="Times New Roman" w:cs="Times New Roman"/>
+          <w:sz w:val="20"/>
+          <w:szCs w:val="20"/>
+          <w:lang w:val="en-US"/>
+        </w:rPr>
+        <w:t>with the 3-D MRI images.</w:t>
       </w:r>
       <w:r>
         <w:rPr>
@@ -13613,7 +13765,25 @@
                 <w:szCs w:val="16"/>
                 <w:lang w:val="en-US"/>
               </w:rPr>
-              <w:t>Summary of studies using biomarkers than gene expression</w:t>
+              <w:t>Summary of studies using biomarkers</w:t>
+            </w:r>
+            <w:r>
+              <w:rPr>
+                <w:rFonts w:ascii="Times New Roman" w:hAnsi="Times New Roman" w:cs="Times New Roman"/>
+                <w:sz w:val="16"/>
+                <w:szCs w:val="16"/>
+                <w:lang w:val="en-US"/>
+              </w:rPr>
+              <w:t xml:space="preserve"> other</w:t>
+            </w:r>
+            <w:r>
+              <w:rPr>
+                <w:rFonts w:ascii="Times New Roman" w:hAnsi="Times New Roman" w:cs="Times New Roman"/>
+                <w:sz w:val="16"/>
+                <w:szCs w:val="16"/>
+                <w:lang w:val="en-US"/>
+              </w:rPr>
+              <w:t xml:space="preserve"> than gene expression</w:t>
             </w:r>
           </w:p>
         </w:tc>
@@ -13737,7 +13907,26 @@
           <w:szCs w:val="20"/>
           <w:lang w:val="en-US"/>
         </w:rPr>
-        <w:t>However, it is important to note that these results should be validated in a larger, more diverse population before any potential diagnostic use. Additionally, further research should also be conducted to evaluate the performance of these methods in different stages of AD and in comparison, with other AD diagnostic methods. Overall, our study suggests that blood gene expression has potential as a biomarker for AD classification and that utilizing advanced feature selection and classification techniques could aid in the development of a diagnostic tool for AD in the future.</w:t>
+        <w:t>However, it is important to note that these results should be validated in a larger, more diverse population before any potential diagnostic use. Additionally, further research should also be conducted to evaluate the performance of these methods in different stages of AD and in comparison, with other AD diagnostic methods. Overall, our study suggests that blood gene expression has potential as a biomarker for AD classification and that utilizing advanced feature selection and classification techniques</w:t>
+      </w:r>
+      <w:r>
+        <w:rPr>
+          <w:rFonts w:ascii="Times New Roman" w:hAnsi="Times New Roman" w:cs="Times New Roman"/>
+          <w:sz w:val="20"/>
+          <w:szCs w:val="20"/>
+          <w:lang w:val="en-US"/>
+        </w:rPr>
+        <w:t xml:space="preserve"> </w:t>
+      </w:r>
+      <w:r>
+        <w:rPr>
+          <w:rFonts w:ascii="Times New Roman" w:hAnsi="Times New Roman" w:cs="Times New Roman"/>
+          <w:sz w:val="20"/>
+          <w:szCs w:val="20"/>
+          <w:lang w:val="en-US"/>
+        </w:rPr>
+        <w:lastRenderedPageBreak/>
+        <w:t>could aid in the development of a diagnostic tool for AD in the future.</w:t>
       </w:r>
     </w:p>
     <w:p>
@@ -14086,7 +14275,6 @@
           <w:szCs w:val="16"/>
           <w:lang w:val="en-US"/>
         </w:rPr>
-        <w:lastRenderedPageBreak/>
         <w:t xml:space="preserve">El-Gawady, A.; Makhlouf, M.A.; Tawfik, B.S.; Nassar, H. Machine Learning Framework for the Prediction of Alzheimer’s Disease Using Gene Expression Data Based on Efficient Gene Selection. Symmetry 2022, 14, 491. </w:t>
       </w:r>
       <w:r>
@@ -14366,7 +14554,16 @@
           <w:szCs w:val="16"/>
           <w:lang w:val="en-US"/>
         </w:rPr>
-        <w:t>S. S. Rajeswari and M. Nair, "A Transfer Learning Approach for Predicting Alzheimer's Disease," 2021 4th Biennial International Conference on Nascent Technologies in Engineering (ICNTE), NaviMumbai, India, 2021, pp. 1-5, doi: 10.1109/ICNTE51185.2021.9487746.</w:t>
+        <w:t xml:space="preserve">S. S. Rajeswari and M. Nair, "A Transfer Learning Approach for Predicting Alzheimer's Disease," 2021 4th Biennial International Conference on Nascent Technologies in Engineering (ICNTE), </w:t>
+      </w:r>
+      <w:r>
+        <w:rPr>
+          <w:rFonts w:ascii="Times New Roman" w:hAnsi="Times New Roman" w:cs="Times New Roman"/>
+          <w:sz w:val="16"/>
+          <w:szCs w:val="16"/>
+          <w:lang w:val="en-US"/>
+        </w:rPr>
+        <w:t>NaviMumbai, India, 2021, pp. 1-5, doi: 10.1109/ICNTE51185.2021.9487746.</w:t>
       </w:r>
     </w:p>
     <w:p>

</xml_diff>

<commit_message>
Updated final conference PPT
</commit_message>
<xml_diff>
--- a/Reports/SurveyPaper_Content.docx
+++ b/Reports/SurveyPaper_Content.docx
@@ -13199,7 +13199,7 @@
       </w:tr>
       <w:tr>
         <w:trPr>
-          <w:trHeight w:val="567"/>
+          <w:trHeight w:val="678"/>
           <w:jc w:val="center"/>
         </w:trPr>
         <w:tc>
@@ -13265,7 +13265,34 @@
                 <w:szCs w:val="16"/>
                 <w:lang w:val="en-US"/>
               </w:rPr>
-              <w:t>Kaggle</w:t>
+              <w:t>Dubey, S.</w:t>
+            </w:r>
+            <w:r>
+              <w:rPr>
+                <w:rFonts w:ascii="Times New Roman" w:hAnsi="Times New Roman" w:cs="Times New Roman"/>
+                <w:sz w:val="16"/>
+                <w:szCs w:val="16"/>
+                <w:lang w:val="en-US"/>
+              </w:rPr>
+              <w:t xml:space="preserve">  </w:t>
+            </w:r>
+            <w:r>
+              <w:rPr>
+                <w:rFonts w:ascii="Times New Roman" w:hAnsi="Times New Roman" w:cs="Times New Roman"/>
+                <w:sz w:val="16"/>
+                <w:szCs w:val="16"/>
+                <w:lang w:val="en-US"/>
+              </w:rPr>
+              <w:t>Alzheimer’s Dataset</w:t>
+            </w:r>
+            <w:r>
+              <w:rPr>
+                <w:rFonts w:ascii="Times New Roman" w:hAnsi="Times New Roman" w:cs="Times New Roman"/>
+                <w:sz w:val="16"/>
+                <w:szCs w:val="16"/>
+                <w:lang w:val="en-US"/>
+              </w:rPr>
+              <w:t xml:space="preserve"> [22]</w:t>
             </w:r>
           </w:p>
         </w:tc>
@@ -13330,7 +13357,7 @@
       </w:tr>
       <w:tr>
         <w:trPr>
-          <w:trHeight w:val="567"/>
+          <w:trHeight w:val="688"/>
           <w:jc w:val="center"/>
         </w:trPr>
         <w:tc>
@@ -13396,7 +13423,7 @@
                 <w:szCs w:val="16"/>
                 <w:lang w:val="en-US"/>
               </w:rPr>
-              <w:t>Kaggle</w:t>
+              <w:t>Dubey, S.  Alzheimer’s Dataset [22]</w:t>
             </w:r>
           </w:p>
         </w:tc>
@@ -13461,7 +13488,7 @@
       </w:tr>
       <w:tr>
         <w:trPr>
-          <w:trHeight w:val="567"/>
+          <w:trHeight w:val="712"/>
           <w:jc w:val="center"/>
         </w:trPr>
         <w:tc>
@@ -13527,7 +13554,7 @@
                 <w:szCs w:val="16"/>
                 <w:lang w:val="en-US"/>
               </w:rPr>
-              <w:t>Kaggle</w:t>
+              <w:t>Dubey, S.  Alzheimer’s Dataset [22]</w:t>
             </w:r>
           </w:p>
         </w:tc>
@@ -14714,6 +14741,130 @@
           <w:lang w:val="en-US"/>
         </w:rPr>
         <w:t>S. Buyrukoğlu, "Improvement of Machine Learning Models’ Performances based on Ensemble Learning for the detection of Alzheimer Disease," 2021 6th International Conference on Computer Science and Engineering (UBMK), Ankara, Turkey, 2021, pp. 102-106, doi: 10.1109/UBMK52708.2021.9558994.</w:t>
+      </w:r>
+    </w:p>
+    <w:p>
+      <w:pPr>
+        <w:pStyle w:val="ListParagraph"/>
+        <w:numPr>
+          <w:ilvl w:val="0"/>
+          <w:numId w:val="8"/>
+        </w:numPr>
+        <w:jc w:val="both"/>
+        <w:rPr>
+          <w:rFonts w:ascii="Times New Roman" w:hAnsi="Times New Roman" w:cs="Times New Roman"/>
+          <w:sz w:val="16"/>
+          <w:szCs w:val="16"/>
+          <w:lang w:val="en-US"/>
+        </w:rPr>
+      </w:pPr>
+      <w:r>
+        <w:rPr>
+          <w:rFonts w:ascii="Times New Roman" w:hAnsi="Times New Roman" w:cs="Times New Roman"/>
+          <w:sz w:val="16"/>
+          <w:szCs w:val="16"/>
+          <w:lang w:val="en-US"/>
+        </w:rPr>
+        <w:t>Dubey, S.</w:t>
+      </w:r>
+      <w:r>
+        <w:rPr>
+          <w:rFonts w:ascii="Times New Roman" w:hAnsi="Times New Roman" w:cs="Times New Roman"/>
+          <w:sz w:val="16"/>
+          <w:szCs w:val="16"/>
+          <w:lang w:val="en-US"/>
+        </w:rPr>
+        <w:t xml:space="preserve">  (</w:t>
+      </w:r>
+      <w:r>
+        <w:rPr>
+          <w:rFonts w:ascii="Times New Roman" w:hAnsi="Times New Roman" w:cs="Times New Roman"/>
+          <w:sz w:val="16"/>
+          <w:szCs w:val="16"/>
+          <w:lang w:val="en-US"/>
+        </w:rPr>
+        <w:t>2019, December 26</w:t>
+      </w:r>
+      <w:r>
+        <w:rPr>
+          <w:rFonts w:ascii="Times New Roman" w:hAnsi="Times New Roman" w:cs="Times New Roman"/>
+          <w:sz w:val="16"/>
+          <w:szCs w:val="16"/>
+          <w:lang w:val="en-US"/>
+        </w:rPr>
+        <w:t xml:space="preserve">).  </w:t>
+      </w:r>
+      <w:r>
+        <w:rPr>
+          <w:rFonts w:ascii="Times New Roman" w:hAnsi="Times New Roman" w:cs="Times New Roman"/>
+          <w:sz w:val="16"/>
+          <w:szCs w:val="16"/>
+          <w:lang w:val="en-US"/>
+        </w:rPr>
+        <w:t xml:space="preserve">Alzheimer’s Dataset </w:t>
+      </w:r>
+      <w:r>
+        <w:rPr>
+          <w:rFonts w:ascii="Times New Roman" w:hAnsi="Times New Roman" w:cs="Times New Roman"/>
+          <w:sz w:val="16"/>
+          <w:szCs w:val="16"/>
+          <w:lang w:val="en-US"/>
+        </w:rPr>
+        <w:t>(</w:t>
+      </w:r>
+      <w:r>
+        <w:rPr>
+          <w:rFonts w:ascii="Times New Roman" w:hAnsi="Times New Roman" w:cs="Times New Roman"/>
+          <w:sz w:val="16"/>
+          <w:szCs w:val="16"/>
+          <w:lang w:val="en-US"/>
+        </w:rPr>
+        <w:t>4 class</w:t>
+      </w:r>
+      <w:r>
+        <w:rPr>
+          <w:rFonts w:ascii="Times New Roman" w:hAnsi="Times New Roman" w:cs="Times New Roman"/>
+          <w:sz w:val="16"/>
+          <w:szCs w:val="16"/>
+          <w:lang w:val="en-US"/>
+        </w:rPr>
+        <w:t xml:space="preserve"> of Images</w:t>
+      </w:r>
+      <w:r>
+        <w:rPr>
+          <w:rFonts w:ascii="Times New Roman" w:hAnsi="Times New Roman" w:cs="Times New Roman"/>
+          <w:sz w:val="16"/>
+          <w:szCs w:val="16"/>
+          <w:lang w:val="en-US"/>
+        </w:rPr>
+        <w:t>),Kaggledatase</w:t>
+      </w:r>
+      <w:r>
+        <w:rPr>
+          <w:rFonts w:ascii="Times New Roman" w:hAnsi="Times New Roman" w:cs="Times New Roman"/>
+          <w:sz w:val="16"/>
+          <w:szCs w:val="16"/>
+          <w:lang w:val="en-US"/>
+        </w:rPr>
+        <w:t>.</w:t>
+      </w:r>
+      <w:r>
+        <w:rPr>
+          <w:rFonts w:ascii="Times New Roman" w:hAnsi="Times New Roman" w:cs="Times New Roman"/>
+          <w:sz w:val="16"/>
+          <w:szCs w:val="16"/>
+          <w:lang w:val="en-US"/>
+        </w:rPr>
+        <w:t xml:space="preserve"> </w:t>
+      </w:r>
+      <w:r>
+        <w:rPr>
+          <w:rFonts w:ascii="Times New Roman" w:hAnsi="Times New Roman" w:cs="Times New Roman"/>
+          <w:sz w:val="16"/>
+          <w:szCs w:val="16"/>
+          <w:lang w:val="en-US"/>
+        </w:rPr>
+        <w:t>https://www.kaggle.com/tourist55/alzheimers-dataset-4-class-of-images?select=Alzheimer_s%2Bt.</w:t>
       </w:r>
     </w:p>
     <w:p>
@@ -15966,7 +16117,6 @@
   <w:style w:type="character" w:default="1" w:styleId="DefaultParagraphFont">
     <w:name w:val="Default Paragraph Font"/>
     <w:uiPriority w:val="1"/>
-    <w:semiHidden/>
     <w:unhideWhenUsed/>
   </w:style>
   <w:style w:type="table" w:default="1" w:styleId="TableNormal">

</xml_diff>